<commit_message>
White Box Testing at video Update
</commit_message>
<xml_diff>
--- a/project.docx
+++ b/project.docx
@@ -307,11 +307,33 @@
                                           <w:color w:val="FFFFFF" w:themeColor="background1"/>
                                         </w:rPr>
                                       </w:pPr>
+                                      <w:proofErr w:type="spellStart"/>
                                       <w:r>
                                         <w:rPr>
                                           <w:color w:val="FFFFFF" w:themeColor="background1"/>
                                         </w:rPr>
-                                        <w:t>Rajob raihan Monmoy</w:t>
+                                        <w:t>Rajob</w:t>
+                                      </w:r>
+                                      <w:proofErr w:type="spellEnd"/>
+                                      <w:r>
+                                        <w:rPr>
+                                          <w:color w:val="FFFFFF" w:themeColor="background1"/>
+                                        </w:rPr>
+                                        <w:t xml:space="preserve"> </w:t>
+                                      </w:r>
+                                      <w:proofErr w:type="spellStart"/>
+                                      <w:r>
+                                        <w:rPr>
+                                          <w:color w:val="FFFFFF" w:themeColor="background1"/>
+                                        </w:rPr>
+                                        <w:t>raihan</w:t>
+                                      </w:r>
+                                      <w:proofErr w:type="spellEnd"/>
+                                      <w:r>
+                                        <w:rPr>
+                                          <w:color w:val="FFFFFF" w:themeColor="background1"/>
+                                        </w:rPr>
+                                        <w:t xml:space="preserve"> Monmoy</w:t>
                                       </w:r>
                                     </w:p>
                                   </w:sdtContent>
@@ -5317,13 +5339,21 @@
         <w:rPr>
           <w:lang w:val="en-GB" w:eastAsia="en-GB"/>
         </w:rPr>
-        <w:t>I have learned how to code with Java and the basic functionalities of object oriented programming is very much clear to me. How to manipulate data from one class to another class and how act</w:t>
-      </w:r>
+        <w:t xml:space="preserve">I have learned how to </w:t>
+      </w:r>
+      <w:proofErr w:type="spellStart"/>
       <w:r>
         <w:rPr>
           <w:lang w:val="en-GB" w:eastAsia="en-GB"/>
         </w:rPr>
-        <w:t>ually OOP works is also learned.</w:t>
+        <w:t>code</w:t>
+      </w:r>
+      <w:proofErr w:type="spellEnd"/>
+      <w:r>
+        <w:rPr>
+          <w:lang w:val="en-GB" w:eastAsia="en-GB"/>
+        </w:rPr>
+        <w:t xml:space="preserve"> with Java and the basic functionalities of object oriented programming is very much clear to me. How to manipulate data from one class to another class and how actually OOP works is also learned.</w:t>
       </w:r>
     </w:p>
     <w:p>
@@ -5381,8 +5411,6 @@
         </w:rPr>
         <w:t xml:space="preserve">Most straightforward part was creating </w:t>
       </w:r>
-      <w:bookmarkStart w:id="8" w:name="_GoBack"/>
-      <w:bookmarkEnd w:id="8"/>
     </w:p>
     <w:p>
       <w:pPr>
@@ -5419,7 +5447,7 @@
       <w:pPr>
         <w:pStyle w:val="Heading1"/>
       </w:pPr>
-      <w:bookmarkStart w:id="9" w:name="_Toc476222535"/>
+      <w:bookmarkStart w:id="8" w:name="_Toc476222535"/>
       <w:r>
         <w:lastRenderedPageBreak/>
         <w:t>Appendi</w:t>
@@ -5427,7 +5455,7 @@
       <w:r>
         <w:t>x A – The commented code for deliverable A</w:t>
       </w:r>
-      <w:bookmarkEnd w:id="9"/>
+      <w:bookmarkEnd w:id="8"/>
     </w:p>
     <w:p>
       <w:pPr>
@@ -5512,12 +5540,21 @@
           <w:sz w:val="20"/>
         </w:rPr>
       </w:pPr>
-      <w:r>
-        <w:rPr>
-          <w:rFonts w:ascii="Courier New" w:hAnsi="Courier New" w:cs="Courier New"/>
-          <w:sz w:val="20"/>
-        </w:rPr>
-        <w:t>package coursework;</w:t>
+      <w:proofErr w:type="gramStart"/>
+      <w:r>
+        <w:rPr>
+          <w:rFonts w:ascii="Courier New" w:hAnsi="Courier New" w:cs="Courier New"/>
+          <w:sz w:val="20"/>
+        </w:rPr>
+        <w:t>package</w:t>
+      </w:r>
+      <w:proofErr w:type="gramEnd"/>
+      <w:r>
+        <w:rPr>
+          <w:rFonts w:ascii="Courier New" w:hAnsi="Courier New" w:cs="Courier New"/>
+          <w:sz w:val="20"/>
+        </w:rPr>
+        <w:t xml:space="preserve"> coursework;</w:t>
       </w:r>
     </w:p>
     <w:p>
@@ -5565,7 +5602,23 @@
           <w:rFonts w:ascii="Courier New" w:hAnsi="Courier New" w:cs="Courier New"/>
           <w:sz w:val="20"/>
         </w:rPr>
-        <w:t>// and import event to make use of events such as actionPerformed event</w:t>
+        <w:t xml:space="preserve">// and import event to make use of events such as </w:t>
+      </w:r>
+      <w:proofErr w:type="spellStart"/>
+      <w:r>
+        <w:rPr>
+          <w:rFonts w:ascii="Courier New" w:hAnsi="Courier New" w:cs="Courier New"/>
+          <w:sz w:val="20"/>
+        </w:rPr>
+        <w:t>actionPerformed</w:t>
+      </w:r>
+      <w:proofErr w:type="spellEnd"/>
+      <w:r>
+        <w:rPr>
+          <w:rFonts w:ascii="Courier New" w:hAnsi="Courier New" w:cs="Courier New"/>
+          <w:sz w:val="20"/>
+        </w:rPr>
+        <w:t xml:space="preserve"> event</w:t>
       </w:r>
     </w:p>
     <w:p>
@@ -5576,12 +5629,37 @@
           <w:sz w:val="20"/>
         </w:rPr>
       </w:pPr>
-      <w:r>
-        <w:rPr>
-          <w:rFonts w:ascii="Courier New" w:hAnsi="Courier New" w:cs="Courier New"/>
-          <w:sz w:val="20"/>
-        </w:rPr>
-        <w:t>import java.awt.*;</w:t>
+      <w:proofErr w:type="gramStart"/>
+      <w:r>
+        <w:rPr>
+          <w:rFonts w:ascii="Courier New" w:hAnsi="Courier New" w:cs="Courier New"/>
+          <w:sz w:val="20"/>
+        </w:rPr>
+        <w:t>import</w:t>
+      </w:r>
+      <w:proofErr w:type="gramEnd"/>
+      <w:r>
+        <w:rPr>
+          <w:rFonts w:ascii="Courier New" w:hAnsi="Courier New" w:cs="Courier New"/>
+          <w:sz w:val="20"/>
+        </w:rPr>
+        <w:t xml:space="preserve"> </w:t>
+      </w:r>
+      <w:proofErr w:type="spellStart"/>
+      <w:r>
+        <w:rPr>
+          <w:rFonts w:ascii="Courier New" w:hAnsi="Courier New" w:cs="Courier New"/>
+          <w:sz w:val="20"/>
+        </w:rPr>
+        <w:t>java.awt</w:t>
+      </w:r>
+      <w:proofErr w:type="spellEnd"/>
+      <w:r>
+        <w:rPr>
+          <w:rFonts w:ascii="Courier New" w:hAnsi="Courier New" w:cs="Courier New"/>
+          <w:sz w:val="20"/>
+        </w:rPr>
+        <w:t>.*;</w:t>
       </w:r>
     </w:p>
     <w:p>
@@ -5592,12 +5670,37 @@
           <w:sz w:val="20"/>
         </w:rPr>
       </w:pPr>
-      <w:r>
-        <w:rPr>
-          <w:rFonts w:ascii="Courier New" w:hAnsi="Courier New" w:cs="Courier New"/>
-          <w:sz w:val="20"/>
-        </w:rPr>
-        <w:t>import java.awt.event.*;</w:t>
+      <w:proofErr w:type="gramStart"/>
+      <w:r>
+        <w:rPr>
+          <w:rFonts w:ascii="Courier New" w:hAnsi="Courier New" w:cs="Courier New"/>
+          <w:sz w:val="20"/>
+        </w:rPr>
+        <w:t>import</w:t>
+      </w:r>
+      <w:proofErr w:type="gramEnd"/>
+      <w:r>
+        <w:rPr>
+          <w:rFonts w:ascii="Courier New" w:hAnsi="Courier New" w:cs="Courier New"/>
+          <w:sz w:val="20"/>
+        </w:rPr>
+        <w:t xml:space="preserve"> </w:t>
+      </w:r>
+      <w:proofErr w:type="spellStart"/>
+      <w:r>
+        <w:rPr>
+          <w:rFonts w:ascii="Courier New" w:hAnsi="Courier New" w:cs="Courier New"/>
+          <w:sz w:val="20"/>
+        </w:rPr>
+        <w:t>java.awt.event</w:t>
+      </w:r>
+      <w:proofErr w:type="spellEnd"/>
+      <w:r>
+        <w:rPr>
+          <w:rFonts w:ascii="Courier New" w:hAnsi="Courier New" w:cs="Courier New"/>
+          <w:sz w:val="20"/>
+        </w:rPr>
+        <w:t>.*;</w:t>
       </w:r>
     </w:p>
     <w:p>
@@ -5608,12 +5711,37 @@
           <w:sz w:val="20"/>
         </w:rPr>
       </w:pPr>
-      <w:r>
-        <w:rPr>
-          <w:rFonts w:ascii="Courier New" w:hAnsi="Courier New" w:cs="Courier New"/>
-          <w:sz w:val="20"/>
-        </w:rPr>
-        <w:t>import javax.swing.*;</w:t>
+      <w:proofErr w:type="gramStart"/>
+      <w:r>
+        <w:rPr>
+          <w:rFonts w:ascii="Courier New" w:hAnsi="Courier New" w:cs="Courier New"/>
+          <w:sz w:val="20"/>
+        </w:rPr>
+        <w:t>import</w:t>
+      </w:r>
+      <w:proofErr w:type="gramEnd"/>
+      <w:r>
+        <w:rPr>
+          <w:rFonts w:ascii="Courier New" w:hAnsi="Courier New" w:cs="Courier New"/>
+          <w:sz w:val="20"/>
+        </w:rPr>
+        <w:t xml:space="preserve"> </w:t>
+      </w:r>
+      <w:proofErr w:type="spellStart"/>
+      <w:r>
+        <w:rPr>
+          <w:rFonts w:ascii="Courier New" w:hAnsi="Courier New" w:cs="Courier New"/>
+          <w:sz w:val="20"/>
+        </w:rPr>
+        <w:t>javax.swing</w:t>
+      </w:r>
+      <w:proofErr w:type="spellEnd"/>
+      <w:r>
+        <w:rPr>
+          <w:rFonts w:ascii="Courier New" w:hAnsi="Courier New" w:cs="Courier New"/>
+          <w:sz w:val="20"/>
+        </w:rPr>
+        <w:t>.*;</w:t>
       </w:r>
     </w:p>
     <w:p>
@@ -5638,7 +5766,23 @@
           <w:rFonts w:ascii="Courier New" w:hAnsi="Courier New" w:cs="Courier New"/>
           <w:sz w:val="20"/>
         </w:rPr>
-        <w:t>//Extending Jframe class for using the functionality of the class and</w:t>
+        <w:t xml:space="preserve">//Extending </w:t>
+      </w:r>
+      <w:proofErr w:type="spellStart"/>
+      <w:r>
+        <w:rPr>
+          <w:rFonts w:ascii="Courier New" w:hAnsi="Courier New" w:cs="Courier New"/>
+          <w:sz w:val="20"/>
+        </w:rPr>
+        <w:t>Jframe</w:t>
+      </w:r>
+      <w:proofErr w:type="spellEnd"/>
+      <w:r>
+        <w:rPr>
+          <w:rFonts w:ascii="Courier New" w:hAnsi="Courier New" w:cs="Courier New"/>
+          <w:sz w:val="20"/>
+        </w:rPr>
+        <w:t xml:space="preserve"> class for using the functionality of the class and</w:t>
       </w:r>
     </w:p>
     <w:p>
@@ -5654,7 +5798,23 @@
           <w:rFonts w:ascii="Courier New" w:hAnsi="Courier New" w:cs="Courier New"/>
           <w:sz w:val="20"/>
         </w:rPr>
-        <w:t>//implementing ActionListener interface</w:t>
+        <w:t xml:space="preserve">//implementing </w:t>
+      </w:r>
+      <w:proofErr w:type="spellStart"/>
+      <w:r>
+        <w:rPr>
+          <w:rFonts w:ascii="Courier New" w:hAnsi="Courier New" w:cs="Courier New"/>
+          <w:sz w:val="20"/>
+        </w:rPr>
+        <w:t>ActionListener</w:t>
+      </w:r>
+      <w:proofErr w:type="spellEnd"/>
+      <w:r>
+        <w:rPr>
+          <w:rFonts w:ascii="Courier New" w:hAnsi="Courier New" w:cs="Courier New"/>
+          <w:sz w:val="20"/>
+        </w:rPr>
+        <w:t xml:space="preserve"> interface</w:t>
       </w:r>
     </w:p>
     <w:p>
@@ -5665,12 +5825,69 @@
           <w:sz w:val="20"/>
         </w:rPr>
       </w:pPr>
-      <w:r>
-        <w:rPr>
-          <w:rFonts w:ascii="Courier New" w:hAnsi="Courier New" w:cs="Courier New"/>
-          <w:sz w:val="20"/>
-        </w:rPr>
-        <w:t>public class CheckVideos extends JFrame implements ActionListener {</w:t>
+      <w:proofErr w:type="gramStart"/>
+      <w:r>
+        <w:rPr>
+          <w:rFonts w:ascii="Courier New" w:hAnsi="Courier New" w:cs="Courier New"/>
+          <w:sz w:val="20"/>
+        </w:rPr>
+        <w:t>public</w:t>
+      </w:r>
+      <w:proofErr w:type="gramEnd"/>
+      <w:r>
+        <w:rPr>
+          <w:rFonts w:ascii="Courier New" w:hAnsi="Courier New" w:cs="Courier New"/>
+          <w:sz w:val="20"/>
+        </w:rPr>
+        <w:t xml:space="preserve"> class </w:t>
+      </w:r>
+      <w:proofErr w:type="spellStart"/>
+      <w:r>
+        <w:rPr>
+          <w:rFonts w:ascii="Courier New" w:hAnsi="Courier New" w:cs="Courier New"/>
+          <w:sz w:val="20"/>
+        </w:rPr>
+        <w:t>CheckVideos</w:t>
+      </w:r>
+      <w:proofErr w:type="spellEnd"/>
+      <w:r>
+        <w:rPr>
+          <w:rFonts w:ascii="Courier New" w:hAnsi="Courier New" w:cs="Courier New"/>
+          <w:sz w:val="20"/>
+        </w:rPr>
+        <w:t xml:space="preserve"> extends </w:t>
+      </w:r>
+      <w:proofErr w:type="spellStart"/>
+      <w:r>
+        <w:rPr>
+          <w:rFonts w:ascii="Courier New" w:hAnsi="Courier New" w:cs="Courier New"/>
+          <w:sz w:val="20"/>
+        </w:rPr>
+        <w:t>JFrame</w:t>
+      </w:r>
+      <w:proofErr w:type="spellEnd"/>
+      <w:r>
+        <w:rPr>
+          <w:rFonts w:ascii="Courier New" w:hAnsi="Courier New" w:cs="Courier New"/>
+          <w:sz w:val="20"/>
+        </w:rPr>
+        <w:t xml:space="preserve"> implements </w:t>
+      </w:r>
+      <w:proofErr w:type="spellStart"/>
+      <w:r>
+        <w:rPr>
+          <w:rFonts w:ascii="Courier New" w:hAnsi="Courier New" w:cs="Courier New"/>
+          <w:sz w:val="20"/>
+        </w:rPr>
+        <w:t>ActionListener</w:t>
+      </w:r>
+      <w:proofErr w:type="spellEnd"/>
+      <w:r>
+        <w:rPr>
+          <w:rFonts w:ascii="Courier New" w:hAnsi="Courier New" w:cs="Courier New"/>
+          <w:sz w:val="20"/>
+        </w:rPr>
+        <w:t xml:space="preserve"> {</w:t>
       </w:r>
     </w:p>
     <w:p>
@@ -5718,7 +5935,64 @@
           <w:rFonts w:ascii="Courier New" w:hAnsi="Courier New" w:cs="Courier New"/>
           <w:sz w:val="20"/>
         </w:rPr>
-        <w:t xml:space="preserve">    JTextField trackNo = new JTextField(2);</w:t>
+        <w:t xml:space="preserve">    </w:t>
+      </w:r>
+      <w:proofErr w:type="spellStart"/>
+      <w:r>
+        <w:rPr>
+          <w:rFonts w:ascii="Courier New" w:hAnsi="Courier New" w:cs="Courier New"/>
+          <w:sz w:val="20"/>
+        </w:rPr>
+        <w:t>JTextField</w:t>
+      </w:r>
+      <w:proofErr w:type="spellEnd"/>
+      <w:r>
+        <w:rPr>
+          <w:rFonts w:ascii="Courier New" w:hAnsi="Courier New" w:cs="Courier New"/>
+          <w:sz w:val="20"/>
+        </w:rPr>
+        <w:t xml:space="preserve"> </w:t>
+      </w:r>
+      <w:proofErr w:type="spellStart"/>
+      <w:r>
+        <w:rPr>
+          <w:rFonts w:ascii="Courier New" w:hAnsi="Courier New" w:cs="Courier New"/>
+          <w:sz w:val="20"/>
+        </w:rPr>
+        <w:t>trackNo</w:t>
+      </w:r>
+      <w:proofErr w:type="spellEnd"/>
+      <w:r>
+        <w:rPr>
+          <w:rFonts w:ascii="Courier New" w:hAnsi="Courier New" w:cs="Courier New"/>
+          <w:sz w:val="20"/>
+        </w:rPr>
+        <w:t xml:space="preserve"> = new </w:t>
+      </w:r>
+      <w:proofErr w:type="spellStart"/>
+      <w:proofErr w:type="gramStart"/>
+      <w:r>
+        <w:rPr>
+          <w:rFonts w:ascii="Courier New" w:hAnsi="Courier New" w:cs="Courier New"/>
+          <w:sz w:val="20"/>
+        </w:rPr>
+        <w:t>JTextField</w:t>
+      </w:r>
+      <w:proofErr w:type="spellEnd"/>
+      <w:r>
+        <w:rPr>
+          <w:rFonts w:ascii="Courier New" w:hAnsi="Courier New" w:cs="Courier New"/>
+          <w:sz w:val="20"/>
+        </w:rPr>
+        <w:t>(</w:t>
+      </w:r>
+      <w:proofErr w:type="gramEnd"/>
+      <w:r>
+        <w:rPr>
+          <w:rFonts w:ascii="Courier New" w:hAnsi="Courier New" w:cs="Courier New"/>
+          <w:sz w:val="20"/>
+        </w:rPr>
+        <w:t>2);</w:t>
       </w:r>
     </w:p>
     <w:p>
@@ -5734,7 +6008,48 @@
           <w:rFonts w:ascii="Courier New" w:hAnsi="Courier New" w:cs="Courier New"/>
           <w:sz w:val="20"/>
         </w:rPr>
-        <w:t xml:space="preserve">    TextArea information = new TextArea(6, 50);</w:t>
+        <w:t xml:space="preserve">    </w:t>
+      </w:r>
+      <w:proofErr w:type="spellStart"/>
+      <w:r>
+        <w:rPr>
+          <w:rFonts w:ascii="Courier New" w:hAnsi="Courier New" w:cs="Courier New"/>
+          <w:sz w:val="20"/>
+        </w:rPr>
+        <w:t>TextArea</w:t>
+      </w:r>
+      <w:proofErr w:type="spellEnd"/>
+      <w:r>
+        <w:rPr>
+          <w:rFonts w:ascii="Courier New" w:hAnsi="Courier New" w:cs="Courier New"/>
+          <w:sz w:val="20"/>
+        </w:rPr>
+        <w:t xml:space="preserve"> information = new </w:t>
+      </w:r>
+      <w:proofErr w:type="spellStart"/>
+      <w:proofErr w:type="gramStart"/>
+      <w:r>
+        <w:rPr>
+          <w:rFonts w:ascii="Courier New" w:hAnsi="Courier New" w:cs="Courier New"/>
+          <w:sz w:val="20"/>
+        </w:rPr>
+        <w:t>TextArea</w:t>
+      </w:r>
+      <w:proofErr w:type="spellEnd"/>
+      <w:r>
+        <w:rPr>
+          <w:rFonts w:ascii="Courier New" w:hAnsi="Courier New" w:cs="Courier New"/>
+          <w:sz w:val="20"/>
+        </w:rPr>
+        <w:t>(</w:t>
+      </w:r>
+      <w:proofErr w:type="gramEnd"/>
+      <w:r>
+        <w:rPr>
+          <w:rFonts w:ascii="Courier New" w:hAnsi="Courier New" w:cs="Courier New"/>
+          <w:sz w:val="20"/>
+        </w:rPr>
+        <w:t>6, 50);</w:t>
       </w:r>
     </w:p>
     <w:p>
@@ -5750,7 +6065,48 @@
           <w:rFonts w:ascii="Courier New" w:hAnsi="Courier New" w:cs="Courier New"/>
           <w:sz w:val="20"/>
         </w:rPr>
-        <w:t xml:space="preserve">    JButton list = new JButton("List All Videos");</w:t>
+        <w:t xml:space="preserve">    </w:t>
+      </w:r>
+      <w:proofErr w:type="spellStart"/>
+      <w:r>
+        <w:rPr>
+          <w:rFonts w:ascii="Courier New" w:hAnsi="Courier New" w:cs="Courier New"/>
+          <w:sz w:val="20"/>
+        </w:rPr>
+        <w:t>JButton</w:t>
+      </w:r>
+      <w:proofErr w:type="spellEnd"/>
+      <w:r>
+        <w:rPr>
+          <w:rFonts w:ascii="Courier New" w:hAnsi="Courier New" w:cs="Courier New"/>
+          <w:sz w:val="20"/>
+        </w:rPr>
+        <w:t xml:space="preserve"> list = new </w:t>
+      </w:r>
+      <w:proofErr w:type="spellStart"/>
+      <w:proofErr w:type="gramStart"/>
+      <w:r>
+        <w:rPr>
+          <w:rFonts w:ascii="Courier New" w:hAnsi="Courier New" w:cs="Courier New"/>
+          <w:sz w:val="20"/>
+        </w:rPr>
+        <w:t>JButton</w:t>
+      </w:r>
+      <w:proofErr w:type="spellEnd"/>
+      <w:r>
+        <w:rPr>
+          <w:rFonts w:ascii="Courier New" w:hAnsi="Courier New" w:cs="Courier New"/>
+          <w:sz w:val="20"/>
+        </w:rPr>
+        <w:t>(</w:t>
+      </w:r>
+      <w:proofErr w:type="gramEnd"/>
+      <w:r>
+        <w:rPr>
+          <w:rFonts w:ascii="Courier New" w:hAnsi="Courier New" w:cs="Courier New"/>
+          <w:sz w:val="20"/>
+        </w:rPr>
+        <w:t>"List All Videos");</w:t>
       </w:r>
     </w:p>
     <w:p>
@@ -5766,7 +6122,48 @@
           <w:rFonts w:ascii="Courier New" w:hAnsi="Courier New" w:cs="Courier New"/>
           <w:sz w:val="20"/>
         </w:rPr>
-        <w:t xml:space="preserve">    JButton check = new JButton("Check</w:t>
+        <w:t xml:space="preserve">    </w:t>
+      </w:r>
+      <w:proofErr w:type="spellStart"/>
+      <w:r>
+        <w:rPr>
+          <w:rFonts w:ascii="Courier New" w:hAnsi="Courier New" w:cs="Courier New"/>
+          <w:sz w:val="20"/>
+        </w:rPr>
+        <w:t>JButton</w:t>
+      </w:r>
+      <w:proofErr w:type="spellEnd"/>
+      <w:r>
+        <w:rPr>
+          <w:rFonts w:ascii="Courier New" w:hAnsi="Courier New" w:cs="Courier New"/>
+          <w:sz w:val="20"/>
+        </w:rPr>
+        <w:t xml:space="preserve"> check = new </w:t>
+      </w:r>
+      <w:proofErr w:type="spellStart"/>
+      <w:proofErr w:type="gramStart"/>
+      <w:r>
+        <w:rPr>
+          <w:rFonts w:ascii="Courier New" w:hAnsi="Courier New" w:cs="Courier New"/>
+          <w:sz w:val="20"/>
+        </w:rPr>
+        <w:t>JButton</w:t>
+      </w:r>
+      <w:proofErr w:type="spellEnd"/>
+      <w:r>
+        <w:rPr>
+          <w:rFonts w:ascii="Courier New" w:hAnsi="Courier New" w:cs="Courier New"/>
+          <w:sz w:val="20"/>
+        </w:rPr>
+        <w:t>(</w:t>
+      </w:r>
+      <w:proofErr w:type="gramEnd"/>
+      <w:r>
+        <w:rPr>
+          <w:rFonts w:ascii="Courier New" w:hAnsi="Courier New" w:cs="Courier New"/>
+          <w:sz w:val="20"/>
+        </w:rPr>
+        <w:t>"Check</w:t>
       </w:r>
       <w:r>
         <w:rPr>
@@ -5799,7 +6196,39 @@
           <w:rFonts w:ascii="Courier New" w:hAnsi="Courier New" w:cs="Courier New"/>
           <w:sz w:val="20"/>
         </w:rPr>
-        <w:t xml:space="preserve">    public CheckVideos() {</w:t>
+        <w:t xml:space="preserve">    </w:t>
+      </w:r>
+      <w:proofErr w:type="gramStart"/>
+      <w:r>
+        <w:rPr>
+          <w:rFonts w:ascii="Courier New" w:hAnsi="Courier New" w:cs="Courier New"/>
+          <w:sz w:val="20"/>
+        </w:rPr>
+        <w:t>public</w:t>
+      </w:r>
+      <w:proofErr w:type="gramEnd"/>
+      <w:r>
+        <w:rPr>
+          <w:rFonts w:ascii="Courier New" w:hAnsi="Courier New" w:cs="Courier New"/>
+          <w:sz w:val="20"/>
+        </w:rPr>
+        <w:t xml:space="preserve"> </w:t>
+      </w:r>
+      <w:proofErr w:type="spellStart"/>
+      <w:r>
+        <w:rPr>
+          <w:rFonts w:ascii="Courier New" w:hAnsi="Courier New" w:cs="Courier New"/>
+          <w:sz w:val="20"/>
+        </w:rPr>
+        <w:t>CheckVideos</w:t>
+      </w:r>
+      <w:proofErr w:type="spellEnd"/>
+      <w:r>
+        <w:rPr>
+          <w:rFonts w:ascii="Courier New" w:hAnsi="Courier New" w:cs="Courier New"/>
+          <w:sz w:val="20"/>
+        </w:rPr>
+        <w:t>() {</w:t>
       </w:r>
     </w:p>
     <w:p>
@@ -5831,7 +6260,48 @@
           <w:rFonts w:ascii="Courier New" w:hAnsi="Courier New" w:cs="Courier New"/>
           <w:sz w:val="20"/>
         </w:rPr>
-        <w:t xml:space="preserve">        setLayout(new BorderLayout());</w:t>
+        <w:t xml:space="preserve">        </w:t>
+      </w:r>
+      <w:proofErr w:type="spellStart"/>
+      <w:proofErr w:type="gramStart"/>
+      <w:r>
+        <w:rPr>
+          <w:rFonts w:ascii="Courier New" w:hAnsi="Courier New" w:cs="Courier New"/>
+          <w:sz w:val="20"/>
+        </w:rPr>
+        <w:t>setLayout</w:t>
+      </w:r>
+      <w:proofErr w:type="spellEnd"/>
+      <w:r>
+        <w:rPr>
+          <w:rFonts w:ascii="Courier New" w:hAnsi="Courier New" w:cs="Courier New"/>
+          <w:sz w:val="20"/>
+        </w:rPr>
+        <w:t>(</w:t>
+      </w:r>
+      <w:proofErr w:type="gramEnd"/>
+      <w:r>
+        <w:rPr>
+          <w:rFonts w:ascii="Courier New" w:hAnsi="Courier New" w:cs="Courier New"/>
+          <w:sz w:val="20"/>
+        </w:rPr>
+        <w:t xml:space="preserve">new </w:t>
+      </w:r>
+      <w:proofErr w:type="spellStart"/>
+      <w:r>
+        <w:rPr>
+          <w:rFonts w:ascii="Courier New" w:hAnsi="Courier New" w:cs="Courier New"/>
+          <w:sz w:val="20"/>
+        </w:rPr>
+        <w:t>BorderLayout</w:t>
+      </w:r>
+      <w:proofErr w:type="spellEnd"/>
+      <w:r>
+        <w:rPr>
+          <w:rFonts w:ascii="Courier New" w:hAnsi="Courier New" w:cs="Courier New"/>
+          <w:sz w:val="20"/>
+        </w:rPr>
+        <w:t>());</w:t>
       </w:r>
     </w:p>
     <w:p>
@@ -5847,7 +6317,23 @@
           <w:rFonts w:ascii="Courier New" w:hAnsi="Courier New" w:cs="Courier New"/>
           <w:sz w:val="20"/>
         </w:rPr>
-        <w:t xml:space="preserve">        //set the jframe size</w:t>
+        <w:t xml:space="preserve">        //set the </w:t>
+      </w:r>
+      <w:proofErr w:type="spellStart"/>
+      <w:r>
+        <w:rPr>
+          <w:rFonts w:ascii="Courier New" w:hAnsi="Courier New" w:cs="Courier New"/>
+          <w:sz w:val="20"/>
+        </w:rPr>
+        <w:t>jframe</w:t>
+      </w:r>
+      <w:proofErr w:type="spellEnd"/>
+      <w:r>
+        <w:rPr>
+          <w:rFonts w:ascii="Courier New" w:hAnsi="Courier New" w:cs="Courier New"/>
+          <w:sz w:val="20"/>
+        </w:rPr>
+        <w:t xml:space="preserve"> size</w:t>
       </w:r>
     </w:p>
     <w:p>
@@ -5863,7 +6349,32 @@
           <w:rFonts w:ascii="Courier New" w:hAnsi="Courier New" w:cs="Courier New"/>
           <w:sz w:val="20"/>
         </w:rPr>
-        <w:t xml:space="preserve">        setBounds(100, 100, 400, 200);</w:t>
+        <w:t xml:space="preserve">        </w:t>
+      </w:r>
+      <w:proofErr w:type="spellStart"/>
+      <w:proofErr w:type="gramStart"/>
+      <w:r>
+        <w:rPr>
+          <w:rFonts w:ascii="Courier New" w:hAnsi="Courier New" w:cs="Courier New"/>
+          <w:sz w:val="20"/>
+        </w:rPr>
+        <w:t>setBounds</w:t>
+      </w:r>
+      <w:proofErr w:type="spellEnd"/>
+      <w:r>
+        <w:rPr>
+          <w:rFonts w:ascii="Courier New" w:hAnsi="Courier New" w:cs="Courier New"/>
+          <w:sz w:val="20"/>
+        </w:rPr>
+        <w:t>(</w:t>
+      </w:r>
+      <w:proofErr w:type="gramEnd"/>
+      <w:r>
+        <w:rPr>
+          <w:rFonts w:ascii="Courier New" w:hAnsi="Courier New" w:cs="Courier New"/>
+          <w:sz w:val="20"/>
+        </w:rPr>
+        <w:t>100, 100, 400, 200);</w:t>
       </w:r>
     </w:p>
     <w:p>
@@ -5879,7 +6390,23 @@
           <w:rFonts w:ascii="Courier New" w:hAnsi="Courier New" w:cs="Courier New"/>
           <w:sz w:val="20"/>
         </w:rPr>
-        <w:t xml:space="preserve">        //set the name for the jframe </w:t>
+        <w:t xml:space="preserve">        //set the name for the </w:t>
+      </w:r>
+      <w:proofErr w:type="spellStart"/>
+      <w:r>
+        <w:rPr>
+          <w:rFonts w:ascii="Courier New" w:hAnsi="Courier New" w:cs="Courier New"/>
+          <w:sz w:val="20"/>
+        </w:rPr>
+        <w:t>jframe</w:t>
+      </w:r>
+      <w:proofErr w:type="spellEnd"/>
+      <w:r>
+        <w:rPr>
+          <w:rFonts w:ascii="Courier New" w:hAnsi="Courier New" w:cs="Courier New"/>
+          <w:sz w:val="20"/>
+        </w:rPr>
+        <w:t xml:space="preserve"> </w:t>
       </w:r>
     </w:p>
     <w:p>
@@ -5895,7 +6422,32 @@
           <w:rFonts w:ascii="Courier New" w:hAnsi="Courier New" w:cs="Courier New"/>
           <w:sz w:val="20"/>
         </w:rPr>
-        <w:t xml:space="preserve">        setTitle("Check Videos");</w:t>
+        <w:t xml:space="preserve">        </w:t>
+      </w:r>
+      <w:proofErr w:type="spellStart"/>
+      <w:proofErr w:type="gramStart"/>
+      <w:r>
+        <w:rPr>
+          <w:rFonts w:ascii="Courier New" w:hAnsi="Courier New" w:cs="Courier New"/>
+          <w:sz w:val="20"/>
+        </w:rPr>
+        <w:t>setTitle</w:t>
+      </w:r>
+      <w:proofErr w:type="spellEnd"/>
+      <w:r>
+        <w:rPr>
+          <w:rFonts w:ascii="Courier New" w:hAnsi="Courier New" w:cs="Courier New"/>
+          <w:sz w:val="20"/>
+        </w:rPr>
+        <w:t>(</w:t>
+      </w:r>
+      <w:proofErr w:type="gramEnd"/>
+      <w:r>
+        <w:rPr>
+          <w:rFonts w:ascii="Courier New" w:hAnsi="Courier New" w:cs="Courier New"/>
+          <w:sz w:val="20"/>
+        </w:rPr>
+        <w:t>"Check Videos");</w:t>
       </w:r>
     </w:p>
     <w:p>
@@ -5911,7 +6463,23 @@
           <w:rFonts w:ascii="Courier New" w:hAnsi="Courier New" w:cs="Courier New"/>
           <w:sz w:val="20"/>
         </w:rPr>
-        <w:t xml:space="preserve">        //This is for disposing jframe but clicking the X button</w:t>
+        <w:t xml:space="preserve">        //This is for disposing </w:t>
+      </w:r>
+      <w:proofErr w:type="spellStart"/>
+      <w:r>
+        <w:rPr>
+          <w:rFonts w:ascii="Courier New" w:hAnsi="Courier New" w:cs="Courier New"/>
+          <w:sz w:val="20"/>
+        </w:rPr>
+        <w:t>jframe</w:t>
+      </w:r>
+      <w:proofErr w:type="spellEnd"/>
+      <w:r>
+        <w:rPr>
+          <w:rFonts w:ascii="Courier New" w:hAnsi="Courier New" w:cs="Courier New"/>
+          <w:sz w:val="20"/>
+        </w:rPr>
+        <w:t xml:space="preserve"> but clicking the X button</w:t>
       </w:r>
     </w:p>
     <w:p>
@@ -5927,7 +6495,41 @@
           <w:rFonts w:ascii="Courier New" w:hAnsi="Courier New" w:cs="Courier New"/>
           <w:sz w:val="20"/>
         </w:rPr>
-        <w:t xml:space="preserve">        setDefaultCloseOperation(JFrame.DISPOSE_ON_CLOSE);</w:t>
+        <w:t xml:space="preserve">        </w:t>
+      </w:r>
+      <w:proofErr w:type="spellStart"/>
+      <w:proofErr w:type="gramStart"/>
+      <w:r>
+        <w:rPr>
+          <w:rFonts w:ascii="Courier New" w:hAnsi="Courier New" w:cs="Courier New"/>
+          <w:sz w:val="20"/>
+        </w:rPr>
+        <w:t>setDefaultCloseOperation</w:t>
+      </w:r>
+      <w:proofErr w:type="spellEnd"/>
+      <w:r>
+        <w:rPr>
+          <w:rFonts w:ascii="Courier New" w:hAnsi="Courier New" w:cs="Courier New"/>
+          <w:sz w:val="20"/>
+        </w:rPr>
+        <w:t>(</w:t>
+      </w:r>
+      <w:proofErr w:type="spellStart"/>
+      <w:proofErr w:type="gramEnd"/>
+      <w:r>
+        <w:rPr>
+          <w:rFonts w:ascii="Courier New" w:hAnsi="Courier New" w:cs="Courier New"/>
+          <w:sz w:val="20"/>
+        </w:rPr>
+        <w:t>JFrame.DISPOSE_ON_CLOSE</w:t>
+      </w:r>
+      <w:proofErr w:type="spellEnd"/>
+      <w:r>
+        <w:rPr>
+          <w:rFonts w:ascii="Courier New" w:hAnsi="Courier New" w:cs="Courier New"/>
+          <w:sz w:val="20"/>
+        </w:rPr>
+        <w:t>);</w:t>
       </w:r>
     </w:p>
     <w:p>
@@ -5943,7 +6545,23 @@
           <w:rFonts w:ascii="Courier New" w:hAnsi="Courier New" w:cs="Courier New"/>
           <w:sz w:val="20"/>
         </w:rPr>
-        <w:t xml:space="preserve">        //Create a Jpanel and add the components for top bar</w:t>
+        <w:t xml:space="preserve">        //Create a </w:t>
+      </w:r>
+      <w:proofErr w:type="spellStart"/>
+      <w:r>
+        <w:rPr>
+          <w:rFonts w:ascii="Courier New" w:hAnsi="Courier New" w:cs="Courier New"/>
+          <w:sz w:val="20"/>
+        </w:rPr>
+        <w:t>Jpanel</w:t>
+      </w:r>
+      <w:proofErr w:type="spellEnd"/>
+      <w:r>
+        <w:rPr>
+          <w:rFonts w:ascii="Courier New" w:hAnsi="Courier New" w:cs="Courier New"/>
+          <w:sz w:val="20"/>
+        </w:rPr>
+        <w:t xml:space="preserve"> and add the components for top bar</w:t>
       </w:r>
     </w:p>
     <w:p>
@@ -5959,7 +6577,48 @@
           <w:rFonts w:ascii="Courier New" w:hAnsi="Courier New" w:cs="Courier New"/>
           <w:sz w:val="20"/>
         </w:rPr>
-        <w:t xml:space="preserve">        JPanel top = new JPanel();</w:t>
+        <w:t xml:space="preserve">        </w:t>
+      </w:r>
+      <w:proofErr w:type="spellStart"/>
+      <w:r>
+        <w:rPr>
+          <w:rFonts w:ascii="Courier New" w:hAnsi="Courier New" w:cs="Courier New"/>
+          <w:sz w:val="20"/>
+        </w:rPr>
+        <w:t>JPanel</w:t>
+      </w:r>
+      <w:proofErr w:type="spellEnd"/>
+      <w:r>
+        <w:rPr>
+          <w:rFonts w:ascii="Courier New" w:hAnsi="Courier New" w:cs="Courier New"/>
+          <w:sz w:val="20"/>
+        </w:rPr>
+        <w:t xml:space="preserve"> top = new </w:t>
+      </w:r>
+      <w:proofErr w:type="spellStart"/>
+      <w:proofErr w:type="gramStart"/>
+      <w:r>
+        <w:rPr>
+          <w:rFonts w:ascii="Courier New" w:hAnsi="Courier New" w:cs="Courier New"/>
+          <w:sz w:val="20"/>
+        </w:rPr>
+        <w:t>JPanel</w:t>
+      </w:r>
+      <w:proofErr w:type="spellEnd"/>
+      <w:r>
+        <w:rPr>
+          <w:rFonts w:ascii="Courier New" w:hAnsi="Courier New" w:cs="Courier New"/>
+          <w:sz w:val="20"/>
+        </w:rPr>
+        <w:t>(</w:t>
+      </w:r>
+      <w:proofErr w:type="gramEnd"/>
+      <w:r>
+        <w:rPr>
+          <w:rFonts w:ascii="Courier New" w:hAnsi="Courier New" w:cs="Courier New"/>
+          <w:sz w:val="20"/>
+        </w:rPr>
+        <w:t>);</w:t>
       </w:r>
     </w:p>
     <w:p>
@@ -5975,7 +6634,48 @@
           <w:rFonts w:ascii="Courier New" w:hAnsi="Courier New" w:cs="Courier New"/>
           <w:sz w:val="20"/>
         </w:rPr>
-        <w:t xml:space="preserve">        top.add(new JLabel("Enter Video Number:"));</w:t>
+        <w:t xml:space="preserve">        </w:t>
+      </w:r>
+      <w:proofErr w:type="spellStart"/>
+      <w:proofErr w:type="gramStart"/>
+      <w:r>
+        <w:rPr>
+          <w:rFonts w:ascii="Courier New" w:hAnsi="Courier New" w:cs="Courier New"/>
+          <w:sz w:val="20"/>
+        </w:rPr>
+        <w:t>top.add</w:t>
+      </w:r>
+      <w:proofErr w:type="spellEnd"/>
+      <w:r>
+        <w:rPr>
+          <w:rFonts w:ascii="Courier New" w:hAnsi="Courier New" w:cs="Courier New"/>
+          <w:sz w:val="20"/>
+        </w:rPr>
+        <w:t>(</w:t>
+      </w:r>
+      <w:proofErr w:type="gramEnd"/>
+      <w:r>
+        <w:rPr>
+          <w:rFonts w:ascii="Courier New" w:hAnsi="Courier New" w:cs="Courier New"/>
+          <w:sz w:val="20"/>
+        </w:rPr>
+        <w:t xml:space="preserve">new </w:t>
+      </w:r>
+      <w:proofErr w:type="spellStart"/>
+      <w:r>
+        <w:rPr>
+          <w:rFonts w:ascii="Courier New" w:hAnsi="Courier New" w:cs="Courier New"/>
+          <w:sz w:val="20"/>
+        </w:rPr>
+        <w:t>JLabel</w:t>
+      </w:r>
+      <w:proofErr w:type="spellEnd"/>
+      <w:r>
+        <w:rPr>
+          <w:rFonts w:ascii="Courier New" w:hAnsi="Courier New" w:cs="Courier New"/>
+          <w:sz w:val="20"/>
+        </w:rPr>
+        <w:t>("Enter Video Number:"));</w:t>
       </w:r>
     </w:p>
     <w:p>
@@ -5991,7 +6691,41 @@
           <w:rFonts w:ascii="Courier New" w:hAnsi="Courier New" w:cs="Courier New"/>
           <w:sz w:val="20"/>
         </w:rPr>
-        <w:t xml:space="preserve">        top.add(trackNo);</w:t>
+        <w:t xml:space="preserve">        </w:t>
+      </w:r>
+      <w:proofErr w:type="spellStart"/>
+      <w:proofErr w:type="gramStart"/>
+      <w:r>
+        <w:rPr>
+          <w:rFonts w:ascii="Courier New" w:hAnsi="Courier New" w:cs="Courier New"/>
+          <w:sz w:val="20"/>
+        </w:rPr>
+        <w:t>top.add</w:t>
+      </w:r>
+      <w:proofErr w:type="spellEnd"/>
+      <w:r>
+        <w:rPr>
+          <w:rFonts w:ascii="Courier New" w:hAnsi="Courier New" w:cs="Courier New"/>
+          <w:sz w:val="20"/>
+        </w:rPr>
+        <w:t>(</w:t>
+      </w:r>
+      <w:proofErr w:type="spellStart"/>
+      <w:proofErr w:type="gramEnd"/>
+      <w:r>
+        <w:rPr>
+          <w:rFonts w:ascii="Courier New" w:hAnsi="Courier New" w:cs="Courier New"/>
+          <w:sz w:val="20"/>
+        </w:rPr>
+        <w:t>trackNo</w:t>
+      </w:r>
+      <w:proofErr w:type="spellEnd"/>
+      <w:r>
+        <w:rPr>
+          <w:rFonts w:ascii="Courier New" w:hAnsi="Courier New" w:cs="Courier New"/>
+          <w:sz w:val="20"/>
+        </w:rPr>
+        <w:t>);</w:t>
       </w:r>
     </w:p>
     <w:p>
@@ -6007,7 +6741,32 @@
           <w:rFonts w:ascii="Courier New" w:hAnsi="Courier New" w:cs="Courier New"/>
           <w:sz w:val="20"/>
         </w:rPr>
-        <w:t xml:space="preserve">        top.add(check);</w:t>
+        <w:t xml:space="preserve">        </w:t>
+      </w:r>
+      <w:proofErr w:type="spellStart"/>
+      <w:proofErr w:type="gramStart"/>
+      <w:r>
+        <w:rPr>
+          <w:rFonts w:ascii="Courier New" w:hAnsi="Courier New" w:cs="Courier New"/>
+          <w:sz w:val="20"/>
+        </w:rPr>
+        <w:t>top.add</w:t>
+      </w:r>
+      <w:proofErr w:type="spellEnd"/>
+      <w:r>
+        <w:rPr>
+          <w:rFonts w:ascii="Courier New" w:hAnsi="Courier New" w:cs="Courier New"/>
+          <w:sz w:val="20"/>
+        </w:rPr>
+        <w:t>(</w:t>
+      </w:r>
+      <w:proofErr w:type="gramEnd"/>
+      <w:r>
+        <w:rPr>
+          <w:rFonts w:ascii="Courier New" w:hAnsi="Courier New" w:cs="Courier New"/>
+          <w:sz w:val="20"/>
+        </w:rPr>
+        <w:t>check);</w:t>
       </w:r>
     </w:p>
     <w:p>
@@ -6023,7 +6782,32 @@
           <w:rFonts w:ascii="Courier New" w:hAnsi="Courier New" w:cs="Courier New"/>
           <w:sz w:val="20"/>
         </w:rPr>
-        <w:t xml:space="preserve">        top.add(list);</w:t>
+        <w:t xml:space="preserve">        </w:t>
+      </w:r>
+      <w:proofErr w:type="spellStart"/>
+      <w:proofErr w:type="gramStart"/>
+      <w:r>
+        <w:rPr>
+          <w:rFonts w:ascii="Courier New" w:hAnsi="Courier New" w:cs="Courier New"/>
+          <w:sz w:val="20"/>
+        </w:rPr>
+        <w:t>top.add</w:t>
+      </w:r>
+      <w:proofErr w:type="spellEnd"/>
+      <w:r>
+        <w:rPr>
+          <w:rFonts w:ascii="Courier New" w:hAnsi="Courier New" w:cs="Courier New"/>
+          <w:sz w:val="20"/>
+        </w:rPr>
+        <w:t>(</w:t>
+      </w:r>
+      <w:proofErr w:type="gramEnd"/>
+      <w:r>
+        <w:rPr>
+          <w:rFonts w:ascii="Courier New" w:hAnsi="Courier New" w:cs="Courier New"/>
+          <w:sz w:val="20"/>
+        </w:rPr>
+        <w:t>list);</w:t>
       </w:r>
     </w:p>
     <w:p>
@@ -6056,7 +6840,32 @@
           <w:rFonts w:ascii="Courier New" w:hAnsi="Courier New" w:cs="Courier New"/>
           <w:sz w:val="20"/>
         </w:rPr>
-        <w:t xml:space="preserve">        list.addActionListener(this);</w:t>
+        <w:t xml:space="preserve">        </w:t>
+      </w:r>
+      <w:proofErr w:type="spellStart"/>
+      <w:proofErr w:type="gramStart"/>
+      <w:r>
+        <w:rPr>
+          <w:rFonts w:ascii="Courier New" w:hAnsi="Courier New" w:cs="Courier New"/>
+          <w:sz w:val="20"/>
+        </w:rPr>
+        <w:t>list.addActionListener</w:t>
+      </w:r>
+      <w:proofErr w:type="spellEnd"/>
+      <w:r>
+        <w:rPr>
+          <w:rFonts w:ascii="Courier New" w:hAnsi="Courier New" w:cs="Courier New"/>
+          <w:sz w:val="20"/>
+        </w:rPr>
+        <w:t>(</w:t>
+      </w:r>
+      <w:proofErr w:type="gramEnd"/>
+      <w:r>
+        <w:rPr>
+          <w:rFonts w:ascii="Courier New" w:hAnsi="Courier New" w:cs="Courier New"/>
+          <w:sz w:val="20"/>
+        </w:rPr>
+        <w:t>this);</w:t>
       </w:r>
     </w:p>
     <w:p>
@@ -6072,7 +6881,32 @@
           <w:rFonts w:ascii="Courier New" w:hAnsi="Courier New" w:cs="Courier New"/>
           <w:sz w:val="20"/>
         </w:rPr>
-        <w:t xml:space="preserve">        check.addActionListener(this);</w:t>
+        <w:t xml:space="preserve">        </w:t>
+      </w:r>
+      <w:proofErr w:type="spellStart"/>
+      <w:proofErr w:type="gramStart"/>
+      <w:r>
+        <w:rPr>
+          <w:rFonts w:ascii="Courier New" w:hAnsi="Courier New" w:cs="Courier New"/>
+          <w:sz w:val="20"/>
+        </w:rPr>
+        <w:t>check.addActionListener</w:t>
+      </w:r>
+      <w:proofErr w:type="spellEnd"/>
+      <w:r>
+        <w:rPr>
+          <w:rFonts w:ascii="Courier New" w:hAnsi="Courier New" w:cs="Courier New"/>
+          <w:sz w:val="20"/>
+        </w:rPr>
+        <w:t>(</w:t>
+      </w:r>
+      <w:proofErr w:type="gramEnd"/>
+      <w:r>
+        <w:rPr>
+          <w:rFonts w:ascii="Courier New" w:hAnsi="Courier New" w:cs="Courier New"/>
+          <w:sz w:val="20"/>
+        </w:rPr>
+        <w:t>this);</w:t>
       </w:r>
     </w:p>
     <w:p>
@@ -6104,7 +6938,23 @@
           <w:rFonts w:ascii="Courier New" w:hAnsi="Courier New" w:cs="Courier New"/>
           <w:sz w:val="20"/>
         </w:rPr>
-        <w:t xml:space="preserve">        add("North", top);</w:t>
+        <w:t xml:space="preserve">        </w:t>
+      </w:r>
+      <w:proofErr w:type="gramStart"/>
+      <w:r>
+        <w:rPr>
+          <w:rFonts w:ascii="Courier New" w:hAnsi="Courier New" w:cs="Courier New"/>
+          <w:sz w:val="20"/>
+        </w:rPr>
+        <w:t>add(</w:t>
+      </w:r>
+      <w:proofErr w:type="gramEnd"/>
+      <w:r>
+        <w:rPr>
+          <w:rFonts w:ascii="Courier New" w:hAnsi="Courier New" w:cs="Courier New"/>
+          <w:sz w:val="20"/>
+        </w:rPr>
+        <w:t>"North", top);</w:t>
       </w:r>
     </w:p>
     <w:p>
@@ -6136,8 +6986,17 @@
           <w:rFonts w:ascii="Courier New" w:hAnsi="Courier New" w:cs="Courier New"/>
           <w:sz w:val="20"/>
         </w:rPr>
-        <w:t xml:space="preserve">        //create a panel and then add previously initialized textarea</w:t>
-      </w:r>
+        <w:t xml:space="preserve">        //create a panel and then add previously initialized </w:t>
+      </w:r>
+      <w:proofErr w:type="spellStart"/>
+      <w:r>
+        <w:rPr>
+          <w:rFonts w:ascii="Courier New" w:hAnsi="Courier New" w:cs="Courier New"/>
+          <w:sz w:val="20"/>
+        </w:rPr>
+        <w:t>textarea</w:t>
+      </w:r>
+      <w:proofErr w:type="spellEnd"/>
     </w:p>
     <w:p>
       <w:pPr>
@@ -6152,8 +7011,17 @@
           <w:rFonts w:ascii="Courier New" w:hAnsi="Courier New" w:cs="Courier New"/>
           <w:sz w:val="20"/>
         </w:rPr>
-        <w:t xml:space="preserve">        //information. Then add the panel to the middle of jframe</w:t>
-      </w:r>
+        <w:t xml:space="preserve">        //information. Then add the panel to the middle of </w:t>
+      </w:r>
+      <w:proofErr w:type="spellStart"/>
+      <w:r>
+        <w:rPr>
+          <w:rFonts w:ascii="Courier New" w:hAnsi="Courier New" w:cs="Courier New"/>
+          <w:sz w:val="20"/>
+        </w:rPr>
+        <w:t>jframe</w:t>
+      </w:r>
+      <w:proofErr w:type="spellEnd"/>
     </w:p>
     <w:p>
       <w:pPr>
@@ -6168,7 +7036,48 @@
           <w:rFonts w:ascii="Courier New" w:hAnsi="Courier New" w:cs="Courier New"/>
           <w:sz w:val="20"/>
         </w:rPr>
-        <w:t xml:space="preserve">        JPanel middle = new JPanel();</w:t>
+        <w:t xml:space="preserve">        </w:t>
+      </w:r>
+      <w:proofErr w:type="spellStart"/>
+      <w:r>
+        <w:rPr>
+          <w:rFonts w:ascii="Courier New" w:hAnsi="Courier New" w:cs="Courier New"/>
+          <w:sz w:val="20"/>
+        </w:rPr>
+        <w:t>JPanel</w:t>
+      </w:r>
+      <w:proofErr w:type="spellEnd"/>
+      <w:r>
+        <w:rPr>
+          <w:rFonts w:ascii="Courier New" w:hAnsi="Courier New" w:cs="Courier New"/>
+          <w:sz w:val="20"/>
+        </w:rPr>
+        <w:t xml:space="preserve"> middle = new </w:t>
+      </w:r>
+      <w:proofErr w:type="spellStart"/>
+      <w:proofErr w:type="gramStart"/>
+      <w:r>
+        <w:rPr>
+          <w:rFonts w:ascii="Courier New" w:hAnsi="Courier New" w:cs="Courier New"/>
+          <w:sz w:val="20"/>
+        </w:rPr>
+        <w:t>JPanel</w:t>
+      </w:r>
+      <w:proofErr w:type="spellEnd"/>
+      <w:r>
+        <w:rPr>
+          <w:rFonts w:ascii="Courier New" w:hAnsi="Courier New" w:cs="Courier New"/>
+          <w:sz w:val="20"/>
+        </w:rPr>
+        <w:t>(</w:t>
+      </w:r>
+      <w:proofErr w:type="gramEnd"/>
+      <w:r>
+        <w:rPr>
+          <w:rFonts w:ascii="Courier New" w:hAnsi="Courier New" w:cs="Courier New"/>
+          <w:sz w:val="20"/>
+        </w:rPr>
+        <w:t>);</w:t>
       </w:r>
     </w:p>
     <w:p>
@@ -6184,7 +7093,41 @@
           <w:rFonts w:ascii="Courier New" w:hAnsi="Courier New" w:cs="Courier New"/>
           <w:sz w:val="20"/>
         </w:rPr>
-        <w:t xml:space="preserve">        information.setText(VideoData.listAll());</w:t>
+        <w:t xml:space="preserve">        </w:t>
+      </w:r>
+      <w:proofErr w:type="spellStart"/>
+      <w:proofErr w:type="gramStart"/>
+      <w:r>
+        <w:rPr>
+          <w:rFonts w:ascii="Courier New" w:hAnsi="Courier New" w:cs="Courier New"/>
+          <w:sz w:val="20"/>
+        </w:rPr>
+        <w:t>information.setText</w:t>
+      </w:r>
+      <w:proofErr w:type="spellEnd"/>
+      <w:r>
+        <w:rPr>
+          <w:rFonts w:ascii="Courier New" w:hAnsi="Courier New" w:cs="Courier New"/>
+          <w:sz w:val="20"/>
+        </w:rPr>
+        <w:t>(</w:t>
+      </w:r>
+      <w:proofErr w:type="spellStart"/>
+      <w:proofErr w:type="gramEnd"/>
+      <w:r>
+        <w:rPr>
+          <w:rFonts w:ascii="Courier New" w:hAnsi="Courier New" w:cs="Courier New"/>
+          <w:sz w:val="20"/>
+        </w:rPr>
+        <w:t>VideoData.listAll</w:t>
+      </w:r>
+      <w:proofErr w:type="spellEnd"/>
+      <w:r>
+        <w:rPr>
+          <w:rFonts w:ascii="Courier New" w:hAnsi="Courier New" w:cs="Courier New"/>
+          <w:sz w:val="20"/>
+        </w:rPr>
+        <w:t>());</w:t>
       </w:r>
     </w:p>
     <w:p>
@@ -6200,7 +7143,32 @@
           <w:rFonts w:ascii="Courier New" w:hAnsi="Courier New" w:cs="Courier New"/>
           <w:sz w:val="20"/>
         </w:rPr>
-        <w:t xml:space="preserve">        middle.add(information);</w:t>
+        <w:t xml:space="preserve">        </w:t>
+      </w:r>
+      <w:proofErr w:type="spellStart"/>
+      <w:proofErr w:type="gramStart"/>
+      <w:r>
+        <w:rPr>
+          <w:rFonts w:ascii="Courier New" w:hAnsi="Courier New" w:cs="Courier New"/>
+          <w:sz w:val="20"/>
+        </w:rPr>
+        <w:t>middle.add</w:t>
+      </w:r>
+      <w:proofErr w:type="spellEnd"/>
+      <w:r>
+        <w:rPr>
+          <w:rFonts w:ascii="Courier New" w:hAnsi="Courier New" w:cs="Courier New"/>
+          <w:sz w:val="20"/>
+        </w:rPr>
+        <w:t>(</w:t>
+      </w:r>
+      <w:proofErr w:type="gramEnd"/>
+      <w:r>
+        <w:rPr>
+          <w:rFonts w:ascii="Courier New" w:hAnsi="Courier New" w:cs="Courier New"/>
+          <w:sz w:val="20"/>
+        </w:rPr>
+        <w:t>information);</w:t>
       </w:r>
     </w:p>
     <w:p>
@@ -6216,7 +7184,23 @@
           <w:rFonts w:ascii="Courier New" w:hAnsi="Courier New" w:cs="Courier New"/>
           <w:sz w:val="20"/>
         </w:rPr>
-        <w:t xml:space="preserve">        add("Center", middle);</w:t>
+        <w:t xml:space="preserve">        </w:t>
+      </w:r>
+      <w:proofErr w:type="gramStart"/>
+      <w:r>
+        <w:rPr>
+          <w:rFonts w:ascii="Courier New" w:hAnsi="Courier New" w:cs="Courier New"/>
+          <w:sz w:val="20"/>
+        </w:rPr>
+        <w:t>add(</w:t>
+      </w:r>
+      <w:proofErr w:type="gramEnd"/>
+      <w:r>
+        <w:rPr>
+          <w:rFonts w:ascii="Courier New" w:hAnsi="Courier New" w:cs="Courier New"/>
+          <w:sz w:val="20"/>
+        </w:rPr>
+        <w:t>"Center", middle);</w:t>
       </w:r>
     </w:p>
     <w:p>
@@ -6248,8 +7232,33 @@
           <w:rFonts w:ascii="Courier New" w:hAnsi="Courier New" w:cs="Courier New"/>
           <w:sz w:val="20"/>
         </w:rPr>
-        <w:t xml:space="preserve">        //This is used so that user can not resize the jframe</w:t>
-      </w:r>
+        <w:t xml:space="preserve">        //This is used so that user </w:t>
+      </w:r>
+      <w:proofErr w:type="spellStart"/>
+      <w:r>
+        <w:rPr>
+          <w:rFonts w:ascii="Courier New" w:hAnsi="Courier New" w:cs="Courier New"/>
+          <w:sz w:val="20"/>
+        </w:rPr>
+        <w:t>can not</w:t>
+      </w:r>
+      <w:proofErr w:type="spellEnd"/>
+      <w:r>
+        <w:rPr>
+          <w:rFonts w:ascii="Courier New" w:hAnsi="Courier New" w:cs="Courier New"/>
+          <w:sz w:val="20"/>
+        </w:rPr>
+        <w:t xml:space="preserve"> resize the </w:t>
+      </w:r>
+      <w:proofErr w:type="spellStart"/>
+      <w:r>
+        <w:rPr>
+          <w:rFonts w:ascii="Courier New" w:hAnsi="Courier New" w:cs="Courier New"/>
+          <w:sz w:val="20"/>
+        </w:rPr>
+        <w:t>jframe</w:t>
+      </w:r>
+      <w:proofErr w:type="spellEnd"/>
     </w:p>
     <w:p>
       <w:pPr>
@@ -6264,7 +7273,32 @@
           <w:rFonts w:ascii="Courier New" w:hAnsi="Courier New" w:cs="Courier New"/>
           <w:sz w:val="20"/>
         </w:rPr>
-        <w:t xml:space="preserve">        setResizable(false);</w:t>
+        <w:t xml:space="preserve">        </w:t>
+      </w:r>
+      <w:proofErr w:type="spellStart"/>
+      <w:proofErr w:type="gramStart"/>
+      <w:r>
+        <w:rPr>
+          <w:rFonts w:ascii="Courier New" w:hAnsi="Courier New" w:cs="Courier New"/>
+          <w:sz w:val="20"/>
+        </w:rPr>
+        <w:t>setResizable</w:t>
+      </w:r>
+      <w:proofErr w:type="spellEnd"/>
+      <w:r>
+        <w:rPr>
+          <w:rFonts w:ascii="Courier New" w:hAnsi="Courier New" w:cs="Courier New"/>
+          <w:sz w:val="20"/>
+        </w:rPr>
+        <w:t>(</w:t>
+      </w:r>
+      <w:proofErr w:type="gramEnd"/>
+      <w:r>
+        <w:rPr>
+          <w:rFonts w:ascii="Courier New" w:hAnsi="Courier New" w:cs="Courier New"/>
+          <w:sz w:val="20"/>
+        </w:rPr>
+        <w:t>false);</w:t>
       </w:r>
     </w:p>
     <w:p>
@@ -6280,7 +7314,23 @@
           <w:rFonts w:ascii="Courier New" w:hAnsi="Courier New" w:cs="Courier New"/>
           <w:sz w:val="20"/>
         </w:rPr>
-        <w:t xml:space="preserve">        //This makes the jframe visible</w:t>
+        <w:t xml:space="preserve">        //This makes the </w:t>
+      </w:r>
+      <w:proofErr w:type="spellStart"/>
+      <w:r>
+        <w:rPr>
+          <w:rFonts w:ascii="Courier New" w:hAnsi="Courier New" w:cs="Courier New"/>
+          <w:sz w:val="20"/>
+        </w:rPr>
+        <w:t>jframe</w:t>
+      </w:r>
+      <w:proofErr w:type="spellEnd"/>
+      <w:r>
+        <w:rPr>
+          <w:rFonts w:ascii="Courier New" w:hAnsi="Courier New" w:cs="Courier New"/>
+          <w:sz w:val="20"/>
+        </w:rPr>
+        <w:t xml:space="preserve"> visible</w:t>
       </w:r>
     </w:p>
     <w:p>
@@ -6296,7 +7346,32 @@
           <w:rFonts w:ascii="Courier New" w:hAnsi="Courier New" w:cs="Courier New"/>
           <w:sz w:val="20"/>
         </w:rPr>
-        <w:t xml:space="preserve">        setVisible(true);</w:t>
+        <w:t xml:space="preserve">        </w:t>
+      </w:r>
+      <w:proofErr w:type="spellStart"/>
+      <w:proofErr w:type="gramStart"/>
+      <w:r>
+        <w:rPr>
+          <w:rFonts w:ascii="Courier New" w:hAnsi="Courier New" w:cs="Courier New"/>
+          <w:sz w:val="20"/>
+        </w:rPr>
+        <w:t>setVisible</w:t>
+      </w:r>
+      <w:proofErr w:type="spellEnd"/>
+      <w:r>
+        <w:rPr>
+          <w:rFonts w:ascii="Courier New" w:hAnsi="Courier New" w:cs="Courier New"/>
+          <w:sz w:val="20"/>
+        </w:rPr>
+        <w:t>(</w:t>
+      </w:r>
+      <w:proofErr w:type="gramEnd"/>
+      <w:r>
+        <w:rPr>
+          <w:rFonts w:ascii="Courier New" w:hAnsi="Courier New" w:cs="Courier New"/>
+          <w:sz w:val="20"/>
+        </w:rPr>
+        <w:t>true);</w:t>
       </w:r>
     </w:p>
     <w:p>
@@ -6344,7 +7419,55 @@
           <w:rFonts w:ascii="Courier New" w:hAnsi="Courier New" w:cs="Courier New"/>
           <w:sz w:val="20"/>
         </w:rPr>
-        <w:t xml:space="preserve">    public void actionPerformed(ActionEvent e) {</w:t>
+        <w:t xml:space="preserve">    </w:t>
+      </w:r>
+      <w:proofErr w:type="gramStart"/>
+      <w:r>
+        <w:rPr>
+          <w:rFonts w:ascii="Courier New" w:hAnsi="Courier New" w:cs="Courier New"/>
+          <w:sz w:val="20"/>
+        </w:rPr>
+        <w:t>public</w:t>
+      </w:r>
+      <w:proofErr w:type="gramEnd"/>
+      <w:r>
+        <w:rPr>
+          <w:rFonts w:ascii="Courier New" w:hAnsi="Courier New" w:cs="Courier New"/>
+          <w:sz w:val="20"/>
+        </w:rPr>
+        <w:t xml:space="preserve"> void </w:t>
+      </w:r>
+      <w:proofErr w:type="spellStart"/>
+      <w:r>
+        <w:rPr>
+          <w:rFonts w:ascii="Courier New" w:hAnsi="Courier New" w:cs="Courier New"/>
+          <w:sz w:val="20"/>
+        </w:rPr>
+        <w:t>actionPerformed</w:t>
+      </w:r>
+      <w:proofErr w:type="spellEnd"/>
+      <w:r>
+        <w:rPr>
+          <w:rFonts w:ascii="Courier New" w:hAnsi="Courier New" w:cs="Courier New"/>
+          <w:sz w:val="20"/>
+        </w:rPr>
+        <w:t>(</w:t>
+      </w:r>
+      <w:proofErr w:type="spellStart"/>
+      <w:r>
+        <w:rPr>
+          <w:rFonts w:ascii="Courier New" w:hAnsi="Courier New" w:cs="Courier New"/>
+          <w:sz w:val="20"/>
+        </w:rPr>
+        <w:t>ActionEvent</w:t>
+      </w:r>
+      <w:proofErr w:type="spellEnd"/>
+      <w:r>
+        <w:rPr>
+          <w:rFonts w:ascii="Courier New" w:hAnsi="Courier New" w:cs="Courier New"/>
+          <w:sz w:val="20"/>
+        </w:rPr>
+        <w:t xml:space="preserve"> e) {</w:t>
       </w:r>
     </w:p>
     <w:p>
@@ -6360,7 +7483,23 @@
           <w:rFonts w:ascii="Courier New" w:hAnsi="Courier New" w:cs="Courier New"/>
           <w:sz w:val="20"/>
         </w:rPr>
-        <w:t xml:space="preserve">        //if the clicked button is list button then call lisAll function</w:t>
+        <w:t xml:space="preserve">        //if the clicked button is list button then call </w:t>
+      </w:r>
+      <w:proofErr w:type="spellStart"/>
+      <w:r>
+        <w:rPr>
+          <w:rFonts w:ascii="Courier New" w:hAnsi="Courier New" w:cs="Courier New"/>
+          <w:sz w:val="20"/>
+        </w:rPr>
+        <w:t>lisAll</w:t>
+      </w:r>
+      <w:proofErr w:type="spellEnd"/>
+      <w:r>
+        <w:rPr>
+          <w:rFonts w:ascii="Courier New" w:hAnsi="Courier New" w:cs="Courier New"/>
+          <w:sz w:val="20"/>
+        </w:rPr>
+        <w:t xml:space="preserve"> function</w:t>
       </w:r>
     </w:p>
     <w:p>
@@ -6376,7 +7515,23 @@
           <w:rFonts w:ascii="Courier New" w:hAnsi="Courier New" w:cs="Courier New"/>
           <w:sz w:val="20"/>
         </w:rPr>
-        <w:t xml:space="preserve">        //from VideoData class</w:t>
+        <w:t xml:space="preserve">        //from </w:t>
+      </w:r>
+      <w:proofErr w:type="spellStart"/>
+      <w:r>
+        <w:rPr>
+          <w:rFonts w:ascii="Courier New" w:hAnsi="Courier New" w:cs="Courier New"/>
+          <w:sz w:val="20"/>
+        </w:rPr>
+        <w:t>VideoData</w:t>
+      </w:r>
+      <w:proofErr w:type="spellEnd"/>
+      <w:r>
+        <w:rPr>
+          <w:rFonts w:ascii="Courier New" w:hAnsi="Courier New" w:cs="Courier New"/>
+          <w:sz w:val="20"/>
+        </w:rPr>
+        <w:t xml:space="preserve"> class</w:t>
       </w:r>
     </w:p>
     <w:p>
@@ -6392,7 +7547,39 @@
           <w:rFonts w:ascii="Courier New" w:hAnsi="Courier New" w:cs="Courier New"/>
           <w:sz w:val="20"/>
         </w:rPr>
-        <w:t xml:space="preserve">        if (e.getSource() == list) {</w:t>
+        <w:t xml:space="preserve">        </w:t>
+      </w:r>
+      <w:proofErr w:type="gramStart"/>
+      <w:r>
+        <w:rPr>
+          <w:rFonts w:ascii="Courier New" w:hAnsi="Courier New" w:cs="Courier New"/>
+          <w:sz w:val="20"/>
+        </w:rPr>
+        <w:t>if</w:t>
+      </w:r>
+      <w:proofErr w:type="gramEnd"/>
+      <w:r>
+        <w:rPr>
+          <w:rFonts w:ascii="Courier New" w:hAnsi="Courier New" w:cs="Courier New"/>
+          <w:sz w:val="20"/>
+        </w:rPr>
+        <w:t xml:space="preserve"> (</w:t>
+      </w:r>
+      <w:proofErr w:type="spellStart"/>
+      <w:r>
+        <w:rPr>
+          <w:rFonts w:ascii="Courier New" w:hAnsi="Courier New" w:cs="Courier New"/>
+          <w:sz w:val="20"/>
+        </w:rPr>
+        <w:t>e.getSource</w:t>
+      </w:r>
+      <w:proofErr w:type="spellEnd"/>
+      <w:r>
+        <w:rPr>
+          <w:rFonts w:ascii="Courier New" w:hAnsi="Courier New" w:cs="Courier New"/>
+          <w:sz w:val="20"/>
+        </w:rPr>
+        <w:t>() == list) {</w:t>
       </w:r>
     </w:p>
     <w:p>
@@ -6408,7 +7595,41 @@
           <w:rFonts w:ascii="Courier New" w:hAnsi="Courier New" w:cs="Courier New"/>
           <w:sz w:val="20"/>
         </w:rPr>
-        <w:t xml:space="preserve">            information.setText(VideoData.listAll());</w:t>
+        <w:t xml:space="preserve">            </w:t>
+      </w:r>
+      <w:proofErr w:type="spellStart"/>
+      <w:proofErr w:type="gramStart"/>
+      <w:r>
+        <w:rPr>
+          <w:rFonts w:ascii="Courier New" w:hAnsi="Courier New" w:cs="Courier New"/>
+          <w:sz w:val="20"/>
+        </w:rPr>
+        <w:t>information.setText</w:t>
+      </w:r>
+      <w:proofErr w:type="spellEnd"/>
+      <w:r>
+        <w:rPr>
+          <w:rFonts w:ascii="Courier New" w:hAnsi="Courier New" w:cs="Courier New"/>
+          <w:sz w:val="20"/>
+        </w:rPr>
+        <w:t>(</w:t>
+      </w:r>
+      <w:proofErr w:type="spellStart"/>
+      <w:proofErr w:type="gramEnd"/>
+      <w:r>
+        <w:rPr>
+          <w:rFonts w:ascii="Courier New" w:hAnsi="Courier New" w:cs="Courier New"/>
+          <w:sz w:val="20"/>
+        </w:rPr>
+        <w:t>VideoData.listAll</w:t>
+      </w:r>
+      <w:proofErr w:type="spellEnd"/>
+      <w:r>
+        <w:rPr>
+          <w:rFonts w:ascii="Courier New" w:hAnsi="Courier New" w:cs="Courier New"/>
+          <w:sz w:val="20"/>
+        </w:rPr>
+        <w:t>());</w:t>
       </w:r>
     </w:p>
     <w:p>
@@ -6456,7 +7677,23 @@
           <w:rFonts w:ascii="Courier New" w:hAnsi="Courier New" w:cs="Courier New"/>
           <w:sz w:val="20"/>
         </w:rPr>
-        <w:t xml:space="preserve">        else {</w:t>
+        <w:t xml:space="preserve">        </w:t>
+      </w:r>
+      <w:proofErr w:type="gramStart"/>
+      <w:r>
+        <w:rPr>
+          <w:rFonts w:ascii="Courier New" w:hAnsi="Courier New" w:cs="Courier New"/>
+          <w:sz w:val="20"/>
+        </w:rPr>
+        <w:t>else</w:t>
+      </w:r>
+      <w:proofErr w:type="gramEnd"/>
+      <w:r>
+        <w:rPr>
+          <w:rFonts w:ascii="Courier New" w:hAnsi="Courier New" w:cs="Courier New"/>
+          <w:sz w:val="20"/>
+        </w:rPr>
+        <w:t xml:space="preserve"> {</w:t>
       </w:r>
     </w:p>
     <w:p>
@@ -6472,8 +7709,33 @@
           <w:rFonts w:ascii="Courier New" w:hAnsi="Courier New" w:cs="Courier New"/>
           <w:sz w:val="20"/>
         </w:rPr>
-        <w:t xml:space="preserve">            //take the data from trackNo textfield</w:t>
-      </w:r>
+        <w:t xml:space="preserve">            //take the data from </w:t>
+      </w:r>
+      <w:proofErr w:type="spellStart"/>
+      <w:r>
+        <w:rPr>
+          <w:rFonts w:ascii="Courier New" w:hAnsi="Courier New" w:cs="Courier New"/>
+          <w:sz w:val="20"/>
+        </w:rPr>
+        <w:t>trackNo</w:t>
+      </w:r>
+      <w:proofErr w:type="spellEnd"/>
+      <w:r>
+        <w:rPr>
+          <w:rFonts w:ascii="Courier New" w:hAnsi="Courier New" w:cs="Courier New"/>
+          <w:sz w:val="20"/>
+        </w:rPr>
+        <w:t xml:space="preserve"> </w:t>
+      </w:r>
+      <w:proofErr w:type="spellStart"/>
+      <w:r>
+        <w:rPr>
+          <w:rFonts w:ascii="Courier New" w:hAnsi="Courier New" w:cs="Courier New"/>
+          <w:sz w:val="20"/>
+        </w:rPr>
+        <w:t>textfield</w:t>
+      </w:r>
+      <w:proofErr w:type="spellEnd"/>
     </w:p>
     <w:p>
       <w:pPr>
@@ -6488,7 +7750,32 @@
           <w:rFonts w:ascii="Courier New" w:hAnsi="Courier New" w:cs="Courier New"/>
           <w:sz w:val="20"/>
         </w:rPr>
-        <w:t xml:space="preserve">            String key = trackNo.getText();</w:t>
+        <w:t xml:space="preserve">            String key = </w:t>
+      </w:r>
+      <w:proofErr w:type="spellStart"/>
+      <w:proofErr w:type="gramStart"/>
+      <w:r>
+        <w:rPr>
+          <w:rFonts w:ascii="Courier New" w:hAnsi="Courier New" w:cs="Courier New"/>
+          <w:sz w:val="20"/>
+        </w:rPr>
+        <w:t>trackNo.getText</w:t>
+      </w:r>
+      <w:proofErr w:type="spellEnd"/>
+      <w:r>
+        <w:rPr>
+          <w:rFonts w:ascii="Courier New" w:hAnsi="Courier New" w:cs="Courier New"/>
+          <w:sz w:val="20"/>
+        </w:rPr>
+        <w:t>(</w:t>
+      </w:r>
+      <w:proofErr w:type="gramEnd"/>
+      <w:r>
+        <w:rPr>
+          <w:rFonts w:ascii="Courier New" w:hAnsi="Courier New" w:cs="Courier New"/>
+          <w:sz w:val="20"/>
+        </w:rPr>
+        <w:t>);</w:t>
       </w:r>
     </w:p>
     <w:p>
@@ -6504,7 +7791,48 @@
           <w:rFonts w:ascii="Courier New" w:hAnsi="Courier New" w:cs="Courier New"/>
           <w:sz w:val="20"/>
         </w:rPr>
-        <w:t xml:space="preserve">            //get the name from VideoData class using getName(Key) class</w:t>
+        <w:t xml:space="preserve">            //get the name from </w:t>
+      </w:r>
+      <w:proofErr w:type="spellStart"/>
+      <w:r>
+        <w:rPr>
+          <w:rFonts w:ascii="Courier New" w:hAnsi="Courier New" w:cs="Courier New"/>
+          <w:sz w:val="20"/>
+        </w:rPr>
+        <w:t>VideoData</w:t>
+      </w:r>
+      <w:proofErr w:type="spellEnd"/>
+      <w:r>
+        <w:rPr>
+          <w:rFonts w:ascii="Courier New" w:hAnsi="Courier New" w:cs="Courier New"/>
+          <w:sz w:val="20"/>
+        </w:rPr>
+        <w:t xml:space="preserve"> class using </w:t>
+      </w:r>
+      <w:proofErr w:type="spellStart"/>
+      <w:proofErr w:type="gramStart"/>
+      <w:r>
+        <w:rPr>
+          <w:rFonts w:ascii="Courier New" w:hAnsi="Courier New" w:cs="Courier New"/>
+          <w:sz w:val="20"/>
+        </w:rPr>
+        <w:t>getName</w:t>
+      </w:r>
+      <w:proofErr w:type="spellEnd"/>
+      <w:r>
+        <w:rPr>
+          <w:rFonts w:ascii="Courier New" w:hAnsi="Courier New" w:cs="Courier New"/>
+          <w:sz w:val="20"/>
+        </w:rPr>
+        <w:t>(</w:t>
+      </w:r>
+      <w:proofErr w:type="gramEnd"/>
+      <w:r>
+        <w:rPr>
+          <w:rFonts w:ascii="Courier New" w:hAnsi="Courier New" w:cs="Courier New"/>
+          <w:sz w:val="20"/>
+        </w:rPr>
+        <w:t>Key) class</w:t>
       </w:r>
     </w:p>
     <w:p>
@@ -6520,7 +7848,32 @@
           <w:rFonts w:ascii="Courier New" w:hAnsi="Courier New" w:cs="Courier New"/>
           <w:sz w:val="20"/>
         </w:rPr>
-        <w:t xml:space="preserve">            String name = VideoData.getName(key);</w:t>
+        <w:t xml:space="preserve">            String name = </w:t>
+      </w:r>
+      <w:proofErr w:type="spellStart"/>
+      <w:proofErr w:type="gramStart"/>
+      <w:r>
+        <w:rPr>
+          <w:rFonts w:ascii="Courier New" w:hAnsi="Courier New" w:cs="Courier New"/>
+          <w:sz w:val="20"/>
+        </w:rPr>
+        <w:t>VideoData.getName</w:t>
+      </w:r>
+      <w:proofErr w:type="spellEnd"/>
+      <w:r>
+        <w:rPr>
+          <w:rFonts w:ascii="Courier New" w:hAnsi="Courier New" w:cs="Courier New"/>
+          <w:sz w:val="20"/>
+        </w:rPr>
+        <w:t>(</w:t>
+      </w:r>
+      <w:proofErr w:type="gramEnd"/>
+      <w:r>
+        <w:rPr>
+          <w:rFonts w:ascii="Courier New" w:hAnsi="Courier New" w:cs="Courier New"/>
+          <w:sz w:val="20"/>
+        </w:rPr>
+        <w:t>key);</w:t>
       </w:r>
     </w:p>
     <w:p>
@@ -6536,7 +7889,48 @@
           <w:rFonts w:ascii="Courier New" w:hAnsi="Courier New" w:cs="Courier New"/>
           <w:sz w:val="20"/>
         </w:rPr>
-        <w:t xml:space="preserve">            //getName(Key) class in VideoData returns null if no name found</w:t>
+        <w:t xml:space="preserve">            //</w:t>
+      </w:r>
+      <w:proofErr w:type="spellStart"/>
+      <w:proofErr w:type="gramStart"/>
+      <w:r>
+        <w:rPr>
+          <w:rFonts w:ascii="Courier New" w:hAnsi="Courier New" w:cs="Courier New"/>
+          <w:sz w:val="20"/>
+        </w:rPr>
+        <w:t>getName</w:t>
+      </w:r>
+      <w:proofErr w:type="spellEnd"/>
+      <w:r>
+        <w:rPr>
+          <w:rFonts w:ascii="Courier New" w:hAnsi="Courier New" w:cs="Courier New"/>
+          <w:sz w:val="20"/>
+        </w:rPr>
+        <w:t>(</w:t>
+      </w:r>
+      <w:proofErr w:type="gramEnd"/>
+      <w:r>
+        <w:rPr>
+          <w:rFonts w:ascii="Courier New" w:hAnsi="Courier New" w:cs="Courier New"/>
+          <w:sz w:val="20"/>
+        </w:rPr>
+        <w:t xml:space="preserve">Key) class in </w:t>
+      </w:r>
+      <w:proofErr w:type="spellStart"/>
+      <w:r>
+        <w:rPr>
+          <w:rFonts w:ascii="Courier New" w:hAnsi="Courier New" w:cs="Courier New"/>
+          <w:sz w:val="20"/>
+        </w:rPr>
+        <w:t>VideoData</w:t>
+      </w:r>
+      <w:proofErr w:type="spellEnd"/>
+      <w:r>
+        <w:rPr>
+          <w:rFonts w:ascii="Courier New" w:hAnsi="Courier New" w:cs="Courier New"/>
+          <w:sz w:val="20"/>
+        </w:rPr>
+        <w:t xml:space="preserve"> returns null if no name found</w:t>
       </w:r>
     </w:p>
     <w:p>
@@ -6552,7 +7946,23 @@
           <w:rFonts w:ascii="Courier New" w:hAnsi="Courier New" w:cs="Courier New"/>
           <w:sz w:val="20"/>
         </w:rPr>
-        <w:t xml:space="preserve">            if (name == null) {</w:t>
+        <w:t xml:space="preserve">            </w:t>
+      </w:r>
+      <w:proofErr w:type="gramStart"/>
+      <w:r>
+        <w:rPr>
+          <w:rFonts w:ascii="Courier New" w:hAnsi="Courier New" w:cs="Courier New"/>
+          <w:sz w:val="20"/>
+        </w:rPr>
+        <w:t>if</w:t>
+      </w:r>
+      <w:proofErr w:type="gramEnd"/>
+      <w:r>
+        <w:rPr>
+          <w:rFonts w:ascii="Courier New" w:hAnsi="Courier New" w:cs="Courier New"/>
+          <w:sz w:val="20"/>
+        </w:rPr>
+        <w:t xml:space="preserve"> (name == null) {</w:t>
       </w:r>
     </w:p>
     <w:p>
@@ -6568,7 +7978,32 @@
           <w:rFonts w:ascii="Courier New" w:hAnsi="Courier New" w:cs="Courier New"/>
           <w:sz w:val="20"/>
         </w:rPr>
-        <w:t xml:space="preserve">                information.setText("No such video number");</w:t>
+        <w:t xml:space="preserve">                </w:t>
+      </w:r>
+      <w:proofErr w:type="spellStart"/>
+      <w:proofErr w:type="gramStart"/>
+      <w:r>
+        <w:rPr>
+          <w:rFonts w:ascii="Courier New" w:hAnsi="Courier New" w:cs="Courier New"/>
+          <w:sz w:val="20"/>
+        </w:rPr>
+        <w:t>information.setText</w:t>
+      </w:r>
+      <w:proofErr w:type="spellEnd"/>
+      <w:r>
+        <w:rPr>
+          <w:rFonts w:ascii="Courier New" w:hAnsi="Courier New" w:cs="Courier New"/>
+          <w:sz w:val="20"/>
+        </w:rPr>
+        <w:t>(</w:t>
+      </w:r>
+      <w:proofErr w:type="gramEnd"/>
+      <w:r>
+        <w:rPr>
+          <w:rFonts w:ascii="Courier New" w:hAnsi="Courier New" w:cs="Courier New"/>
+          <w:sz w:val="20"/>
+        </w:rPr>
+        <w:t>"No such video number");</w:t>
       </w:r>
     </w:p>
     <w:p>
@@ -6600,7 +8035,23 @@
           <w:rFonts w:ascii="Courier New" w:hAnsi="Courier New" w:cs="Courier New"/>
           <w:sz w:val="20"/>
         </w:rPr>
-        <w:t xml:space="preserve">                //if name found fill up the information textfield using </w:t>
+        <w:t xml:space="preserve">                //if name found fill up the information </w:t>
+      </w:r>
+      <w:proofErr w:type="spellStart"/>
+      <w:r>
+        <w:rPr>
+          <w:rFonts w:ascii="Courier New" w:hAnsi="Courier New" w:cs="Courier New"/>
+          <w:sz w:val="20"/>
+        </w:rPr>
+        <w:t>textfield</w:t>
+      </w:r>
+      <w:proofErr w:type="spellEnd"/>
+      <w:r>
+        <w:rPr>
+          <w:rFonts w:ascii="Courier New" w:hAnsi="Courier New" w:cs="Courier New"/>
+          <w:sz w:val="20"/>
+        </w:rPr>
+        <w:t xml:space="preserve"> using </w:t>
       </w:r>
     </w:p>
     <w:p>
@@ -6616,7 +8067,23 @@
           <w:rFonts w:ascii="Courier New" w:hAnsi="Courier New" w:cs="Courier New"/>
           <w:sz w:val="20"/>
         </w:rPr>
-        <w:t xml:space="preserve">                //the data gathered from VideoData class</w:t>
+        <w:t xml:space="preserve">                //the data gathered from </w:t>
+      </w:r>
+      <w:proofErr w:type="spellStart"/>
+      <w:r>
+        <w:rPr>
+          <w:rFonts w:ascii="Courier New" w:hAnsi="Courier New" w:cs="Courier New"/>
+          <w:sz w:val="20"/>
+        </w:rPr>
+        <w:t>VideoData</w:t>
+      </w:r>
+      <w:proofErr w:type="spellEnd"/>
+      <w:r>
+        <w:rPr>
+          <w:rFonts w:ascii="Courier New" w:hAnsi="Courier New" w:cs="Courier New"/>
+          <w:sz w:val="20"/>
+        </w:rPr>
+        <w:t xml:space="preserve"> class</w:t>
       </w:r>
     </w:p>
     <w:p>
@@ -6632,7 +8099,48 @@
           <w:rFonts w:ascii="Courier New" w:hAnsi="Courier New" w:cs="Courier New"/>
           <w:sz w:val="20"/>
         </w:rPr>
-        <w:t xml:space="preserve">                information.setText(name + " - " + VideoData.getDirector(key));</w:t>
+        <w:t xml:space="preserve">                </w:t>
+      </w:r>
+      <w:proofErr w:type="spellStart"/>
+      <w:proofErr w:type="gramStart"/>
+      <w:r>
+        <w:rPr>
+          <w:rFonts w:ascii="Courier New" w:hAnsi="Courier New" w:cs="Courier New"/>
+          <w:sz w:val="20"/>
+        </w:rPr>
+        <w:t>information.setText</w:t>
+      </w:r>
+      <w:proofErr w:type="spellEnd"/>
+      <w:r>
+        <w:rPr>
+          <w:rFonts w:ascii="Courier New" w:hAnsi="Courier New" w:cs="Courier New"/>
+          <w:sz w:val="20"/>
+        </w:rPr>
+        <w:t>(</w:t>
+      </w:r>
+      <w:proofErr w:type="gramEnd"/>
+      <w:r>
+        <w:rPr>
+          <w:rFonts w:ascii="Courier New" w:hAnsi="Courier New" w:cs="Courier New"/>
+          <w:sz w:val="20"/>
+        </w:rPr>
+        <w:t xml:space="preserve">name + " - " + </w:t>
+      </w:r>
+      <w:proofErr w:type="spellStart"/>
+      <w:r>
+        <w:rPr>
+          <w:rFonts w:ascii="Courier New" w:hAnsi="Courier New" w:cs="Courier New"/>
+          <w:sz w:val="20"/>
+        </w:rPr>
+        <w:t>VideoData.getDirector</w:t>
+      </w:r>
+      <w:proofErr w:type="spellEnd"/>
+      <w:r>
+        <w:rPr>
+          <w:rFonts w:ascii="Courier New" w:hAnsi="Courier New" w:cs="Courier New"/>
+          <w:sz w:val="20"/>
+        </w:rPr>
+        <w:t>(key));</w:t>
       </w:r>
     </w:p>
     <w:p>
@@ -6648,7 +8156,23 @@
           <w:rFonts w:ascii="Courier New" w:hAnsi="Courier New" w:cs="Courier New"/>
           <w:sz w:val="20"/>
         </w:rPr>
-        <w:t xml:space="preserve">                //passes the rating data found from VideoData to the stars function</w:t>
+        <w:t xml:space="preserve">                //passes the rating data found from </w:t>
+      </w:r>
+      <w:proofErr w:type="spellStart"/>
+      <w:r>
+        <w:rPr>
+          <w:rFonts w:ascii="Courier New" w:hAnsi="Courier New" w:cs="Courier New"/>
+          <w:sz w:val="20"/>
+        </w:rPr>
+        <w:t>VideoData</w:t>
+      </w:r>
+      <w:proofErr w:type="spellEnd"/>
+      <w:r>
+        <w:rPr>
+          <w:rFonts w:ascii="Courier New" w:hAnsi="Courier New" w:cs="Courier New"/>
+          <w:sz w:val="20"/>
+        </w:rPr>
+        <w:t xml:space="preserve"> to the stars function</w:t>
       </w:r>
     </w:p>
     <w:p>
@@ -6664,7 +8188,48 @@
           <w:rFonts w:ascii="Courier New" w:hAnsi="Courier New" w:cs="Courier New"/>
           <w:sz w:val="20"/>
         </w:rPr>
-        <w:t xml:space="preserve">                information.append("\nRating: "</w:t>
+        <w:t xml:space="preserve">                </w:t>
+      </w:r>
+      <w:proofErr w:type="spellStart"/>
+      <w:proofErr w:type="gramStart"/>
+      <w:r>
+        <w:rPr>
+          <w:rFonts w:ascii="Courier New" w:hAnsi="Courier New" w:cs="Courier New"/>
+          <w:sz w:val="20"/>
+        </w:rPr>
+        <w:t>information.append</w:t>
+      </w:r>
+      <w:proofErr w:type="spellEnd"/>
+      <w:r>
+        <w:rPr>
+          <w:rFonts w:ascii="Courier New" w:hAnsi="Courier New" w:cs="Courier New"/>
+          <w:sz w:val="20"/>
+        </w:rPr>
+        <w:t>(</w:t>
+      </w:r>
+      <w:proofErr w:type="gramEnd"/>
+      <w:r>
+        <w:rPr>
+          <w:rFonts w:ascii="Courier New" w:hAnsi="Courier New" w:cs="Courier New"/>
+          <w:sz w:val="20"/>
+        </w:rPr>
+        <w:t>"\</w:t>
+      </w:r>
+      <w:proofErr w:type="spellStart"/>
+      <w:r>
+        <w:rPr>
+          <w:rFonts w:ascii="Courier New" w:hAnsi="Courier New" w:cs="Courier New"/>
+          <w:sz w:val="20"/>
+        </w:rPr>
+        <w:t>nRating</w:t>
+      </w:r>
+      <w:proofErr w:type="spellEnd"/>
+      <w:r>
+        <w:rPr>
+          <w:rFonts w:ascii="Courier New" w:hAnsi="Courier New" w:cs="Courier New"/>
+          <w:sz w:val="20"/>
+        </w:rPr>
+        <w:t>: "</w:t>
       </w:r>
     </w:p>
     <w:p>
@@ -6680,7 +8245,32 @@
           <w:rFonts w:ascii="Courier New" w:hAnsi="Courier New" w:cs="Courier New"/>
           <w:sz w:val="20"/>
         </w:rPr>
-        <w:t xml:space="preserve">                        + stars(VideoData.getRating(key)));</w:t>
+        <w:t xml:space="preserve">                        + </w:t>
+      </w:r>
+      <w:proofErr w:type="gramStart"/>
+      <w:r>
+        <w:rPr>
+          <w:rFonts w:ascii="Courier New" w:hAnsi="Courier New" w:cs="Courier New"/>
+          <w:sz w:val="20"/>
+        </w:rPr>
+        <w:t>stars(</w:t>
+      </w:r>
+      <w:proofErr w:type="spellStart"/>
+      <w:proofErr w:type="gramEnd"/>
+      <w:r>
+        <w:rPr>
+          <w:rFonts w:ascii="Courier New" w:hAnsi="Courier New" w:cs="Courier New"/>
+          <w:sz w:val="20"/>
+        </w:rPr>
+        <w:t>VideoData.getRating</w:t>
+      </w:r>
+      <w:proofErr w:type="spellEnd"/>
+      <w:r>
+        <w:rPr>
+          <w:rFonts w:ascii="Courier New" w:hAnsi="Courier New" w:cs="Courier New"/>
+          <w:sz w:val="20"/>
+        </w:rPr>
+        <w:t>(key)));</w:t>
       </w:r>
     </w:p>
     <w:p>
@@ -6696,7 +8286,64 @@
           <w:rFonts w:ascii="Courier New" w:hAnsi="Courier New" w:cs="Courier New"/>
           <w:sz w:val="20"/>
         </w:rPr>
-        <w:t xml:space="preserve">                information.append("\nPlay count: " + VideoData.getPlayCount(key));</w:t>
+        <w:t xml:space="preserve">                </w:t>
+      </w:r>
+      <w:proofErr w:type="spellStart"/>
+      <w:proofErr w:type="gramStart"/>
+      <w:r>
+        <w:rPr>
+          <w:rFonts w:ascii="Courier New" w:hAnsi="Courier New" w:cs="Courier New"/>
+          <w:sz w:val="20"/>
+        </w:rPr>
+        <w:t>information.append</w:t>
+      </w:r>
+      <w:proofErr w:type="spellEnd"/>
+      <w:r>
+        <w:rPr>
+          <w:rFonts w:ascii="Courier New" w:hAnsi="Courier New" w:cs="Courier New"/>
+          <w:sz w:val="20"/>
+        </w:rPr>
+        <w:t>(</w:t>
+      </w:r>
+      <w:proofErr w:type="gramEnd"/>
+      <w:r>
+        <w:rPr>
+          <w:rFonts w:ascii="Courier New" w:hAnsi="Courier New" w:cs="Courier New"/>
+          <w:sz w:val="20"/>
+        </w:rPr>
+        <w:t>"\</w:t>
+      </w:r>
+      <w:proofErr w:type="spellStart"/>
+      <w:r>
+        <w:rPr>
+          <w:rFonts w:ascii="Courier New" w:hAnsi="Courier New" w:cs="Courier New"/>
+          <w:sz w:val="20"/>
+        </w:rPr>
+        <w:t>nPlay</w:t>
+      </w:r>
+      <w:proofErr w:type="spellEnd"/>
+      <w:r>
+        <w:rPr>
+          <w:rFonts w:ascii="Courier New" w:hAnsi="Courier New" w:cs="Courier New"/>
+          <w:sz w:val="20"/>
+        </w:rPr>
+        <w:t xml:space="preserve"> count: " + </w:t>
+      </w:r>
+      <w:proofErr w:type="spellStart"/>
+      <w:r>
+        <w:rPr>
+          <w:rFonts w:ascii="Courier New" w:hAnsi="Courier New" w:cs="Courier New"/>
+          <w:sz w:val="20"/>
+        </w:rPr>
+        <w:t>VideoData.getPlayCount</w:t>
+      </w:r>
+      <w:proofErr w:type="spellEnd"/>
+      <w:r>
+        <w:rPr>
+          <w:rFonts w:ascii="Courier New" w:hAnsi="Courier New" w:cs="Courier New"/>
+          <w:sz w:val="20"/>
+        </w:rPr>
+        <w:t>(key));</w:t>
       </w:r>
     </w:p>
     <w:p>
@@ -6777,7 +8424,39 @@
           <w:rFonts w:ascii="Courier New" w:hAnsi="Courier New" w:cs="Courier New"/>
           <w:sz w:val="20"/>
         </w:rPr>
-        <w:t xml:space="preserve">    private String stars(int rating) {</w:t>
+        <w:t xml:space="preserve">    </w:t>
+      </w:r>
+      <w:proofErr w:type="gramStart"/>
+      <w:r>
+        <w:rPr>
+          <w:rFonts w:ascii="Courier New" w:hAnsi="Courier New" w:cs="Courier New"/>
+          <w:sz w:val="20"/>
+        </w:rPr>
+        <w:t>private</w:t>
+      </w:r>
+      <w:proofErr w:type="gramEnd"/>
+      <w:r>
+        <w:rPr>
+          <w:rFonts w:ascii="Courier New" w:hAnsi="Courier New" w:cs="Courier New"/>
+          <w:sz w:val="20"/>
+        </w:rPr>
+        <w:t xml:space="preserve"> String stars(</w:t>
+      </w:r>
+      <w:proofErr w:type="spellStart"/>
+      <w:r>
+        <w:rPr>
+          <w:rFonts w:ascii="Courier New" w:hAnsi="Courier New" w:cs="Courier New"/>
+          <w:sz w:val="20"/>
+        </w:rPr>
+        <w:t>int</w:t>
+      </w:r>
+      <w:proofErr w:type="spellEnd"/>
+      <w:r>
+        <w:rPr>
+          <w:rFonts w:ascii="Courier New" w:hAnsi="Courier New" w:cs="Courier New"/>
+          <w:sz w:val="20"/>
+        </w:rPr>
+        <w:t xml:space="preserve"> rating) {</w:t>
       </w:r>
     </w:p>
     <w:p>
@@ -6809,7 +8488,87 @@
           <w:rFonts w:ascii="Courier New" w:hAnsi="Courier New" w:cs="Courier New"/>
           <w:sz w:val="20"/>
         </w:rPr>
-        <w:t xml:space="preserve">        for (int i = 0; i &lt; rating; ++i) {</w:t>
+        <w:t xml:space="preserve">        </w:t>
+      </w:r>
+      <w:proofErr w:type="gramStart"/>
+      <w:r>
+        <w:rPr>
+          <w:rFonts w:ascii="Courier New" w:hAnsi="Courier New" w:cs="Courier New"/>
+          <w:sz w:val="20"/>
+        </w:rPr>
+        <w:t>for</w:t>
+      </w:r>
+      <w:proofErr w:type="gramEnd"/>
+      <w:r>
+        <w:rPr>
+          <w:rFonts w:ascii="Courier New" w:hAnsi="Courier New" w:cs="Courier New"/>
+          <w:sz w:val="20"/>
+        </w:rPr>
+        <w:t xml:space="preserve"> (</w:t>
+      </w:r>
+      <w:proofErr w:type="spellStart"/>
+      <w:r>
+        <w:rPr>
+          <w:rFonts w:ascii="Courier New" w:hAnsi="Courier New" w:cs="Courier New"/>
+          <w:sz w:val="20"/>
+        </w:rPr>
+        <w:t>int</w:t>
+      </w:r>
+      <w:proofErr w:type="spellEnd"/>
+      <w:r>
+        <w:rPr>
+          <w:rFonts w:ascii="Courier New" w:hAnsi="Courier New" w:cs="Courier New"/>
+          <w:sz w:val="20"/>
+        </w:rPr>
+        <w:t xml:space="preserve"> </w:t>
+      </w:r>
+      <w:proofErr w:type="spellStart"/>
+      <w:r>
+        <w:rPr>
+          <w:rFonts w:ascii="Courier New" w:hAnsi="Courier New" w:cs="Courier New"/>
+          <w:sz w:val="20"/>
+        </w:rPr>
+        <w:t>i</w:t>
+      </w:r>
+      <w:proofErr w:type="spellEnd"/>
+      <w:r>
+        <w:rPr>
+          <w:rFonts w:ascii="Courier New" w:hAnsi="Courier New" w:cs="Courier New"/>
+          <w:sz w:val="20"/>
+        </w:rPr>
+        <w:t xml:space="preserve"> = 0; </w:t>
+      </w:r>
+      <w:proofErr w:type="spellStart"/>
+      <w:r>
+        <w:rPr>
+          <w:rFonts w:ascii="Courier New" w:hAnsi="Courier New" w:cs="Courier New"/>
+          <w:sz w:val="20"/>
+        </w:rPr>
+        <w:t>i</w:t>
+      </w:r>
+      <w:proofErr w:type="spellEnd"/>
+      <w:r>
+        <w:rPr>
+          <w:rFonts w:ascii="Courier New" w:hAnsi="Courier New" w:cs="Courier New"/>
+          <w:sz w:val="20"/>
+        </w:rPr>
+        <w:t xml:space="preserve"> &lt; rating; ++</w:t>
+      </w:r>
+      <w:proofErr w:type="spellStart"/>
+      <w:r>
+        <w:rPr>
+          <w:rFonts w:ascii="Courier New" w:hAnsi="Courier New" w:cs="Courier New"/>
+          <w:sz w:val="20"/>
+        </w:rPr>
+        <w:t>i</w:t>
+      </w:r>
+      <w:proofErr w:type="spellEnd"/>
+      <w:r>
+        <w:rPr>
+          <w:rFonts w:ascii="Courier New" w:hAnsi="Courier New" w:cs="Courier New"/>
+          <w:sz w:val="20"/>
+        </w:rPr>
+        <w:t>) {</w:t>
       </w:r>
     </w:p>
     <w:p>
@@ -6825,7 +8584,23 @@
           <w:rFonts w:ascii="Courier New" w:hAnsi="Courier New" w:cs="Courier New"/>
           <w:sz w:val="20"/>
         </w:rPr>
-        <w:t xml:space="preserve">            stars += "*";</w:t>
+        <w:t xml:space="preserve">            </w:t>
+      </w:r>
+      <w:proofErr w:type="gramStart"/>
+      <w:r>
+        <w:rPr>
+          <w:rFonts w:ascii="Courier New" w:hAnsi="Courier New" w:cs="Courier New"/>
+          <w:sz w:val="20"/>
+        </w:rPr>
+        <w:t>stars</w:t>
+      </w:r>
+      <w:proofErr w:type="gramEnd"/>
+      <w:r>
+        <w:rPr>
+          <w:rFonts w:ascii="Courier New" w:hAnsi="Courier New" w:cs="Courier New"/>
+          <w:sz w:val="20"/>
+        </w:rPr>
+        <w:t xml:space="preserve"> += "*";</w:t>
       </w:r>
     </w:p>
     <w:p>
@@ -6857,7 +8632,23 @@
           <w:rFonts w:ascii="Courier New" w:hAnsi="Courier New" w:cs="Courier New"/>
           <w:sz w:val="20"/>
         </w:rPr>
-        <w:t xml:space="preserve">        return stars;</w:t>
+        <w:t xml:space="preserve">        </w:t>
+      </w:r>
+      <w:proofErr w:type="gramStart"/>
+      <w:r>
+        <w:rPr>
+          <w:rFonts w:ascii="Courier New" w:hAnsi="Courier New" w:cs="Courier New"/>
+          <w:sz w:val="20"/>
+        </w:rPr>
+        <w:t>return</w:t>
+      </w:r>
+      <w:proofErr w:type="gramEnd"/>
+      <w:r>
+        <w:rPr>
+          <w:rFonts w:ascii="Courier New" w:hAnsi="Courier New" w:cs="Courier New"/>
+          <w:sz w:val="20"/>
+        </w:rPr>
+        <w:t xml:space="preserve"> stars;</w:t>
       </w:r>
     </w:p>
     <w:p>
@@ -6934,12 +8725,12 @@
       <w:pPr>
         <w:pStyle w:val="Heading1"/>
       </w:pPr>
-      <w:bookmarkStart w:id="10" w:name="_Toc476222536"/>
+      <w:bookmarkStart w:id="9" w:name="_Toc476222536"/>
       <w:r>
         <w:lastRenderedPageBreak/>
         <w:t>Appendix B – White Box Testing</w:t>
       </w:r>
-      <w:bookmarkEnd w:id="10"/>
+      <w:bookmarkEnd w:id="9"/>
     </w:p>
     <w:p>
       <w:pPr>
@@ -7146,8 +8937,21 @@
             <w:pPr>
               <w:cnfStyle w:val="000000100000" w:firstRow="0" w:lastRow="0" w:firstColumn="0" w:lastColumn="0" w:oddVBand="0" w:evenVBand="0" w:oddHBand="1" w:evenHBand="0" w:firstRowFirstColumn="0" w:firstRowLastColumn="0" w:lastRowFirstColumn="0" w:lastRowLastColumn="0"/>
             </w:pPr>
-            <w:r>
-              <w:t>actionPerformed(ActionEvent e)</w:t>
+            <w:proofErr w:type="spellStart"/>
+            <w:r>
+              <w:t>actionPerformed</w:t>
+            </w:r>
+            <w:proofErr w:type="spellEnd"/>
+            <w:r>
+              <w:t>(</w:t>
+            </w:r>
+            <w:proofErr w:type="spellStart"/>
+            <w:r>
+              <w:t>ActionEvent</w:t>
+            </w:r>
+            <w:proofErr w:type="spellEnd"/>
+            <w:r>
+              <w:t xml:space="preserve"> e)</w:t>
             </w:r>
           </w:p>
         </w:tc>
@@ -7161,8 +8965,13 @@
               <w:cnfStyle w:val="000000100000" w:firstRow="0" w:lastRow="0" w:firstColumn="0" w:lastColumn="0" w:oddVBand="0" w:evenVBand="0" w:oddHBand="1" w:evenHBand="0" w:firstRowFirstColumn="0" w:firstRowLastColumn="0" w:lastRowFirstColumn="0" w:lastRowLastColumn="0"/>
             </w:pPr>
             <w:r>
-              <w:t>Tom and Jerry - Fred Quimby</w:t>
-            </w:r>
+              <w:t xml:space="preserve">Tom and Jerry - Fred </w:t>
+            </w:r>
+            <w:proofErr w:type="spellStart"/>
+            <w:r>
+              <w:t>Quimby</w:t>
+            </w:r>
+            <w:proofErr w:type="spellEnd"/>
           </w:p>
           <w:p>
             <w:pPr>
@@ -7191,8 +9000,13 @@
               <w:cnfStyle w:val="000000100000" w:firstRow="0" w:lastRow="0" w:firstColumn="0" w:lastColumn="0" w:oddVBand="0" w:evenVBand="0" w:oddHBand="1" w:evenHBand="0" w:firstRowFirstColumn="0" w:firstRowLastColumn="0" w:lastRowFirstColumn="0" w:lastRowLastColumn="0"/>
             </w:pPr>
             <w:r>
-              <w:t>Tom and Jerry - Fred Quimby</w:t>
-            </w:r>
+              <w:t xml:space="preserve">Tom and Jerry - Fred </w:t>
+            </w:r>
+            <w:proofErr w:type="spellStart"/>
+            <w:r>
+              <w:t>Quimby</w:t>
+            </w:r>
+            <w:proofErr w:type="spellEnd"/>
           </w:p>
           <w:p>
             <w:pPr>
@@ -7251,8 +9065,21 @@
             <w:pPr>
               <w:cnfStyle w:val="000000000000" w:firstRow="0" w:lastRow="0" w:firstColumn="0" w:lastColumn="0" w:oddVBand="0" w:evenVBand="0" w:oddHBand="0" w:evenHBand="0" w:firstRowFirstColumn="0" w:firstRowLastColumn="0" w:lastRowFirstColumn="0" w:lastRowLastColumn="0"/>
             </w:pPr>
-            <w:r>
-              <w:t>actionPerformed(ActionEvent e)</w:t>
+            <w:proofErr w:type="spellStart"/>
+            <w:r>
+              <w:t>actionPerformed</w:t>
+            </w:r>
+            <w:proofErr w:type="spellEnd"/>
+            <w:r>
+              <w:t>(</w:t>
+            </w:r>
+            <w:proofErr w:type="spellStart"/>
+            <w:r>
+              <w:t>ActionEvent</w:t>
+            </w:r>
+            <w:proofErr w:type="spellEnd"/>
+            <w:r>
+              <w:t xml:space="preserve"> e)</w:t>
             </w:r>
           </w:p>
         </w:tc>
@@ -7325,8 +9152,21 @@
             <w:pPr>
               <w:cnfStyle w:val="000000100000" w:firstRow="0" w:lastRow="0" w:firstColumn="0" w:lastColumn="0" w:oddVBand="0" w:evenVBand="0" w:oddHBand="1" w:evenHBand="0" w:firstRowFirstColumn="0" w:firstRowLastColumn="0" w:lastRowFirstColumn="0" w:lastRowLastColumn="0"/>
             </w:pPr>
-            <w:r>
-              <w:t>actionPerformed(ActionEvent e)</w:t>
+            <w:proofErr w:type="spellStart"/>
+            <w:r>
+              <w:t>actionPerformed</w:t>
+            </w:r>
+            <w:proofErr w:type="spellEnd"/>
+            <w:r>
+              <w:t>(</w:t>
+            </w:r>
+            <w:proofErr w:type="spellStart"/>
+            <w:r>
+              <w:t>ActionEvent</w:t>
+            </w:r>
+            <w:proofErr w:type="spellEnd"/>
+            <w:r>
+              <w:t xml:space="preserve"> e)</w:t>
             </w:r>
           </w:p>
         </w:tc>
@@ -7398,8 +9238,21 @@
             <w:pPr>
               <w:cnfStyle w:val="000000000000" w:firstRow="0" w:lastRow="0" w:firstColumn="0" w:lastColumn="0" w:oddVBand="0" w:evenVBand="0" w:oddHBand="0" w:evenHBand="0" w:firstRowFirstColumn="0" w:firstRowLastColumn="0" w:lastRowFirstColumn="0" w:lastRowLastColumn="0"/>
             </w:pPr>
-            <w:r>
-              <w:t>actionPerformed(ActionEvent e)</w:t>
+            <w:proofErr w:type="spellStart"/>
+            <w:r>
+              <w:t>actionPerformed</w:t>
+            </w:r>
+            <w:proofErr w:type="spellEnd"/>
+            <w:r>
+              <w:t>(</w:t>
+            </w:r>
+            <w:proofErr w:type="spellStart"/>
+            <w:r>
+              <w:t>ActionEvent</w:t>
+            </w:r>
+            <w:proofErr w:type="spellEnd"/>
+            <w:r>
+              <w:t xml:space="preserve"> e)</w:t>
             </w:r>
           </w:p>
         </w:tc>
@@ -7413,16 +9266,42 @@
               <w:cnfStyle w:val="000000000000" w:firstRow="0" w:lastRow="0" w:firstColumn="0" w:lastColumn="0" w:oddVBand="0" w:evenVBand="0" w:oddHBand="0" w:evenHBand="0" w:firstRowFirstColumn="0" w:firstRowLastColumn="0" w:lastRowFirstColumn="0" w:lastRowLastColumn="0"/>
             </w:pPr>
             <w:r>
-              <w:t>01 Tom and Jerry - Fred Quimby</w:t>
-            </w:r>
+              <w:t xml:space="preserve">01 Tom and Jerry - Fred </w:t>
+            </w:r>
+            <w:proofErr w:type="spellStart"/>
+            <w:r>
+              <w:t>Quimby</w:t>
+            </w:r>
+            <w:proofErr w:type="spellEnd"/>
           </w:p>
           <w:p>
             <w:pPr>
               <w:cnfStyle w:val="000000000000" w:firstRow="0" w:lastRow="0" w:firstColumn="0" w:lastColumn="0" w:oddVBand="0" w:evenVBand="0" w:oddHBand="0" w:evenHBand="0" w:firstRowFirstColumn="0" w:firstRowLastColumn="0" w:lastRowFirstColumn="0" w:lastRowLastColumn="0"/>
             </w:pPr>
             <w:r>
-              <w:t>02 Tweety Pie - Wrexler Ripmophomtofz</w:t>
-            </w:r>
+              <w:t xml:space="preserve">02 </w:t>
+            </w:r>
+            <w:proofErr w:type="spellStart"/>
+            <w:r>
+              <w:t>Tweety</w:t>
+            </w:r>
+            <w:proofErr w:type="spellEnd"/>
+            <w:r>
+              <w:t xml:space="preserve"> Pie - </w:t>
+            </w:r>
+            <w:proofErr w:type="spellStart"/>
+            <w:r>
+              <w:t>Wrexler</w:t>
+            </w:r>
+            <w:proofErr w:type="spellEnd"/>
+            <w:r>
+              <w:t xml:space="preserve"> </w:t>
+            </w:r>
+            <w:proofErr w:type="spellStart"/>
+            <w:r>
+              <w:t>Ripmophomtofz</w:t>
+            </w:r>
+            <w:proofErr w:type="spellEnd"/>
           </w:p>
           <w:p>
             <w:pPr>
@@ -7445,8 +9324,29 @@
               <w:cnfStyle w:val="000000000000" w:firstRow="0" w:lastRow="0" w:firstColumn="0" w:lastColumn="0" w:oddVBand="0" w:evenVBand="0" w:oddHBand="0" w:evenHBand="0" w:firstRowFirstColumn="0" w:firstRowLastColumn="0" w:lastRowFirstColumn="0" w:lastRowLastColumn="0"/>
             </w:pPr>
             <w:r>
-              <w:t>05 Rat Pfink a Boo Boo - Ray Steckler</w:t>
-            </w:r>
+              <w:t xml:space="preserve">05 Rat </w:t>
+            </w:r>
+            <w:proofErr w:type="spellStart"/>
+            <w:r>
+              <w:t>Pfink</w:t>
+            </w:r>
+            <w:proofErr w:type="spellEnd"/>
+            <w:r>
+              <w:t xml:space="preserve"> a Boo </w:t>
+            </w:r>
+            <w:proofErr w:type="spellStart"/>
+            <w:r>
+              <w:t>Boo</w:t>
+            </w:r>
+            <w:proofErr w:type="spellEnd"/>
+            <w:r>
+              <w:t xml:space="preserve"> - Ray </w:t>
+            </w:r>
+            <w:proofErr w:type="spellStart"/>
+            <w:r>
+              <w:t>Steckler</w:t>
+            </w:r>
+            <w:proofErr w:type="spellEnd"/>
           </w:p>
         </w:tc>
         <w:tc>
@@ -7459,16 +9359,42 @@
               <w:cnfStyle w:val="000000000000" w:firstRow="0" w:lastRow="0" w:firstColumn="0" w:lastColumn="0" w:oddVBand="0" w:evenVBand="0" w:oddHBand="0" w:evenHBand="0" w:firstRowFirstColumn="0" w:firstRowLastColumn="0" w:lastRowFirstColumn="0" w:lastRowLastColumn="0"/>
             </w:pPr>
             <w:r>
-              <w:t>01 Tom and Jerry - Fred Quimby</w:t>
-            </w:r>
+              <w:t xml:space="preserve">01 Tom and Jerry - Fred </w:t>
+            </w:r>
+            <w:proofErr w:type="spellStart"/>
+            <w:r>
+              <w:t>Quimby</w:t>
+            </w:r>
+            <w:proofErr w:type="spellEnd"/>
           </w:p>
           <w:p>
             <w:pPr>
               <w:cnfStyle w:val="000000000000" w:firstRow="0" w:lastRow="0" w:firstColumn="0" w:lastColumn="0" w:oddVBand="0" w:evenVBand="0" w:oddHBand="0" w:evenHBand="0" w:firstRowFirstColumn="0" w:firstRowLastColumn="0" w:lastRowFirstColumn="0" w:lastRowLastColumn="0"/>
             </w:pPr>
             <w:r>
-              <w:t>02 Tweety Pie - Wrexler Ripmophomtofz</w:t>
-            </w:r>
+              <w:t xml:space="preserve">02 </w:t>
+            </w:r>
+            <w:proofErr w:type="spellStart"/>
+            <w:r>
+              <w:t>Tweety</w:t>
+            </w:r>
+            <w:proofErr w:type="spellEnd"/>
+            <w:r>
+              <w:t xml:space="preserve"> Pie - </w:t>
+            </w:r>
+            <w:proofErr w:type="spellStart"/>
+            <w:r>
+              <w:t>Wrexler</w:t>
+            </w:r>
+            <w:proofErr w:type="spellEnd"/>
+            <w:r>
+              <w:t xml:space="preserve"> </w:t>
+            </w:r>
+            <w:proofErr w:type="spellStart"/>
+            <w:r>
+              <w:t>Ripmophomtofz</w:t>
+            </w:r>
+            <w:proofErr w:type="spellEnd"/>
           </w:p>
           <w:p>
             <w:pPr>
@@ -7491,8 +9417,29 @@
               <w:cnfStyle w:val="000000000000" w:firstRow="0" w:lastRow="0" w:firstColumn="0" w:lastColumn="0" w:oddVBand="0" w:evenVBand="0" w:oddHBand="0" w:evenHBand="0" w:firstRowFirstColumn="0" w:firstRowLastColumn="0" w:lastRowFirstColumn="0" w:lastRowLastColumn="0"/>
             </w:pPr>
             <w:r>
-              <w:t>05 Rat Pfink a Boo Boo - Ray Steckler</w:t>
-            </w:r>
+              <w:t xml:space="preserve">05 Rat </w:t>
+            </w:r>
+            <w:proofErr w:type="spellStart"/>
+            <w:r>
+              <w:t>Pfink</w:t>
+            </w:r>
+            <w:proofErr w:type="spellEnd"/>
+            <w:r>
+              <w:t xml:space="preserve"> a Boo </w:t>
+            </w:r>
+            <w:proofErr w:type="spellStart"/>
+            <w:r>
+              <w:t>Boo</w:t>
+            </w:r>
+            <w:proofErr w:type="spellEnd"/>
+            <w:r>
+              <w:t xml:space="preserve"> - Ray </w:t>
+            </w:r>
+            <w:proofErr w:type="spellStart"/>
+            <w:r>
+              <w:t>Steckler</w:t>
+            </w:r>
+            <w:proofErr w:type="spellEnd"/>
           </w:p>
         </w:tc>
       </w:tr>
@@ -7630,9 +9577,11 @@
             <w:pPr>
               <w:cnfStyle w:val="000000100000" w:firstRow="0" w:lastRow="0" w:firstColumn="0" w:lastColumn="0" w:oddVBand="0" w:evenVBand="0" w:oddHBand="1" w:evenHBand="0" w:firstRowFirstColumn="0" w:firstRowLastColumn="0" w:lastRowFirstColumn="0" w:lastRowLastColumn="0"/>
             </w:pPr>
+            <w:proofErr w:type="spellStart"/>
             <w:r>
               <w:t>addToPlaylist</w:t>
             </w:r>
+            <w:proofErr w:type="spellEnd"/>
           </w:p>
         </w:tc>
         <w:tc>
@@ -7644,8 +9593,21 @@
             <w:pPr>
               <w:cnfStyle w:val="000000100000" w:firstRow="0" w:lastRow="0" w:firstColumn="0" w:lastColumn="0" w:oddVBand="0" w:evenVBand="0" w:oddHBand="1" w:evenHBand="0" w:firstRowFirstColumn="0" w:firstRowLastColumn="0" w:lastRowFirstColumn="0" w:lastRowLastColumn="0"/>
             </w:pPr>
-            <w:r>
-              <w:t>actionPerformed(ActionEvent e)</w:t>
+            <w:proofErr w:type="spellStart"/>
+            <w:r>
+              <w:t>actionPerformed</w:t>
+            </w:r>
+            <w:proofErr w:type="spellEnd"/>
+            <w:r>
+              <w:t>(</w:t>
+            </w:r>
+            <w:proofErr w:type="spellStart"/>
+            <w:r>
+              <w:t>ActionEvent</w:t>
+            </w:r>
+            <w:proofErr w:type="spellEnd"/>
+            <w:r>
+              <w:t xml:space="preserve"> e)</w:t>
             </w:r>
           </w:p>
         </w:tc>
@@ -7700,9 +9662,11 @@
             <w:pPr>
               <w:cnfStyle w:val="000000000000" w:firstRow="0" w:lastRow="0" w:firstColumn="0" w:lastColumn="0" w:oddVBand="0" w:evenVBand="0" w:oddHBand="0" w:evenHBand="0" w:firstRowFirstColumn="0" w:firstRowLastColumn="0" w:lastRowFirstColumn="0" w:lastRowLastColumn="0"/>
             </w:pPr>
+            <w:proofErr w:type="spellStart"/>
             <w:r>
               <w:t>addToPlaylist</w:t>
             </w:r>
+            <w:proofErr w:type="spellEnd"/>
           </w:p>
         </w:tc>
         <w:tc>
@@ -7714,8 +9678,21 @@
             <w:pPr>
               <w:cnfStyle w:val="000000000000" w:firstRow="0" w:lastRow="0" w:firstColumn="0" w:lastColumn="0" w:oddVBand="0" w:evenVBand="0" w:oddHBand="0" w:evenHBand="0" w:firstRowFirstColumn="0" w:firstRowLastColumn="0" w:lastRowFirstColumn="0" w:lastRowLastColumn="0"/>
             </w:pPr>
-            <w:r>
-              <w:t>actionPerformed(ActionEvent e)</w:t>
+            <w:proofErr w:type="spellStart"/>
+            <w:r>
+              <w:t>actionPerformed</w:t>
+            </w:r>
+            <w:proofErr w:type="spellEnd"/>
+            <w:r>
+              <w:t>(</w:t>
+            </w:r>
+            <w:proofErr w:type="spellStart"/>
+            <w:r>
+              <w:t>ActionEvent</w:t>
+            </w:r>
+            <w:proofErr w:type="spellEnd"/>
+            <w:r>
+              <w:t xml:space="preserve"> e)</w:t>
             </w:r>
           </w:p>
         </w:tc>
@@ -7773,9 +9750,11 @@
             <w:pPr>
               <w:cnfStyle w:val="000000100000" w:firstRow="0" w:lastRow="0" w:firstColumn="0" w:lastColumn="0" w:oddVBand="0" w:evenVBand="0" w:oddHBand="1" w:evenHBand="0" w:firstRowFirstColumn="0" w:firstRowLastColumn="0" w:lastRowFirstColumn="0" w:lastRowLastColumn="0"/>
             </w:pPr>
+            <w:proofErr w:type="spellStart"/>
             <w:r>
               <w:t>addToPlaylist</w:t>
             </w:r>
+            <w:proofErr w:type="spellEnd"/>
           </w:p>
         </w:tc>
         <w:tc>
@@ -7787,8 +9766,21 @@
             <w:pPr>
               <w:cnfStyle w:val="000000100000" w:firstRow="0" w:lastRow="0" w:firstColumn="0" w:lastColumn="0" w:oddVBand="0" w:evenVBand="0" w:oddHBand="1" w:evenHBand="0" w:firstRowFirstColumn="0" w:firstRowLastColumn="0" w:lastRowFirstColumn="0" w:lastRowLastColumn="0"/>
             </w:pPr>
-            <w:r>
-              <w:t>actionPerformed(ActionEvent e)</w:t>
+            <w:proofErr w:type="spellStart"/>
+            <w:r>
+              <w:t>actionPerformed</w:t>
+            </w:r>
+            <w:proofErr w:type="spellEnd"/>
+            <w:r>
+              <w:t>(</w:t>
+            </w:r>
+            <w:proofErr w:type="spellStart"/>
+            <w:r>
+              <w:t>ActionEvent</w:t>
+            </w:r>
+            <w:proofErr w:type="spellEnd"/>
+            <w:r>
+              <w:t xml:space="preserve"> e)</w:t>
             </w:r>
           </w:p>
         </w:tc>
@@ -7858,8 +9850,21 @@
             <w:pPr>
               <w:cnfStyle w:val="000000000000" w:firstRow="0" w:lastRow="0" w:firstColumn="0" w:lastColumn="0" w:oddVBand="0" w:evenVBand="0" w:oddHBand="0" w:evenHBand="0" w:firstRowFirstColumn="0" w:firstRowLastColumn="0" w:lastRowFirstColumn="0" w:lastRowLastColumn="0"/>
             </w:pPr>
-            <w:r>
-              <w:t>actionPerformed(ActionEvent e)</w:t>
+            <w:proofErr w:type="spellStart"/>
+            <w:r>
+              <w:t>actionPerformed</w:t>
+            </w:r>
+            <w:proofErr w:type="spellEnd"/>
+            <w:r>
+              <w:t>(</w:t>
+            </w:r>
+            <w:proofErr w:type="spellStart"/>
+            <w:r>
+              <w:t>ActionEvent</w:t>
+            </w:r>
+            <w:proofErr w:type="spellEnd"/>
+            <w:r>
+              <w:t xml:space="preserve"> e)</w:t>
             </w:r>
           </w:p>
         </w:tc>
@@ -7949,8 +9954,21 @@
             <w:pPr>
               <w:cnfStyle w:val="000000100000" w:firstRow="0" w:lastRow="0" w:firstColumn="0" w:lastColumn="0" w:oddVBand="0" w:evenVBand="0" w:oddHBand="1" w:evenHBand="0" w:firstRowFirstColumn="0" w:firstRowLastColumn="0" w:lastRowFirstColumn="0" w:lastRowLastColumn="0"/>
             </w:pPr>
-            <w:r>
-              <w:t>actionPerformed(ActionEvent e)</w:t>
+            <w:proofErr w:type="spellStart"/>
+            <w:r>
+              <w:t>actionPerformed</w:t>
+            </w:r>
+            <w:proofErr w:type="spellEnd"/>
+            <w:r>
+              <w:t>(</w:t>
+            </w:r>
+            <w:proofErr w:type="spellStart"/>
+            <w:r>
+              <w:t>ActionEvent</w:t>
+            </w:r>
+            <w:proofErr w:type="spellEnd"/>
+            <w:r>
+              <w:t xml:space="preserve"> e)</w:t>
             </w:r>
           </w:p>
         </w:tc>
@@ -7994,6 +10012,9 @@
       </w:r>
       <w:r>
         <w:t xml:space="preserve">: </w:t>
+      </w:r>
+      <w:r>
+        <w:t>UpdateVideos.java</w:t>
       </w:r>
     </w:p>
     <w:tbl>
@@ -8003,11 +10024,12 @@
         <w:tblLook w:val="04A0" w:firstRow="1" w:lastRow="0" w:firstColumn="1" w:lastColumn="0" w:noHBand="0" w:noVBand="1"/>
       </w:tblPr>
       <w:tblGrid>
-        <w:gridCol w:w="1870"/>
-        <w:gridCol w:w="1870"/>
-        <w:gridCol w:w="1870"/>
-        <w:gridCol w:w="1870"/>
-        <w:gridCol w:w="1870"/>
+        <w:gridCol w:w="1137"/>
+        <w:gridCol w:w="1097"/>
+        <w:gridCol w:w="1257"/>
+        <w:gridCol w:w="3109"/>
+        <w:gridCol w:w="1370"/>
+        <w:gridCol w:w="1380"/>
       </w:tblGrid>
       <w:tr>
         <w:trPr>
@@ -8016,7 +10038,7 @@
         <w:tc>
           <w:tcPr>
             <w:cnfStyle w:val="001000000000" w:firstRow="0" w:lastRow="0" w:firstColumn="1" w:lastColumn="0" w:oddVBand="0" w:evenVBand="0" w:oddHBand="0" w:evenHBand="0" w:firstRowFirstColumn="0" w:firstRowLastColumn="0" w:lastRowFirstColumn="0" w:lastRowLastColumn="0"/>
-            <w:tcW w:w="1870" w:type="dxa"/>
+            <w:tcW w:w="1525" w:type="dxa"/>
             <w:vAlign w:val="center"/>
           </w:tcPr>
           <w:p>
@@ -8024,14 +10046,19 @@
               <w:jc w:val="center"/>
             </w:pPr>
             <w:r>
-              <w:t>Input</w:t>
-            </w:r>
-          </w:p>
-        </w:tc>
-        <w:tc>
-          <w:tcPr>
-            <w:tcW w:w="1870" w:type="dxa"/>
-            <w:vAlign w:val="center"/>
+              <w:t>Track</w:t>
+            </w:r>
+            <w:r>
+              <w:t xml:space="preserve"> </w:t>
+            </w:r>
+            <w:r>
+              <w:t>No</w:t>
+            </w:r>
+          </w:p>
+        </w:tc>
+        <w:tc>
+          <w:tcPr>
+            <w:tcW w:w="1343" w:type="dxa"/>
           </w:tcPr>
           <w:p>
             <w:pPr>
@@ -8039,13 +10066,19 @@
               <w:cnfStyle w:val="100000000000" w:firstRow="1" w:lastRow="0" w:firstColumn="0" w:lastColumn="0" w:oddVBand="0" w:evenVBand="0" w:oddHBand="0" w:evenHBand="0" w:firstRowFirstColumn="0" w:firstRowLastColumn="0" w:lastRowFirstColumn="0" w:lastRowLastColumn="0"/>
             </w:pPr>
             <w:r>
-              <w:t>Clicked</w:t>
-            </w:r>
-          </w:p>
-        </w:tc>
-        <w:tc>
-          <w:tcPr>
-            <w:tcW w:w="1870" w:type="dxa"/>
+              <w:t>Track</w:t>
+            </w:r>
+            <w:r>
+              <w:t xml:space="preserve"> </w:t>
+            </w:r>
+            <w:r>
+              <w:t>Rating</w:t>
+            </w:r>
+          </w:p>
+        </w:tc>
+        <w:tc>
+          <w:tcPr>
+            <w:tcW w:w="1593" w:type="dxa"/>
             <w:vAlign w:val="center"/>
           </w:tcPr>
           <w:p>
@@ -8054,13 +10087,13 @@
               <w:cnfStyle w:val="100000000000" w:firstRow="1" w:lastRow="0" w:firstColumn="0" w:lastColumn="0" w:oddVBand="0" w:evenVBand="0" w:oddHBand="0" w:evenHBand="0" w:firstRowFirstColumn="0" w:firstRowLastColumn="0" w:lastRowFirstColumn="0" w:lastRowLastColumn="0"/>
             </w:pPr>
             <w:r>
-              <w:t>Method</w:t>
-            </w:r>
-          </w:p>
-        </w:tc>
-        <w:tc>
-          <w:tcPr>
-            <w:tcW w:w="1870" w:type="dxa"/>
+              <w:t>Clicked</w:t>
+            </w:r>
+          </w:p>
+        </w:tc>
+        <w:tc>
+          <w:tcPr>
+            <w:tcW w:w="1597" w:type="dxa"/>
             <w:vAlign w:val="center"/>
           </w:tcPr>
           <w:p>
@@ -8069,13 +10102,28 @@
               <w:cnfStyle w:val="100000000000" w:firstRow="1" w:lastRow="0" w:firstColumn="0" w:lastColumn="0" w:oddVBand="0" w:evenVBand="0" w:oddHBand="0" w:evenHBand="0" w:firstRowFirstColumn="0" w:firstRowLastColumn="0" w:lastRowFirstColumn="0" w:lastRowLastColumn="0"/>
             </w:pPr>
             <w:r>
+              <w:t>Method</w:t>
+            </w:r>
+          </w:p>
+        </w:tc>
+        <w:tc>
+          <w:tcPr>
+            <w:tcW w:w="1644" w:type="dxa"/>
+            <w:vAlign w:val="center"/>
+          </w:tcPr>
+          <w:p>
+            <w:pPr>
+              <w:jc w:val="center"/>
+              <w:cnfStyle w:val="100000000000" w:firstRow="1" w:lastRow="0" w:firstColumn="0" w:lastColumn="0" w:oddVBand="0" w:evenVBand="0" w:oddHBand="0" w:evenHBand="0" w:firstRowFirstColumn="0" w:firstRowLastColumn="0" w:lastRowFirstColumn="0" w:lastRowLastColumn="0"/>
+            </w:pPr>
+            <w:r>
               <w:t>Output Expected</w:t>
             </w:r>
           </w:p>
         </w:tc>
         <w:tc>
           <w:tcPr>
-            <w:tcW w:w="1870" w:type="dxa"/>
+            <w:tcW w:w="1648" w:type="dxa"/>
             <w:vAlign w:val="center"/>
           </w:tcPr>
           <w:p>
@@ -8096,53 +10144,96 @@
         <w:tc>
           <w:tcPr>
             <w:cnfStyle w:val="001000000000" w:firstRow="0" w:lastRow="0" w:firstColumn="1" w:lastColumn="0" w:oddVBand="0" w:evenVBand="0" w:oddHBand="0" w:evenHBand="0" w:firstRowFirstColumn="0" w:firstRowLastColumn="0" w:lastRowFirstColumn="0" w:lastRowLastColumn="0"/>
-            <w:tcW w:w="1870" w:type="dxa"/>
-            <w:vAlign w:val="center"/>
-          </w:tcPr>
-          <w:p/>
-        </w:tc>
-        <w:tc>
-          <w:tcPr>
-            <w:tcW w:w="1870" w:type="dxa"/>
-            <w:vAlign w:val="center"/>
-          </w:tcPr>
-          <w:p>
-            <w:pPr>
+            <w:tcW w:w="1525" w:type="dxa"/>
+            <w:vAlign w:val="center"/>
+          </w:tcPr>
+          <w:p>
+            <w:r>
+              <w:t>null</w:t>
+            </w:r>
+          </w:p>
+        </w:tc>
+        <w:tc>
+          <w:tcPr>
+            <w:tcW w:w="1343" w:type="dxa"/>
+          </w:tcPr>
+          <w:p>
+            <w:pPr>
+              <w:jc w:val="center"/>
               <w:cnfStyle w:val="000000100000" w:firstRow="0" w:lastRow="0" w:firstColumn="0" w:lastColumn="0" w:oddVBand="0" w:evenVBand="0" w:oddHBand="1" w:evenHBand="0" w:firstRowFirstColumn="0" w:firstRowLastColumn="0" w:lastRowFirstColumn="0" w:lastRowLastColumn="0"/>
             </w:pPr>
-          </w:p>
-        </w:tc>
-        <w:tc>
-          <w:tcPr>
-            <w:tcW w:w="1870" w:type="dxa"/>
+            <w:r>
+              <w:t>null</w:t>
+            </w:r>
+          </w:p>
+        </w:tc>
+        <w:tc>
+          <w:tcPr>
+            <w:tcW w:w="1593" w:type="dxa"/>
             <w:vAlign w:val="center"/>
           </w:tcPr>
           <w:p>
             <w:pPr>
               <w:cnfStyle w:val="000000100000" w:firstRow="0" w:lastRow="0" w:firstColumn="0" w:lastColumn="0" w:oddVBand="0" w:evenVBand="0" w:oddHBand="1" w:evenHBand="0" w:firstRowFirstColumn="0" w:firstRowLastColumn="0" w:lastRowFirstColumn="0" w:lastRowLastColumn="0"/>
             </w:pPr>
-          </w:p>
-        </w:tc>
-        <w:tc>
-          <w:tcPr>
-            <w:tcW w:w="1870" w:type="dxa"/>
+            <w:r>
+              <w:t>enter</w:t>
+            </w:r>
+          </w:p>
+        </w:tc>
+        <w:tc>
+          <w:tcPr>
+            <w:tcW w:w="1597" w:type="dxa"/>
             <w:vAlign w:val="center"/>
           </w:tcPr>
           <w:p>
             <w:pPr>
               <w:cnfStyle w:val="000000100000" w:firstRow="0" w:lastRow="0" w:firstColumn="0" w:lastColumn="0" w:oddVBand="0" w:evenVBand="0" w:oddHBand="1" w:evenHBand="0" w:firstRowFirstColumn="0" w:firstRowLastColumn="0" w:lastRowFirstColumn="0" w:lastRowLastColumn="0"/>
             </w:pPr>
-          </w:p>
-        </w:tc>
-        <w:tc>
-          <w:tcPr>
-            <w:tcW w:w="1870" w:type="dxa"/>
+            <w:proofErr w:type="spellStart"/>
+            <w:r>
+              <w:t>actionPerformed</w:t>
+            </w:r>
+            <w:proofErr w:type="spellEnd"/>
+            <w:r>
+              <w:t>(</w:t>
+            </w:r>
+            <w:proofErr w:type="spellStart"/>
+            <w:r>
+              <w:t>ActionEvent</w:t>
+            </w:r>
+            <w:proofErr w:type="spellEnd"/>
+            <w:r>
+              <w:t xml:space="preserve"> e)</w:t>
+            </w:r>
+          </w:p>
+        </w:tc>
+        <w:tc>
+          <w:tcPr>
+            <w:tcW w:w="1644" w:type="dxa"/>
             <w:vAlign w:val="center"/>
           </w:tcPr>
           <w:p>
             <w:pPr>
               <w:cnfStyle w:val="000000100000" w:firstRow="0" w:lastRow="0" w:firstColumn="0" w:lastColumn="0" w:oddVBand="0" w:evenVBand="0" w:oddHBand="1" w:evenHBand="0" w:firstRowFirstColumn="0" w:firstRowLastColumn="0" w:lastRowFirstColumn="0" w:lastRowLastColumn="0"/>
             </w:pPr>
+            <w:r>
+              <w:t>No such video number</w:t>
+            </w:r>
+          </w:p>
+        </w:tc>
+        <w:tc>
+          <w:tcPr>
+            <w:tcW w:w="1648" w:type="dxa"/>
+            <w:vAlign w:val="center"/>
+          </w:tcPr>
+          <w:p>
+            <w:pPr>
+              <w:cnfStyle w:val="000000100000" w:firstRow="0" w:lastRow="0" w:firstColumn="0" w:lastColumn="0" w:oddVBand="0" w:evenVBand="0" w:oddHBand="1" w:evenHBand="0" w:firstRowFirstColumn="0" w:firstRowLastColumn="0" w:lastRowFirstColumn="0" w:lastRowLastColumn="0"/>
+            </w:pPr>
+            <w:r>
+              <w:t>No such video number</w:t>
+            </w:r>
           </w:p>
         </w:tc>
       </w:tr>
@@ -8150,53 +10241,98 @@
         <w:tc>
           <w:tcPr>
             <w:cnfStyle w:val="001000000000" w:firstRow="0" w:lastRow="0" w:firstColumn="1" w:lastColumn="0" w:oddVBand="0" w:evenVBand="0" w:oddHBand="0" w:evenHBand="0" w:firstRowFirstColumn="0" w:firstRowLastColumn="0" w:lastRowFirstColumn="0" w:lastRowLastColumn="0"/>
-            <w:tcW w:w="1870" w:type="dxa"/>
-            <w:vAlign w:val="center"/>
-          </w:tcPr>
-          <w:p/>
-        </w:tc>
-        <w:tc>
-          <w:tcPr>
-            <w:tcW w:w="1870" w:type="dxa"/>
-            <w:vAlign w:val="center"/>
-          </w:tcPr>
-          <w:p>
-            <w:pPr>
+            <w:tcW w:w="1525" w:type="dxa"/>
+            <w:vAlign w:val="center"/>
+          </w:tcPr>
+          <w:p>
+            <w:r>
+              <w:t>15</w:t>
+            </w:r>
+          </w:p>
+        </w:tc>
+        <w:tc>
+          <w:tcPr>
+            <w:tcW w:w="1343" w:type="dxa"/>
+          </w:tcPr>
+          <w:p>
+            <w:pPr>
+              <w:jc w:val="center"/>
               <w:cnfStyle w:val="000000000000" w:firstRow="0" w:lastRow="0" w:firstColumn="0" w:lastColumn="0" w:oddVBand="0" w:evenVBand="0" w:oddHBand="0" w:evenHBand="0" w:firstRowFirstColumn="0" w:firstRowLastColumn="0" w:lastRowFirstColumn="0" w:lastRowLastColumn="0"/>
             </w:pPr>
-          </w:p>
-        </w:tc>
-        <w:tc>
-          <w:tcPr>
-            <w:tcW w:w="1870" w:type="dxa"/>
+            <w:bookmarkStart w:id="10" w:name="_GoBack"/>
+            <w:bookmarkEnd w:id="10"/>
+            <w:r>
+              <w:t>null</w:t>
+            </w:r>
+          </w:p>
+        </w:tc>
+        <w:tc>
+          <w:tcPr>
+            <w:tcW w:w="1593" w:type="dxa"/>
             <w:vAlign w:val="center"/>
           </w:tcPr>
           <w:p>
             <w:pPr>
               <w:cnfStyle w:val="000000000000" w:firstRow="0" w:lastRow="0" w:firstColumn="0" w:lastColumn="0" w:oddVBand="0" w:evenVBand="0" w:oddHBand="0" w:evenHBand="0" w:firstRowFirstColumn="0" w:firstRowLastColumn="0" w:lastRowFirstColumn="0" w:lastRowLastColumn="0"/>
             </w:pPr>
-          </w:p>
-        </w:tc>
-        <w:tc>
-          <w:tcPr>
-            <w:tcW w:w="1870" w:type="dxa"/>
+            <w:r>
+              <w:t>enter</w:t>
+            </w:r>
+          </w:p>
+        </w:tc>
+        <w:tc>
+          <w:tcPr>
+            <w:tcW w:w="1597" w:type="dxa"/>
             <w:vAlign w:val="center"/>
           </w:tcPr>
           <w:p>
             <w:pPr>
               <w:cnfStyle w:val="000000000000" w:firstRow="0" w:lastRow="0" w:firstColumn="0" w:lastColumn="0" w:oddVBand="0" w:evenVBand="0" w:oddHBand="0" w:evenHBand="0" w:firstRowFirstColumn="0" w:firstRowLastColumn="0" w:lastRowFirstColumn="0" w:lastRowLastColumn="0"/>
             </w:pPr>
-          </w:p>
-        </w:tc>
-        <w:tc>
-          <w:tcPr>
-            <w:tcW w:w="1870" w:type="dxa"/>
+            <w:proofErr w:type="spellStart"/>
+            <w:r>
+              <w:t>actionPerformed</w:t>
+            </w:r>
+            <w:proofErr w:type="spellEnd"/>
+            <w:r>
+              <w:t>(</w:t>
+            </w:r>
+            <w:proofErr w:type="spellStart"/>
+            <w:r>
+              <w:t>ActionEvent</w:t>
+            </w:r>
+            <w:proofErr w:type="spellEnd"/>
+            <w:r>
+              <w:t xml:space="preserve"> e)</w:t>
+            </w:r>
+          </w:p>
+        </w:tc>
+        <w:tc>
+          <w:tcPr>
+            <w:tcW w:w="1644" w:type="dxa"/>
             <w:vAlign w:val="center"/>
           </w:tcPr>
           <w:p>
             <w:pPr>
               <w:cnfStyle w:val="000000000000" w:firstRow="0" w:lastRow="0" w:firstColumn="0" w:lastColumn="0" w:oddVBand="0" w:evenVBand="0" w:oddHBand="0" w:evenHBand="0" w:firstRowFirstColumn="0" w:firstRowLastColumn="0" w:lastRowFirstColumn="0" w:lastRowLastColumn="0"/>
             </w:pPr>
+            <w:r>
+              <w:t>No such video number</w:t>
+            </w:r>
+          </w:p>
+        </w:tc>
+        <w:tc>
+          <w:tcPr>
+            <w:tcW w:w="1648" w:type="dxa"/>
+            <w:vAlign w:val="center"/>
+          </w:tcPr>
+          <w:p>
+            <w:pPr>
+              <w:cnfStyle w:val="000000000000" w:firstRow="0" w:lastRow="0" w:firstColumn="0" w:lastColumn="0" w:oddVBand="0" w:evenVBand="0" w:oddHBand="0" w:evenHBand="0" w:firstRowFirstColumn="0" w:firstRowLastColumn="0" w:lastRowFirstColumn="0" w:lastRowLastColumn="0"/>
+            </w:pPr>
+            <w:r>
+              <w:t>No such video number</w:t>
+            </w:r>
           </w:p>
         </w:tc>
       </w:tr>
@@ -8207,53 +10343,96 @@
         <w:tc>
           <w:tcPr>
             <w:cnfStyle w:val="001000000000" w:firstRow="0" w:lastRow="0" w:firstColumn="1" w:lastColumn="0" w:oddVBand="0" w:evenVBand="0" w:oddHBand="0" w:evenHBand="0" w:firstRowFirstColumn="0" w:firstRowLastColumn="0" w:lastRowFirstColumn="0" w:lastRowLastColumn="0"/>
-            <w:tcW w:w="1870" w:type="dxa"/>
-            <w:vAlign w:val="center"/>
-          </w:tcPr>
-          <w:p/>
-        </w:tc>
-        <w:tc>
-          <w:tcPr>
-            <w:tcW w:w="1870" w:type="dxa"/>
-            <w:vAlign w:val="center"/>
-          </w:tcPr>
-          <w:p>
-            <w:pPr>
+            <w:tcW w:w="1525" w:type="dxa"/>
+            <w:vAlign w:val="center"/>
+          </w:tcPr>
+          <w:p>
+            <w:r>
+              <w:t>01</w:t>
+            </w:r>
+          </w:p>
+        </w:tc>
+        <w:tc>
+          <w:tcPr>
+            <w:tcW w:w="1343" w:type="dxa"/>
+          </w:tcPr>
+          <w:p>
+            <w:pPr>
+              <w:jc w:val="center"/>
               <w:cnfStyle w:val="000000100000" w:firstRow="0" w:lastRow="0" w:firstColumn="0" w:lastColumn="0" w:oddVBand="0" w:evenVBand="0" w:oddHBand="1" w:evenHBand="0" w:firstRowFirstColumn="0" w:firstRowLastColumn="0" w:lastRowFirstColumn="0" w:lastRowLastColumn="0"/>
             </w:pPr>
-          </w:p>
-        </w:tc>
-        <w:tc>
-          <w:tcPr>
-            <w:tcW w:w="1870" w:type="dxa"/>
+            <w:r>
+              <w:t>null</w:t>
+            </w:r>
+          </w:p>
+        </w:tc>
+        <w:tc>
+          <w:tcPr>
+            <w:tcW w:w="1593" w:type="dxa"/>
             <w:vAlign w:val="center"/>
           </w:tcPr>
           <w:p>
             <w:pPr>
               <w:cnfStyle w:val="000000100000" w:firstRow="0" w:lastRow="0" w:firstColumn="0" w:lastColumn="0" w:oddVBand="0" w:evenVBand="0" w:oddHBand="1" w:evenHBand="0" w:firstRowFirstColumn="0" w:firstRowLastColumn="0" w:lastRowFirstColumn="0" w:lastRowLastColumn="0"/>
             </w:pPr>
-          </w:p>
-        </w:tc>
-        <w:tc>
-          <w:tcPr>
-            <w:tcW w:w="1870" w:type="dxa"/>
+            <w:r>
+              <w:t>enter</w:t>
+            </w:r>
+          </w:p>
+        </w:tc>
+        <w:tc>
+          <w:tcPr>
+            <w:tcW w:w="1597" w:type="dxa"/>
             <w:vAlign w:val="center"/>
           </w:tcPr>
           <w:p>
             <w:pPr>
               <w:cnfStyle w:val="000000100000" w:firstRow="0" w:lastRow="0" w:firstColumn="0" w:lastColumn="0" w:oddVBand="0" w:evenVBand="0" w:oddHBand="1" w:evenHBand="0" w:firstRowFirstColumn="0" w:firstRowLastColumn="0" w:lastRowFirstColumn="0" w:lastRowLastColumn="0"/>
             </w:pPr>
-          </w:p>
-        </w:tc>
-        <w:tc>
-          <w:tcPr>
-            <w:tcW w:w="1870" w:type="dxa"/>
+            <w:proofErr w:type="spellStart"/>
+            <w:r>
+              <w:t>actionPerformed</w:t>
+            </w:r>
+            <w:proofErr w:type="spellEnd"/>
+            <w:r>
+              <w:t>(</w:t>
+            </w:r>
+            <w:proofErr w:type="spellStart"/>
+            <w:r>
+              <w:t>ActionEvent</w:t>
+            </w:r>
+            <w:proofErr w:type="spellEnd"/>
+            <w:r>
+              <w:t xml:space="preserve"> e)</w:t>
+            </w:r>
+          </w:p>
+        </w:tc>
+        <w:tc>
+          <w:tcPr>
+            <w:tcW w:w="1644" w:type="dxa"/>
             <w:vAlign w:val="center"/>
           </w:tcPr>
           <w:p>
             <w:pPr>
               <w:cnfStyle w:val="000000100000" w:firstRow="0" w:lastRow="0" w:firstColumn="0" w:lastColumn="0" w:oddVBand="0" w:evenVBand="0" w:oddHBand="1" w:evenHBand="0" w:firstRowFirstColumn="0" w:firstRowLastColumn="0" w:lastRowFirstColumn="0" w:lastRowLastColumn="0"/>
             </w:pPr>
+            <w:r>
+              <w:t>Rating is invalid</w:t>
+            </w:r>
+          </w:p>
+        </w:tc>
+        <w:tc>
+          <w:tcPr>
+            <w:tcW w:w="1648" w:type="dxa"/>
+            <w:vAlign w:val="center"/>
+          </w:tcPr>
+          <w:p>
+            <w:pPr>
+              <w:cnfStyle w:val="000000100000" w:firstRow="0" w:lastRow="0" w:firstColumn="0" w:lastColumn="0" w:oddVBand="0" w:evenVBand="0" w:oddHBand="1" w:evenHBand="0" w:firstRowFirstColumn="0" w:firstRowLastColumn="0" w:lastRowFirstColumn="0" w:lastRowLastColumn="0"/>
+            </w:pPr>
+            <w:r>
+              <w:t>Rating is invalid</w:t>
+            </w:r>
           </w:p>
         </w:tc>
       </w:tr>
@@ -8261,53 +10440,98 @@
         <w:tc>
           <w:tcPr>
             <w:cnfStyle w:val="001000000000" w:firstRow="0" w:lastRow="0" w:firstColumn="1" w:lastColumn="0" w:oddVBand="0" w:evenVBand="0" w:oddHBand="0" w:evenHBand="0" w:firstRowFirstColumn="0" w:firstRowLastColumn="0" w:lastRowFirstColumn="0" w:lastRowLastColumn="0"/>
-            <w:tcW w:w="1870" w:type="dxa"/>
-            <w:vAlign w:val="center"/>
-          </w:tcPr>
-          <w:p/>
-        </w:tc>
-        <w:tc>
-          <w:tcPr>
-            <w:tcW w:w="1870" w:type="dxa"/>
-            <w:vAlign w:val="center"/>
-          </w:tcPr>
-          <w:p>
-            <w:pPr>
+            <w:tcW w:w="1525" w:type="dxa"/>
+            <w:vAlign w:val="center"/>
+          </w:tcPr>
+          <w:p>
+            <w:r>
+              <w:t>01</w:t>
+            </w:r>
+          </w:p>
+        </w:tc>
+        <w:tc>
+          <w:tcPr>
+            <w:tcW w:w="1343" w:type="dxa"/>
+          </w:tcPr>
+          <w:p>
+            <w:pPr>
+              <w:jc w:val="center"/>
               <w:cnfStyle w:val="000000000000" w:firstRow="0" w:lastRow="0" w:firstColumn="0" w:lastColumn="0" w:oddVBand="0" w:evenVBand="0" w:oddHBand="0" w:evenHBand="0" w:firstRowFirstColumn="0" w:firstRowLastColumn="0" w:lastRowFirstColumn="0" w:lastRowLastColumn="0"/>
             </w:pPr>
-          </w:p>
-        </w:tc>
-        <w:tc>
-          <w:tcPr>
-            <w:tcW w:w="1870" w:type="dxa"/>
+            <w:proofErr w:type="spellStart"/>
+            <w:r>
+              <w:t>asad</w:t>
+            </w:r>
+            <w:proofErr w:type="spellEnd"/>
+          </w:p>
+        </w:tc>
+        <w:tc>
+          <w:tcPr>
+            <w:tcW w:w="1593" w:type="dxa"/>
             <w:vAlign w:val="center"/>
           </w:tcPr>
           <w:p>
             <w:pPr>
               <w:cnfStyle w:val="000000000000" w:firstRow="0" w:lastRow="0" w:firstColumn="0" w:lastColumn="0" w:oddVBand="0" w:evenVBand="0" w:oddHBand="0" w:evenHBand="0" w:firstRowFirstColumn="0" w:firstRowLastColumn="0" w:lastRowFirstColumn="0" w:lastRowLastColumn="0"/>
             </w:pPr>
-          </w:p>
-        </w:tc>
-        <w:tc>
-          <w:tcPr>
-            <w:tcW w:w="1870" w:type="dxa"/>
+            <w:r>
+              <w:t>enter</w:t>
+            </w:r>
+          </w:p>
+        </w:tc>
+        <w:tc>
+          <w:tcPr>
+            <w:tcW w:w="1597" w:type="dxa"/>
             <w:vAlign w:val="center"/>
           </w:tcPr>
           <w:p>
             <w:pPr>
               <w:cnfStyle w:val="000000000000" w:firstRow="0" w:lastRow="0" w:firstColumn="0" w:lastColumn="0" w:oddVBand="0" w:evenVBand="0" w:oddHBand="0" w:evenHBand="0" w:firstRowFirstColumn="0" w:firstRowLastColumn="0" w:lastRowFirstColumn="0" w:lastRowLastColumn="0"/>
             </w:pPr>
-          </w:p>
-        </w:tc>
-        <w:tc>
-          <w:tcPr>
-            <w:tcW w:w="1870" w:type="dxa"/>
+            <w:proofErr w:type="spellStart"/>
+            <w:r>
+              <w:t>actionPerformed</w:t>
+            </w:r>
+            <w:proofErr w:type="spellEnd"/>
+            <w:r>
+              <w:t>(</w:t>
+            </w:r>
+            <w:proofErr w:type="spellStart"/>
+            <w:r>
+              <w:t>ActionEvent</w:t>
+            </w:r>
+            <w:proofErr w:type="spellEnd"/>
+            <w:r>
+              <w:t xml:space="preserve"> e)</w:t>
+            </w:r>
+          </w:p>
+        </w:tc>
+        <w:tc>
+          <w:tcPr>
+            <w:tcW w:w="1644" w:type="dxa"/>
             <w:vAlign w:val="center"/>
           </w:tcPr>
           <w:p>
             <w:pPr>
               <w:cnfStyle w:val="000000000000" w:firstRow="0" w:lastRow="0" w:firstColumn="0" w:lastColumn="0" w:oddVBand="0" w:evenVBand="0" w:oddHBand="0" w:evenHBand="0" w:firstRowFirstColumn="0" w:firstRowLastColumn="0" w:lastRowFirstColumn="0" w:lastRowLastColumn="0"/>
             </w:pPr>
+            <w:r>
+              <w:t>Rating is invalid</w:t>
+            </w:r>
+          </w:p>
+        </w:tc>
+        <w:tc>
+          <w:tcPr>
+            <w:tcW w:w="1648" w:type="dxa"/>
+            <w:vAlign w:val="center"/>
+          </w:tcPr>
+          <w:p>
+            <w:pPr>
+              <w:cnfStyle w:val="000000000000" w:firstRow="0" w:lastRow="0" w:firstColumn="0" w:lastColumn="0" w:oddVBand="0" w:evenVBand="0" w:oddHBand="0" w:evenHBand="0" w:firstRowFirstColumn="0" w:firstRowLastColumn="0" w:lastRowFirstColumn="0" w:lastRowLastColumn="0"/>
+            </w:pPr>
+            <w:r>
+              <w:t>Rating is invalid</w:t>
+            </w:r>
           </w:p>
         </w:tc>
       </w:tr>
@@ -8318,53 +10542,138 @@
         <w:tc>
           <w:tcPr>
             <w:cnfStyle w:val="001000000000" w:firstRow="0" w:lastRow="0" w:firstColumn="1" w:lastColumn="0" w:oddVBand="0" w:evenVBand="0" w:oddHBand="0" w:evenHBand="0" w:firstRowFirstColumn="0" w:firstRowLastColumn="0" w:lastRowFirstColumn="0" w:lastRowLastColumn="0"/>
-            <w:tcW w:w="1870" w:type="dxa"/>
-            <w:vAlign w:val="center"/>
-          </w:tcPr>
-          <w:p/>
-        </w:tc>
-        <w:tc>
-          <w:tcPr>
-            <w:tcW w:w="1870" w:type="dxa"/>
-            <w:vAlign w:val="center"/>
-          </w:tcPr>
-          <w:p>
-            <w:pPr>
+            <w:tcW w:w="1525" w:type="dxa"/>
+            <w:vAlign w:val="center"/>
+          </w:tcPr>
+          <w:p>
+            <w:r>
+              <w:t>01</w:t>
+            </w:r>
+          </w:p>
+        </w:tc>
+        <w:tc>
+          <w:tcPr>
+            <w:tcW w:w="1343" w:type="dxa"/>
+          </w:tcPr>
+          <w:p>
+            <w:pPr>
+              <w:jc w:val="center"/>
               <w:cnfStyle w:val="000000100000" w:firstRow="0" w:lastRow="0" w:firstColumn="0" w:lastColumn="0" w:oddVBand="0" w:evenVBand="0" w:oddHBand="1" w:evenHBand="0" w:firstRowFirstColumn="0" w:firstRowLastColumn="0" w:lastRowFirstColumn="0" w:lastRowLastColumn="0"/>
             </w:pPr>
-          </w:p>
-        </w:tc>
-        <w:tc>
-          <w:tcPr>
-            <w:tcW w:w="1870" w:type="dxa"/>
+            <w:r>
+              <w:t>5</w:t>
+            </w:r>
+          </w:p>
+        </w:tc>
+        <w:tc>
+          <w:tcPr>
+            <w:tcW w:w="1593" w:type="dxa"/>
             <w:vAlign w:val="center"/>
           </w:tcPr>
           <w:p>
             <w:pPr>
               <w:cnfStyle w:val="000000100000" w:firstRow="0" w:lastRow="0" w:firstColumn="0" w:lastColumn="0" w:oddVBand="0" w:evenVBand="0" w:oddHBand="1" w:evenHBand="0" w:firstRowFirstColumn="0" w:firstRowLastColumn="0" w:lastRowFirstColumn="0" w:lastRowLastColumn="0"/>
             </w:pPr>
-          </w:p>
-        </w:tc>
-        <w:tc>
-          <w:tcPr>
-            <w:tcW w:w="1870" w:type="dxa"/>
+            <w:r>
+              <w:t>enter</w:t>
+            </w:r>
+          </w:p>
+        </w:tc>
+        <w:tc>
+          <w:tcPr>
+            <w:tcW w:w="1597" w:type="dxa"/>
             <w:vAlign w:val="center"/>
           </w:tcPr>
           <w:p>
             <w:pPr>
               <w:cnfStyle w:val="000000100000" w:firstRow="0" w:lastRow="0" w:firstColumn="0" w:lastColumn="0" w:oddVBand="0" w:evenVBand="0" w:oddHBand="1" w:evenHBand="0" w:firstRowFirstColumn="0" w:firstRowLastColumn="0" w:lastRowFirstColumn="0" w:lastRowLastColumn="0"/>
             </w:pPr>
-          </w:p>
-        </w:tc>
-        <w:tc>
-          <w:tcPr>
-            <w:tcW w:w="1870" w:type="dxa"/>
+            <w:proofErr w:type="spellStart"/>
+            <w:r>
+              <w:t>actionPerformed</w:t>
+            </w:r>
+            <w:proofErr w:type="spellEnd"/>
+            <w:r>
+              <w:t>(</w:t>
+            </w:r>
+            <w:proofErr w:type="spellStart"/>
+            <w:r>
+              <w:t>ActionEvent</w:t>
+            </w:r>
+            <w:proofErr w:type="spellEnd"/>
+            <w:r>
+              <w:t xml:space="preserve"> e)</w:t>
+            </w:r>
+          </w:p>
+        </w:tc>
+        <w:tc>
+          <w:tcPr>
+            <w:tcW w:w="1644" w:type="dxa"/>
             <w:vAlign w:val="center"/>
           </w:tcPr>
           <w:p>
             <w:pPr>
               <w:cnfStyle w:val="000000100000" w:firstRow="0" w:lastRow="0" w:firstColumn="0" w:lastColumn="0" w:oddVBand="0" w:evenVBand="0" w:oddHBand="1" w:evenHBand="0" w:firstRowFirstColumn="0" w:firstRowLastColumn="0" w:lastRowFirstColumn="0" w:lastRowLastColumn="0"/>
             </w:pPr>
+            <w:r>
+              <w:t xml:space="preserve">Tom and Jerry - Fred </w:t>
+            </w:r>
+            <w:proofErr w:type="spellStart"/>
+            <w:r>
+              <w:t>Quimby</w:t>
+            </w:r>
+            <w:proofErr w:type="spellEnd"/>
+          </w:p>
+          <w:p>
+            <w:pPr>
+              <w:cnfStyle w:val="000000100000" w:firstRow="0" w:lastRow="0" w:firstColumn="0" w:lastColumn="0" w:oddVBand="0" w:evenVBand="0" w:oddHBand="1" w:evenHBand="0" w:firstRowFirstColumn="0" w:firstRowLastColumn="0" w:lastRowFirstColumn="0" w:lastRowLastColumn="0"/>
+            </w:pPr>
+            <w:r>
+              <w:t>Rating: *****</w:t>
+            </w:r>
+          </w:p>
+          <w:p>
+            <w:pPr>
+              <w:cnfStyle w:val="000000100000" w:firstRow="0" w:lastRow="0" w:firstColumn="0" w:lastColumn="0" w:oddVBand="0" w:evenVBand="0" w:oddHBand="1" w:evenHBand="0" w:firstRowFirstColumn="0" w:firstRowLastColumn="0" w:lastRowFirstColumn="0" w:lastRowLastColumn="0"/>
+            </w:pPr>
+            <w:r>
+              <w:t>Play count: 0</w:t>
+            </w:r>
+          </w:p>
+        </w:tc>
+        <w:tc>
+          <w:tcPr>
+            <w:tcW w:w="1648" w:type="dxa"/>
+            <w:vAlign w:val="center"/>
+          </w:tcPr>
+          <w:p>
+            <w:pPr>
+              <w:cnfStyle w:val="000000100000" w:firstRow="0" w:lastRow="0" w:firstColumn="0" w:lastColumn="0" w:oddVBand="0" w:evenVBand="0" w:oddHBand="1" w:evenHBand="0" w:firstRowFirstColumn="0" w:firstRowLastColumn="0" w:lastRowFirstColumn="0" w:lastRowLastColumn="0"/>
+            </w:pPr>
+            <w:r>
+              <w:t xml:space="preserve">Tom and Jerry - Fred </w:t>
+            </w:r>
+            <w:proofErr w:type="spellStart"/>
+            <w:r>
+              <w:t>Quimby</w:t>
+            </w:r>
+            <w:proofErr w:type="spellEnd"/>
+          </w:p>
+          <w:p>
+            <w:pPr>
+              <w:cnfStyle w:val="000000100000" w:firstRow="0" w:lastRow="0" w:firstColumn="0" w:lastColumn="0" w:oddVBand="0" w:evenVBand="0" w:oddHBand="1" w:evenHBand="0" w:firstRowFirstColumn="0" w:firstRowLastColumn="0" w:lastRowFirstColumn="0" w:lastRowLastColumn="0"/>
+            </w:pPr>
+            <w:r>
+              <w:t>Rating: *****</w:t>
+            </w:r>
+          </w:p>
+          <w:p>
+            <w:pPr>
+              <w:cnfStyle w:val="000000100000" w:firstRow="0" w:lastRow="0" w:firstColumn="0" w:lastColumn="0" w:oddVBand="0" w:evenVBand="0" w:oddHBand="1" w:evenHBand="0" w:firstRowFirstColumn="0" w:firstRowLastColumn="0" w:lastRowFirstColumn="0" w:lastRowLastColumn="0"/>
+            </w:pPr>
+            <w:r>
+              <w:t>Play count: 0</w:t>
+            </w:r>
           </w:p>
         </w:tc>
       </w:tr>
@@ -9287,7 +11596,7 @@
                 <w:bCs/>
                 <w:noProof/>
               </w:rPr>
-              <w:t>14</w:t>
+              <w:t>15</w:t>
             </w:r>
             <w:r>
               <w:rPr>
@@ -9409,7 +11718,7 @@
                 <w:bCs/>
                 <w:noProof/>
               </w:rPr>
-              <w:t>14</w:t>
+              <w:t>15</w:t>
             </w:r>
             <w:r>
               <w:rPr>
@@ -12083,7 +14392,7 @@
 </file>
 
 <file path=customXml/itemProps2.xml><?xml version="1.0" encoding="utf-8"?>
-<ds:datastoreItem xmlns:ds="http://schemas.openxmlformats.org/officeDocument/2006/customXml" ds:itemID="{828B13D7-73AA-44B9-8996-C1BA4439FD9C}">
+<ds:datastoreItem xmlns:ds="http://schemas.openxmlformats.org/officeDocument/2006/customXml" ds:itemID="{8A49C21C-CE9E-4EB3-9CBD-A6E7E180E79F}">
   <ds:schemaRefs>
     <ds:schemaRef ds:uri="http://schemas.openxmlformats.org/officeDocument/2006/bibliography"/>
   </ds:schemaRefs>

</xml_diff>

<commit_message>
fixing search related bug
</commit_message>
<xml_diff>
--- a/project.docx
+++ b/project.docx
@@ -307,12 +307,42 @@
                                           <w:color w:val="FFFFFF" w:themeColor="background1"/>
                                         </w:rPr>
                                       </w:pPr>
+                                      <w:proofErr w:type="spellStart"/>
                                       <w:r>
                                         <w:rPr>
                                           <w:color w:val="FFFFFF" w:themeColor="background1"/>
                                         </w:rPr>
-                                        <w:t>Rajob raihan Monmoy</w:t>
+                                        <w:t>Rajob</w:t>
                                       </w:r>
+                                      <w:proofErr w:type="spellEnd"/>
+                                      <w:r>
+                                        <w:rPr>
+                                          <w:color w:val="FFFFFF" w:themeColor="background1"/>
+                                        </w:rPr>
+                                        <w:t xml:space="preserve"> </w:t>
+                                      </w:r>
+                                      <w:proofErr w:type="spellStart"/>
+                                      <w:r>
+                                        <w:rPr>
+                                          <w:color w:val="FFFFFF" w:themeColor="background1"/>
+                                        </w:rPr>
+                                        <w:t>raihan</w:t>
+                                      </w:r>
+                                      <w:proofErr w:type="spellEnd"/>
+                                      <w:r>
+                                        <w:rPr>
+                                          <w:color w:val="FFFFFF" w:themeColor="background1"/>
+                                        </w:rPr>
+                                        <w:t xml:space="preserve"> </w:t>
+                                      </w:r>
+                                      <w:proofErr w:type="spellStart"/>
+                                      <w:r>
+                                        <w:rPr>
+                                          <w:color w:val="FFFFFF" w:themeColor="background1"/>
+                                        </w:rPr>
+                                        <w:t>Monmoy</w:t>
+                                      </w:r>
+                                      <w:proofErr w:type="spellEnd"/>
                                     </w:p>
                                   </w:sdtContent>
                                 </w:sdt>
@@ -5317,13 +5347,21 @@
         <w:rPr>
           <w:lang w:val="en-GB" w:eastAsia="en-GB"/>
         </w:rPr>
-        <w:t>I have learned how to code with Java and the basic functionalities of object oriented programming is very much clear to me. How to manipulate data from one class to another class and how act</w:t>
-      </w:r>
+        <w:t xml:space="preserve">I have learned how to </w:t>
+      </w:r>
+      <w:proofErr w:type="spellStart"/>
       <w:r>
         <w:rPr>
           <w:lang w:val="en-GB" w:eastAsia="en-GB"/>
         </w:rPr>
-        <w:t>ually OOP works is also learned.</w:t>
+        <w:t>code</w:t>
+      </w:r>
+      <w:proofErr w:type="spellEnd"/>
+      <w:r>
+        <w:rPr>
+          <w:lang w:val="en-GB" w:eastAsia="en-GB"/>
+        </w:rPr>
+        <w:t xml:space="preserve"> with Java and the basic functionalities of object oriented programming is very much clear to me. How to manipulate data from one class to another class and how actually OOP works is also learned.</w:t>
       </w:r>
     </w:p>
     <w:p>
@@ -5380,6 +5418,12 @@
           <w:lang w:val="en-GB"/>
         </w:rPr>
         <w:t xml:space="preserve">Most straightforward part was creating </w:t>
+      </w:r>
+      <w:r>
+        <w:rPr>
+          <w:lang w:val="en-GB"/>
+        </w:rPr>
+        <w:t>search functionality. Straightforward looping procedure is used to search song from the library. It was easy but effective because result is always correct.</w:t>
       </w:r>
       <w:bookmarkStart w:id="8" w:name="_GoBack"/>
       <w:bookmarkEnd w:id="8"/>
@@ -5512,12 +5556,21 @@
           <w:sz w:val="20"/>
         </w:rPr>
       </w:pPr>
-      <w:r>
-        <w:rPr>
-          <w:rFonts w:ascii="Courier New" w:hAnsi="Courier New" w:cs="Courier New"/>
-          <w:sz w:val="20"/>
-        </w:rPr>
-        <w:t>package coursework;</w:t>
+      <w:proofErr w:type="gramStart"/>
+      <w:r>
+        <w:rPr>
+          <w:rFonts w:ascii="Courier New" w:hAnsi="Courier New" w:cs="Courier New"/>
+          <w:sz w:val="20"/>
+        </w:rPr>
+        <w:t>package</w:t>
+      </w:r>
+      <w:proofErr w:type="gramEnd"/>
+      <w:r>
+        <w:rPr>
+          <w:rFonts w:ascii="Courier New" w:hAnsi="Courier New" w:cs="Courier New"/>
+          <w:sz w:val="20"/>
+        </w:rPr>
+        <w:t xml:space="preserve"> coursework;</w:t>
       </w:r>
     </w:p>
     <w:p>
@@ -5565,7 +5618,23 @@
           <w:rFonts w:ascii="Courier New" w:hAnsi="Courier New" w:cs="Courier New"/>
           <w:sz w:val="20"/>
         </w:rPr>
-        <w:t>// and import event to make use of events such as actionPerformed event</w:t>
+        <w:t xml:space="preserve">// and import event to make use of events such as </w:t>
+      </w:r>
+      <w:proofErr w:type="spellStart"/>
+      <w:r>
+        <w:rPr>
+          <w:rFonts w:ascii="Courier New" w:hAnsi="Courier New" w:cs="Courier New"/>
+          <w:sz w:val="20"/>
+        </w:rPr>
+        <w:t>actionPerformed</w:t>
+      </w:r>
+      <w:proofErr w:type="spellEnd"/>
+      <w:r>
+        <w:rPr>
+          <w:rFonts w:ascii="Courier New" w:hAnsi="Courier New" w:cs="Courier New"/>
+          <w:sz w:val="20"/>
+        </w:rPr>
+        <w:t xml:space="preserve"> event</w:t>
       </w:r>
     </w:p>
     <w:p>
@@ -5576,12 +5645,37 @@
           <w:sz w:val="20"/>
         </w:rPr>
       </w:pPr>
-      <w:r>
-        <w:rPr>
-          <w:rFonts w:ascii="Courier New" w:hAnsi="Courier New" w:cs="Courier New"/>
-          <w:sz w:val="20"/>
-        </w:rPr>
-        <w:t>import java.awt.*;</w:t>
+      <w:proofErr w:type="gramStart"/>
+      <w:r>
+        <w:rPr>
+          <w:rFonts w:ascii="Courier New" w:hAnsi="Courier New" w:cs="Courier New"/>
+          <w:sz w:val="20"/>
+        </w:rPr>
+        <w:t>import</w:t>
+      </w:r>
+      <w:proofErr w:type="gramEnd"/>
+      <w:r>
+        <w:rPr>
+          <w:rFonts w:ascii="Courier New" w:hAnsi="Courier New" w:cs="Courier New"/>
+          <w:sz w:val="20"/>
+        </w:rPr>
+        <w:t xml:space="preserve"> </w:t>
+      </w:r>
+      <w:proofErr w:type="spellStart"/>
+      <w:r>
+        <w:rPr>
+          <w:rFonts w:ascii="Courier New" w:hAnsi="Courier New" w:cs="Courier New"/>
+          <w:sz w:val="20"/>
+        </w:rPr>
+        <w:t>java.awt</w:t>
+      </w:r>
+      <w:proofErr w:type="spellEnd"/>
+      <w:r>
+        <w:rPr>
+          <w:rFonts w:ascii="Courier New" w:hAnsi="Courier New" w:cs="Courier New"/>
+          <w:sz w:val="20"/>
+        </w:rPr>
+        <w:t>.*;</w:t>
       </w:r>
     </w:p>
     <w:p>
@@ -5592,12 +5686,37 @@
           <w:sz w:val="20"/>
         </w:rPr>
       </w:pPr>
-      <w:r>
-        <w:rPr>
-          <w:rFonts w:ascii="Courier New" w:hAnsi="Courier New" w:cs="Courier New"/>
-          <w:sz w:val="20"/>
-        </w:rPr>
-        <w:t>import java.awt.event.*;</w:t>
+      <w:proofErr w:type="gramStart"/>
+      <w:r>
+        <w:rPr>
+          <w:rFonts w:ascii="Courier New" w:hAnsi="Courier New" w:cs="Courier New"/>
+          <w:sz w:val="20"/>
+        </w:rPr>
+        <w:t>import</w:t>
+      </w:r>
+      <w:proofErr w:type="gramEnd"/>
+      <w:r>
+        <w:rPr>
+          <w:rFonts w:ascii="Courier New" w:hAnsi="Courier New" w:cs="Courier New"/>
+          <w:sz w:val="20"/>
+        </w:rPr>
+        <w:t xml:space="preserve"> </w:t>
+      </w:r>
+      <w:proofErr w:type="spellStart"/>
+      <w:r>
+        <w:rPr>
+          <w:rFonts w:ascii="Courier New" w:hAnsi="Courier New" w:cs="Courier New"/>
+          <w:sz w:val="20"/>
+        </w:rPr>
+        <w:t>java.awt.event</w:t>
+      </w:r>
+      <w:proofErr w:type="spellEnd"/>
+      <w:r>
+        <w:rPr>
+          <w:rFonts w:ascii="Courier New" w:hAnsi="Courier New" w:cs="Courier New"/>
+          <w:sz w:val="20"/>
+        </w:rPr>
+        <w:t>.*;</w:t>
       </w:r>
     </w:p>
     <w:p>
@@ -5608,12 +5727,37 @@
           <w:sz w:val="20"/>
         </w:rPr>
       </w:pPr>
-      <w:r>
-        <w:rPr>
-          <w:rFonts w:ascii="Courier New" w:hAnsi="Courier New" w:cs="Courier New"/>
-          <w:sz w:val="20"/>
-        </w:rPr>
-        <w:t>import javax.swing.*;</w:t>
+      <w:proofErr w:type="gramStart"/>
+      <w:r>
+        <w:rPr>
+          <w:rFonts w:ascii="Courier New" w:hAnsi="Courier New" w:cs="Courier New"/>
+          <w:sz w:val="20"/>
+        </w:rPr>
+        <w:t>import</w:t>
+      </w:r>
+      <w:proofErr w:type="gramEnd"/>
+      <w:r>
+        <w:rPr>
+          <w:rFonts w:ascii="Courier New" w:hAnsi="Courier New" w:cs="Courier New"/>
+          <w:sz w:val="20"/>
+        </w:rPr>
+        <w:t xml:space="preserve"> </w:t>
+      </w:r>
+      <w:proofErr w:type="spellStart"/>
+      <w:r>
+        <w:rPr>
+          <w:rFonts w:ascii="Courier New" w:hAnsi="Courier New" w:cs="Courier New"/>
+          <w:sz w:val="20"/>
+        </w:rPr>
+        <w:t>javax.swing</w:t>
+      </w:r>
+      <w:proofErr w:type="spellEnd"/>
+      <w:r>
+        <w:rPr>
+          <w:rFonts w:ascii="Courier New" w:hAnsi="Courier New" w:cs="Courier New"/>
+          <w:sz w:val="20"/>
+        </w:rPr>
+        <w:t>.*;</w:t>
       </w:r>
     </w:p>
     <w:p>
@@ -5638,7 +5782,23 @@
           <w:rFonts w:ascii="Courier New" w:hAnsi="Courier New" w:cs="Courier New"/>
           <w:sz w:val="20"/>
         </w:rPr>
-        <w:t>//Extending Jframe class for using the functionality of the class and</w:t>
+        <w:t xml:space="preserve">//Extending </w:t>
+      </w:r>
+      <w:proofErr w:type="spellStart"/>
+      <w:r>
+        <w:rPr>
+          <w:rFonts w:ascii="Courier New" w:hAnsi="Courier New" w:cs="Courier New"/>
+          <w:sz w:val="20"/>
+        </w:rPr>
+        <w:t>Jframe</w:t>
+      </w:r>
+      <w:proofErr w:type="spellEnd"/>
+      <w:r>
+        <w:rPr>
+          <w:rFonts w:ascii="Courier New" w:hAnsi="Courier New" w:cs="Courier New"/>
+          <w:sz w:val="20"/>
+        </w:rPr>
+        <w:t xml:space="preserve"> class for using the functionality of the class and</w:t>
       </w:r>
     </w:p>
     <w:p>
@@ -5654,7 +5814,23 @@
           <w:rFonts w:ascii="Courier New" w:hAnsi="Courier New" w:cs="Courier New"/>
           <w:sz w:val="20"/>
         </w:rPr>
-        <w:t>//implementing ActionListener interface</w:t>
+        <w:t xml:space="preserve">//implementing </w:t>
+      </w:r>
+      <w:proofErr w:type="spellStart"/>
+      <w:r>
+        <w:rPr>
+          <w:rFonts w:ascii="Courier New" w:hAnsi="Courier New" w:cs="Courier New"/>
+          <w:sz w:val="20"/>
+        </w:rPr>
+        <w:t>ActionListener</w:t>
+      </w:r>
+      <w:proofErr w:type="spellEnd"/>
+      <w:r>
+        <w:rPr>
+          <w:rFonts w:ascii="Courier New" w:hAnsi="Courier New" w:cs="Courier New"/>
+          <w:sz w:val="20"/>
+        </w:rPr>
+        <w:t xml:space="preserve"> interface</w:t>
       </w:r>
     </w:p>
     <w:p>
@@ -5665,12 +5841,69 @@
           <w:sz w:val="20"/>
         </w:rPr>
       </w:pPr>
-      <w:r>
-        <w:rPr>
-          <w:rFonts w:ascii="Courier New" w:hAnsi="Courier New" w:cs="Courier New"/>
-          <w:sz w:val="20"/>
-        </w:rPr>
-        <w:t>public class CheckVideos extends JFrame implements ActionListener {</w:t>
+      <w:proofErr w:type="gramStart"/>
+      <w:r>
+        <w:rPr>
+          <w:rFonts w:ascii="Courier New" w:hAnsi="Courier New" w:cs="Courier New"/>
+          <w:sz w:val="20"/>
+        </w:rPr>
+        <w:t>public</w:t>
+      </w:r>
+      <w:proofErr w:type="gramEnd"/>
+      <w:r>
+        <w:rPr>
+          <w:rFonts w:ascii="Courier New" w:hAnsi="Courier New" w:cs="Courier New"/>
+          <w:sz w:val="20"/>
+        </w:rPr>
+        <w:t xml:space="preserve"> class </w:t>
+      </w:r>
+      <w:proofErr w:type="spellStart"/>
+      <w:r>
+        <w:rPr>
+          <w:rFonts w:ascii="Courier New" w:hAnsi="Courier New" w:cs="Courier New"/>
+          <w:sz w:val="20"/>
+        </w:rPr>
+        <w:t>CheckVideos</w:t>
+      </w:r>
+      <w:proofErr w:type="spellEnd"/>
+      <w:r>
+        <w:rPr>
+          <w:rFonts w:ascii="Courier New" w:hAnsi="Courier New" w:cs="Courier New"/>
+          <w:sz w:val="20"/>
+        </w:rPr>
+        <w:t xml:space="preserve"> extends </w:t>
+      </w:r>
+      <w:proofErr w:type="spellStart"/>
+      <w:r>
+        <w:rPr>
+          <w:rFonts w:ascii="Courier New" w:hAnsi="Courier New" w:cs="Courier New"/>
+          <w:sz w:val="20"/>
+        </w:rPr>
+        <w:t>JFrame</w:t>
+      </w:r>
+      <w:proofErr w:type="spellEnd"/>
+      <w:r>
+        <w:rPr>
+          <w:rFonts w:ascii="Courier New" w:hAnsi="Courier New" w:cs="Courier New"/>
+          <w:sz w:val="20"/>
+        </w:rPr>
+        <w:t xml:space="preserve"> implements </w:t>
+      </w:r>
+      <w:proofErr w:type="spellStart"/>
+      <w:r>
+        <w:rPr>
+          <w:rFonts w:ascii="Courier New" w:hAnsi="Courier New" w:cs="Courier New"/>
+          <w:sz w:val="20"/>
+        </w:rPr>
+        <w:t>ActionListener</w:t>
+      </w:r>
+      <w:proofErr w:type="spellEnd"/>
+      <w:r>
+        <w:rPr>
+          <w:rFonts w:ascii="Courier New" w:hAnsi="Courier New" w:cs="Courier New"/>
+          <w:sz w:val="20"/>
+        </w:rPr>
+        <w:t xml:space="preserve"> {</w:t>
       </w:r>
     </w:p>
     <w:p>
@@ -5718,7 +5951,64 @@
           <w:rFonts w:ascii="Courier New" w:hAnsi="Courier New" w:cs="Courier New"/>
           <w:sz w:val="20"/>
         </w:rPr>
-        <w:t xml:space="preserve">    JTextField trackNo = new JTextField(2);</w:t>
+        <w:t xml:space="preserve">    </w:t>
+      </w:r>
+      <w:proofErr w:type="spellStart"/>
+      <w:r>
+        <w:rPr>
+          <w:rFonts w:ascii="Courier New" w:hAnsi="Courier New" w:cs="Courier New"/>
+          <w:sz w:val="20"/>
+        </w:rPr>
+        <w:t>JTextField</w:t>
+      </w:r>
+      <w:proofErr w:type="spellEnd"/>
+      <w:r>
+        <w:rPr>
+          <w:rFonts w:ascii="Courier New" w:hAnsi="Courier New" w:cs="Courier New"/>
+          <w:sz w:val="20"/>
+        </w:rPr>
+        <w:t xml:space="preserve"> </w:t>
+      </w:r>
+      <w:proofErr w:type="spellStart"/>
+      <w:r>
+        <w:rPr>
+          <w:rFonts w:ascii="Courier New" w:hAnsi="Courier New" w:cs="Courier New"/>
+          <w:sz w:val="20"/>
+        </w:rPr>
+        <w:t>trackNo</w:t>
+      </w:r>
+      <w:proofErr w:type="spellEnd"/>
+      <w:r>
+        <w:rPr>
+          <w:rFonts w:ascii="Courier New" w:hAnsi="Courier New" w:cs="Courier New"/>
+          <w:sz w:val="20"/>
+        </w:rPr>
+        <w:t xml:space="preserve"> = new </w:t>
+      </w:r>
+      <w:proofErr w:type="spellStart"/>
+      <w:proofErr w:type="gramStart"/>
+      <w:r>
+        <w:rPr>
+          <w:rFonts w:ascii="Courier New" w:hAnsi="Courier New" w:cs="Courier New"/>
+          <w:sz w:val="20"/>
+        </w:rPr>
+        <w:t>JTextField</w:t>
+      </w:r>
+      <w:proofErr w:type="spellEnd"/>
+      <w:r>
+        <w:rPr>
+          <w:rFonts w:ascii="Courier New" w:hAnsi="Courier New" w:cs="Courier New"/>
+          <w:sz w:val="20"/>
+        </w:rPr>
+        <w:t>(</w:t>
+      </w:r>
+      <w:proofErr w:type="gramEnd"/>
+      <w:r>
+        <w:rPr>
+          <w:rFonts w:ascii="Courier New" w:hAnsi="Courier New" w:cs="Courier New"/>
+          <w:sz w:val="20"/>
+        </w:rPr>
+        <w:t>2);</w:t>
       </w:r>
     </w:p>
     <w:p>
@@ -5734,7 +6024,48 @@
           <w:rFonts w:ascii="Courier New" w:hAnsi="Courier New" w:cs="Courier New"/>
           <w:sz w:val="20"/>
         </w:rPr>
-        <w:t xml:space="preserve">    TextArea information = new TextArea(6, 50);</w:t>
+        <w:t xml:space="preserve">    </w:t>
+      </w:r>
+      <w:proofErr w:type="spellStart"/>
+      <w:r>
+        <w:rPr>
+          <w:rFonts w:ascii="Courier New" w:hAnsi="Courier New" w:cs="Courier New"/>
+          <w:sz w:val="20"/>
+        </w:rPr>
+        <w:t>TextArea</w:t>
+      </w:r>
+      <w:proofErr w:type="spellEnd"/>
+      <w:r>
+        <w:rPr>
+          <w:rFonts w:ascii="Courier New" w:hAnsi="Courier New" w:cs="Courier New"/>
+          <w:sz w:val="20"/>
+        </w:rPr>
+        <w:t xml:space="preserve"> information = new </w:t>
+      </w:r>
+      <w:proofErr w:type="spellStart"/>
+      <w:proofErr w:type="gramStart"/>
+      <w:r>
+        <w:rPr>
+          <w:rFonts w:ascii="Courier New" w:hAnsi="Courier New" w:cs="Courier New"/>
+          <w:sz w:val="20"/>
+        </w:rPr>
+        <w:t>TextArea</w:t>
+      </w:r>
+      <w:proofErr w:type="spellEnd"/>
+      <w:r>
+        <w:rPr>
+          <w:rFonts w:ascii="Courier New" w:hAnsi="Courier New" w:cs="Courier New"/>
+          <w:sz w:val="20"/>
+        </w:rPr>
+        <w:t>(</w:t>
+      </w:r>
+      <w:proofErr w:type="gramEnd"/>
+      <w:r>
+        <w:rPr>
+          <w:rFonts w:ascii="Courier New" w:hAnsi="Courier New" w:cs="Courier New"/>
+          <w:sz w:val="20"/>
+        </w:rPr>
+        <w:t>6, 50);</w:t>
       </w:r>
     </w:p>
     <w:p>
@@ -5750,7 +6081,48 @@
           <w:rFonts w:ascii="Courier New" w:hAnsi="Courier New" w:cs="Courier New"/>
           <w:sz w:val="20"/>
         </w:rPr>
-        <w:t xml:space="preserve">    JButton list = new JButton("List All Videos");</w:t>
+        <w:t xml:space="preserve">    </w:t>
+      </w:r>
+      <w:proofErr w:type="spellStart"/>
+      <w:r>
+        <w:rPr>
+          <w:rFonts w:ascii="Courier New" w:hAnsi="Courier New" w:cs="Courier New"/>
+          <w:sz w:val="20"/>
+        </w:rPr>
+        <w:t>JButton</w:t>
+      </w:r>
+      <w:proofErr w:type="spellEnd"/>
+      <w:r>
+        <w:rPr>
+          <w:rFonts w:ascii="Courier New" w:hAnsi="Courier New" w:cs="Courier New"/>
+          <w:sz w:val="20"/>
+        </w:rPr>
+        <w:t xml:space="preserve"> list = new </w:t>
+      </w:r>
+      <w:proofErr w:type="spellStart"/>
+      <w:proofErr w:type="gramStart"/>
+      <w:r>
+        <w:rPr>
+          <w:rFonts w:ascii="Courier New" w:hAnsi="Courier New" w:cs="Courier New"/>
+          <w:sz w:val="20"/>
+        </w:rPr>
+        <w:t>JButton</w:t>
+      </w:r>
+      <w:proofErr w:type="spellEnd"/>
+      <w:r>
+        <w:rPr>
+          <w:rFonts w:ascii="Courier New" w:hAnsi="Courier New" w:cs="Courier New"/>
+          <w:sz w:val="20"/>
+        </w:rPr>
+        <w:t>(</w:t>
+      </w:r>
+      <w:proofErr w:type="gramEnd"/>
+      <w:r>
+        <w:rPr>
+          <w:rFonts w:ascii="Courier New" w:hAnsi="Courier New" w:cs="Courier New"/>
+          <w:sz w:val="20"/>
+        </w:rPr>
+        <w:t>"List All Videos");</w:t>
       </w:r>
     </w:p>
     <w:p>
@@ -5766,7 +6138,48 @@
           <w:rFonts w:ascii="Courier New" w:hAnsi="Courier New" w:cs="Courier New"/>
           <w:sz w:val="20"/>
         </w:rPr>
-        <w:t xml:space="preserve">    JButton check = new JButton("Check</w:t>
+        <w:t xml:space="preserve">    </w:t>
+      </w:r>
+      <w:proofErr w:type="spellStart"/>
+      <w:r>
+        <w:rPr>
+          <w:rFonts w:ascii="Courier New" w:hAnsi="Courier New" w:cs="Courier New"/>
+          <w:sz w:val="20"/>
+        </w:rPr>
+        <w:t>JButton</w:t>
+      </w:r>
+      <w:proofErr w:type="spellEnd"/>
+      <w:r>
+        <w:rPr>
+          <w:rFonts w:ascii="Courier New" w:hAnsi="Courier New" w:cs="Courier New"/>
+          <w:sz w:val="20"/>
+        </w:rPr>
+        <w:t xml:space="preserve"> check = new </w:t>
+      </w:r>
+      <w:proofErr w:type="spellStart"/>
+      <w:proofErr w:type="gramStart"/>
+      <w:r>
+        <w:rPr>
+          <w:rFonts w:ascii="Courier New" w:hAnsi="Courier New" w:cs="Courier New"/>
+          <w:sz w:val="20"/>
+        </w:rPr>
+        <w:t>JButton</w:t>
+      </w:r>
+      <w:proofErr w:type="spellEnd"/>
+      <w:r>
+        <w:rPr>
+          <w:rFonts w:ascii="Courier New" w:hAnsi="Courier New" w:cs="Courier New"/>
+          <w:sz w:val="20"/>
+        </w:rPr>
+        <w:t>(</w:t>
+      </w:r>
+      <w:proofErr w:type="gramEnd"/>
+      <w:r>
+        <w:rPr>
+          <w:rFonts w:ascii="Courier New" w:hAnsi="Courier New" w:cs="Courier New"/>
+          <w:sz w:val="20"/>
+        </w:rPr>
+        <w:t>"Check</w:t>
       </w:r>
       <w:r>
         <w:rPr>
@@ -5799,7 +6212,39 @@
           <w:rFonts w:ascii="Courier New" w:hAnsi="Courier New" w:cs="Courier New"/>
           <w:sz w:val="20"/>
         </w:rPr>
-        <w:t xml:space="preserve">    public CheckVideos() {</w:t>
+        <w:t xml:space="preserve">    </w:t>
+      </w:r>
+      <w:proofErr w:type="gramStart"/>
+      <w:r>
+        <w:rPr>
+          <w:rFonts w:ascii="Courier New" w:hAnsi="Courier New" w:cs="Courier New"/>
+          <w:sz w:val="20"/>
+        </w:rPr>
+        <w:t>public</w:t>
+      </w:r>
+      <w:proofErr w:type="gramEnd"/>
+      <w:r>
+        <w:rPr>
+          <w:rFonts w:ascii="Courier New" w:hAnsi="Courier New" w:cs="Courier New"/>
+          <w:sz w:val="20"/>
+        </w:rPr>
+        <w:t xml:space="preserve"> </w:t>
+      </w:r>
+      <w:proofErr w:type="spellStart"/>
+      <w:r>
+        <w:rPr>
+          <w:rFonts w:ascii="Courier New" w:hAnsi="Courier New" w:cs="Courier New"/>
+          <w:sz w:val="20"/>
+        </w:rPr>
+        <w:t>CheckVideos</w:t>
+      </w:r>
+      <w:proofErr w:type="spellEnd"/>
+      <w:r>
+        <w:rPr>
+          <w:rFonts w:ascii="Courier New" w:hAnsi="Courier New" w:cs="Courier New"/>
+          <w:sz w:val="20"/>
+        </w:rPr>
+        <w:t>() {</w:t>
       </w:r>
     </w:p>
     <w:p>
@@ -5831,7 +6276,48 @@
           <w:rFonts w:ascii="Courier New" w:hAnsi="Courier New" w:cs="Courier New"/>
           <w:sz w:val="20"/>
         </w:rPr>
-        <w:t xml:space="preserve">        setLayout(new BorderLayout());</w:t>
+        <w:t xml:space="preserve">        </w:t>
+      </w:r>
+      <w:proofErr w:type="spellStart"/>
+      <w:proofErr w:type="gramStart"/>
+      <w:r>
+        <w:rPr>
+          <w:rFonts w:ascii="Courier New" w:hAnsi="Courier New" w:cs="Courier New"/>
+          <w:sz w:val="20"/>
+        </w:rPr>
+        <w:t>setLayout</w:t>
+      </w:r>
+      <w:proofErr w:type="spellEnd"/>
+      <w:r>
+        <w:rPr>
+          <w:rFonts w:ascii="Courier New" w:hAnsi="Courier New" w:cs="Courier New"/>
+          <w:sz w:val="20"/>
+        </w:rPr>
+        <w:t>(</w:t>
+      </w:r>
+      <w:proofErr w:type="gramEnd"/>
+      <w:r>
+        <w:rPr>
+          <w:rFonts w:ascii="Courier New" w:hAnsi="Courier New" w:cs="Courier New"/>
+          <w:sz w:val="20"/>
+        </w:rPr>
+        <w:t xml:space="preserve">new </w:t>
+      </w:r>
+      <w:proofErr w:type="spellStart"/>
+      <w:r>
+        <w:rPr>
+          <w:rFonts w:ascii="Courier New" w:hAnsi="Courier New" w:cs="Courier New"/>
+          <w:sz w:val="20"/>
+        </w:rPr>
+        <w:t>BorderLayout</w:t>
+      </w:r>
+      <w:proofErr w:type="spellEnd"/>
+      <w:r>
+        <w:rPr>
+          <w:rFonts w:ascii="Courier New" w:hAnsi="Courier New" w:cs="Courier New"/>
+          <w:sz w:val="20"/>
+        </w:rPr>
+        <w:t>());</w:t>
       </w:r>
     </w:p>
     <w:p>
@@ -5847,7 +6333,23 @@
           <w:rFonts w:ascii="Courier New" w:hAnsi="Courier New" w:cs="Courier New"/>
           <w:sz w:val="20"/>
         </w:rPr>
-        <w:t xml:space="preserve">        //set the jframe size</w:t>
+        <w:t xml:space="preserve">        //set the </w:t>
+      </w:r>
+      <w:proofErr w:type="spellStart"/>
+      <w:r>
+        <w:rPr>
+          <w:rFonts w:ascii="Courier New" w:hAnsi="Courier New" w:cs="Courier New"/>
+          <w:sz w:val="20"/>
+        </w:rPr>
+        <w:t>jframe</w:t>
+      </w:r>
+      <w:proofErr w:type="spellEnd"/>
+      <w:r>
+        <w:rPr>
+          <w:rFonts w:ascii="Courier New" w:hAnsi="Courier New" w:cs="Courier New"/>
+          <w:sz w:val="20"/>
+        </w:rPr>
+        <w:t xml:space="preserve"> size</w:t>
       </w:r>
     </w:p>
     <w:p>
@@ -5863,7 +6365,32 @@
           <w:rFonts w:ascii="Courier New" w:hAnsi="Courier New" w:cs="Courier New"/>
           <w:sz w:val="20"/>
         </w:rPr>
-        <w:t xml:space="preserve">        setBounds(100, 100, 400, 200);</w:t>
+        <w:t xml:space="preserve">        </w:t>
+      </w:r>
+      <w:proofErr w:type="spellStart"/>
+      <w:proofErr w:type="gramStart"/>
+      <w:r>
+        <w:rPr>
+          <w:rFonts w:ascii="Courier New" w:hAnsi="Courier New" w:cs="Courier New"/>
+          <w:sz w:val="20"/>
+        </w:rPr>
+        <w:t>setBounds</w:t>
+      </w:r>
+      <w:proofErr w:type="spellEnd"/>
+      <w:r>
+        <w:rPr>
+          <w:rFonts w:ascii="Courier New" w:hAnsi="Courier New" w:cs="Courier New"/>
+          <w:sz w:val="20"/>
+        </w:rPr>
+        <w:t>(</w:t>
+      </w:r>
+      <w:proofErr w:type="gramEnd"/>
+      <w:r>
+        <w:rPr>
+          <w:rFonts w:ascii="Courier New" w:hAnsi="Courier New" w:cs="Courier New"/>
+          <w:sz w:val="20"/>
+        </w:rPr>
+        <w:t>100, 100, 400, 200);</w:t>
       </w:r>
     </w:p>
     <w:p>
@@ -5879,7 +6406,23 @@
           <w:rFonts w:ascii="Courier New" w:hAnsi="Courier New" w:cs="Courier New"/>
           <w:sz w:val="20"/>
         </w:rPr>
-        <w:t xml:space="preserve">        //set the name for the jframe </w:t>
+        <w:t xml:space="preserve">        //set the name for the </w:t>
+      </w:r>
+      <w:proofErr w:type="spellStart"/>
+      <w:r>
+        <w:rPr>
+          <w:rFonts w:ascii="Courier New" w:hAnsi="Courier New" w:cs="Courier New"/>
+          <w:sz w:val="20"/>
+        </w:rPr>
+        <w:t>jframe</w:t>
+      </w:r>
+      <w:proofErr w:type="spellEnd"/>
+      <w:r>
+        <w:rPr>
+          <w:rFonts w:ascii="Courier New" w:hAnsi="Courier New" w:cs="Courier New"/>
+          <w:sz w:val="20"/>
+        </w:rPr>
+        <w:t xml:space="preserve"> </w:t>
       </w:r>
     </w:p>
     <w:p>
@@ -5895,7 +6438,32 @@
           <w:rFonts w:ascii="Courier New" w:hAnsi="Courier New" w:cs="Courier New"/>
           <w:sz w:val="20"/>
         </w:rPr>
-        <w:t xml:space="preserve">        setTitle("Check Videos");</w:t>
+        <w:t xml:space="preserve">        </w:t>
+      </w:r>
+      <w:proofErr w:type="spellStart"/>
+      <w:proofErr w:type="gramStart"/>
+      <w:r>
+        <w:rPr>
+          <w:rFonts w:ascii="Courier New" w:hAnsi="Courier New" w:cs="Courier New"/>
+          <w:sz w:val="20"/>
+        </w:rPr>
+        <w:t>setTitle</w:t>
+      </w:r>
+      <w:proofErr w:type="spellEnd"/>
+      <w:r>
+        <w:rPr>
+          <w:rFonts w:ascii="Courier New" w:hAnsi="Courier New" w:cs="Courier New"/>
+          <w:sz w:val="20"/>
+        </w:rPr>
+        <w:t>(</w:t>
+      </w:r>
+      <w:proofErr w:type="gramEnd"/>
+      <w:r>
+        <w:rPr>
+          <w:rFonts w:ascii="Courier New" w:hAnsi="Courier New" w:cs="Courier New"/>
+          <w:sz w:val="20"/>
+        </w:rPr>
+        <w:t>"Check Videos");</w:t>
       </w:r>
     </w:p>
     <w:p>
@@ -5911,7 +6479,23 @@
           <w:rFonts w:ascii="Courier New" w:hAnsi="Courier New" w:cs="Courier New"/>
           <w:sz w:val="20"/>
         </w:rPr>
-        <w:t xml:space="preserve">        //This is for disposing jframe but clicking the X button</w:t>
+        <w:t xml:space="preserve">        //This is for disposing </w:t>
+      </w:r>
+      <w:proofErr w:type="spellStart"/>
+      <w:r>
+        <w:rPr>
+          <w:rFonts w:ascii="Courier New" w:hAnsi="Courier New" w:cs="Courier New"/>
+          <w:sz w:val="20"/>
+        </w:rPr>
+        <w:t>jframe</w:t>
+      </w:r>
+      <w:proofErr w:type="spellEnd"/>
+      <w:r>
+        <w:rPr>
+          <w:rFonts w:ascii="Courier New" w:hAnsi="Courier New" w:cs="Courier New"/>
+          <w:sz w:val="20"/>
+        </w:rPr>
+        <w:t xml:space="preserve"> but clicking the X button</w:t>
       </w:r>
     </w:p>
     <w:p>
@@ -5927,7 +6511,41 @@
           <w:rFonts w:ascii="Courier New" w:hAnsi="Courier New" w:cs="Courier New"/>
           <w:sz w:val="20"/>
         </w:rPr>
-        <w:t xml:space="preserve">        setDefaultCloseOperation(JFrame.DISPOSE_ON_CLOSE);</w:t>
+        <w:t xml:space="preserve">        </w:t>
+      </w:r>
+      <w:proofErr w:type="spellStart"/>
+      <w:proofErr w:type="gramStart"/>
+      <w:r>
+        <w:rPr>
+          <w:rFonts w:ascii="Courier New" w:hAnsi="Courier New" w:cs="Courier New"/>
+          <w:sz w:val="20"/>
+        </w:rPr>
+        <w:t>setDefaultCloseOperation</w:t>
+      </w:r>
+      <w:proofErr w:type="spellEnd"/>
+      <w:r>
+        <w:rPr>
+          <w:rFonts w:ascii="Courier New" w:hAnsi="Courier New" w:cs="Courier New"/>
+          <w:sz w:val="20"/>
+        </w:rPr>
+        <w:t>(</w:t>
+      </w:r>
+      <w:proofErr w:type="spellStart"/>
+      <w:proofErr w:type="gramEnd"/>
+      <w:r>
+        <w:rPr>
+          <w:rFonts w:ascii="Courier New" w:hAnsi="Courier New" w:cs="Courier New"/>
+          <w:sz w:val="20"/>
+        </w:rPr>
+        <w:t>JFrame.DISPOSE_ON_CLOSE</w:t>
+      </w:r>
+      <w:proofErr w:type="spellEnd"/>
+      <w:r>
+        <w:rPr>
+          <w:rFonts w:ascii="Courier New" w:hAnsi="Courier New" w:cs="Courier New"/>
+          <w:sz w:val="20"/>
+        </w:rPr>
+        <w:t>);</w:t>
       </w:r>
     </w:p>
     <w:p>
@@ -5943,7 +6561,23 @@
           <w:rFonts w:ascii="Courier New" w:hAnsi="Courier New" w:cs="Courier New"/>
           <w:sz w:val="20"/>
         </w:rPr>
-        <w:t xml:space="preserve">        //Create a Jpanel and add the components for top bar</w:t>
+        <w:t xml:space="preserve">        //Create a </w:t>
+      </w:r>
+      <w:proofErr w:type="spellStart"/>
+      <w:r>
+        <w:rPr>
+          <w:rFonts w:ascii="Courier New" w:hAnsi="Courier New" w:cs="Courier New"/>
+          <w:sz w:val="20"/>
+        </w:rPr>
+        <w:t>Jpanel</w:t>
+      </w:r>
+      <w:proofErr w:type="spellEnd"/>
+      <w:r>
+        <w:rPr>
+          <w:rFonts w:ascii="Courier New" w:hAnsi="Courier New" w:cs="Courier New"/>
+          <w:sz w:val="20"/>
+        </w:rPr>
+        <w:t xml:space="preserve"> and add the components for top bar</w:t>
       </w:r>
     </w:p>
     <w:p>
@@ -5959,7 +6593,48 @@
           <w:rFonts w:ascii="Courier New" w:hAnsi="Courier New" w:cs="Courier New"/>
           <w:sz w:val="20"/>
         </w:rPr>
-        <w:t xml:space="preserve">        JPanel top = new JPanel();</w:t>
+        <w:t xml:space="preserve">        </w:t>
+      </w:r>
+      <w:proofErr w:type="spellStart"/>
+      <w:r>
+        <w:rPr>
+          <w:rFonts w:ascii="Courier New" w:hAnsi="Courier New" w:cs="Courier New"/>
+          <w:sz w:val="20"/>
+        </w:rPr>
+        <w:t>JPanel</w:t>
+      </w:r>
+      <w:proofErr w:type="spellEnd"/>
+      <w:r>
+        <w:rPr>
+          <w:rFonts w:ascii="Courier New" w:hAnsi="Courier New" w:cs="Courier New"/>
+          <w:sz w:val="20"/>
+        </w:rPr>
+        <w:t xml:space="preserve"> top = new </w:t>
+      </w:r>
+      <w:proofErr w:type="spellStart"/>
+      <w:proofErr w:type="gramStart"/>
+      <w:r>
+        <w:rPr>
+          <w:rFonts w:ascii="Courier New" w:hAnsi="Courier New" w:cs="Courier New"/>
+          <w:sz w:val="20"/>
+        </w:rPr>
+        <w:t>JPanel</w:t>
+      </w:r>
+      <w:proofErr w:type="spellEnd"/>
+      <w:r>
+        <w:rPr>
+          <w:rFonts w:ascii="Courier New" w:hAnsi="Courier New" w:cs="Courier New"/>
+          <w:sz w:val="20"/>
+        </w:rPr>
+        <w:t>(</w:t>
+      </w:r>
+      <w:proofErr w:type="gramEnd"/>
+      <w:r>
+        <w:rPr>
+          <w:rFonts w:ascii="Courier New" w:hAnsi="Courier New" w:cs="Courier New"/>
+          <w:sz w:val="20"/>
+        </w:rPr>
+        <w:t>);</w:t>
       </w:r>
     </w:p>
     <w:p>
@@ -5975,7 +6650,48 @@
           <w:rFonts w:ascii="Courier New" w:hAnsi="Courier New" w:cs="Courier New"/>
           <w:sz w:val="20"/>
         </w:rPr>
-        <w:t xml:space="preserve">        top.add(new JLabel("Enter Video Number:"));</w:t>
+        <w:t xml:space="preserve">        </w:t>
+      </w:r>
+      <w:proofErr w:type="spellStart"/>
+      <w:proofErr w:type="gramStart"/>
+      <w:r>
+        <w:rPr>
+          <w:rFonts w:ascii="Courier New" w:hAnsi="Courier New" w:cs="Courier New"/>
+          <w:sz w:val="20"/>
+        </w:rPr>
+        <w:t>top.add</w:t>
+      </w:r>
+      <w:proofErr w:type="spellEnd"/>
+      <w:r>
+        <w:rPr>
+          <w:rFonts w:ascii="Courier New" w:hAnsi="Courier New" w:cs="Courier New"/>
+          <w:sz w:val="20"/>
+        </w:rPr>
+        <w:t>(</w:t>
+      </w:r>
+      <w:proofErr w:type="gramEnd"/>
+      <w:r>
+        <w:rPr>
+          <w:rFonts w:ascii="Courier New" w:hAnsi="Courier New" w:cs="Courier New"/>
+          <w:sz w:val="20"/>
+        </w:rPr>
+        <w:t xml:space="preserve">new </w:t>
+      </w:r>
+      <w:proofErr w:type="spellStart"/>
+      <w:r>
+        <w:rPr>
+          <w:rFonts w:ascii="Courier New" w:hAnsi="Courier New" w:cs="Courier New"/>
+          <w:sz w:val="20"/>
+        </w:rPr>
+        <w:t>JLabel</w:t>
+      </w:r>
+      <w:proofErr w:type="spellEnd"/>
+      <w:r>
+        <w:rPr>
+          <w:rFonts w:ascii="Courier New" w:hAnsi="Courier New" w:cs="Courier New"/>
+          <w:sz w:val="20"/>
+        </w:rPr>
+        <w:t>("Enter Video Number:"));</w:t>
       </w:r>
     </w:p>
     <w:p>
@@ -5991,7 +6707,41 @@
           <w:rFonts w:ascii="Courier New" w:hAnsi="Courier New" w:cs="Courier New"/>
           <w:sz w:val="20"/>
         </w:rPr>
-        <w:t xml:space="preserve">        top.add(trackNo);</w:t>
+        <w:t xml:space="preserve">        </w:t>
+      </w:r>
+      <w:proofErr w:type="spellStart"/>
+      <w:proofErr w:type="gramStart"/>
+      <w:r>
+        <w:rPr>
+          <w:rFonts w:ascii="Courier New" w:hAnsi="Courier New" w:cs="Courier New"/>
+          <w:sz w:val="20"/>
+        </w:rPr>
+        <w:t>top.add</w:t>
+      </w:r>
+      <w:proofErr w:type="spellEnd"/>
+      <w:r>
+        <w:rPr>
+          <w:rFonts w:ascii="Courier New" w:hAnsi="Courier New" w:cs="Courier New"/>
+          <w:sz w:val="20"/>
+        </w:rPr>
+        <w:t>(</w:t>
+      </w:r>
+      <w:proofErr w:type="spellStart"/>
+      <w:proofErr w:type="gramEnd"/>
+      <w:r>
+        <w:rPr>
+          <w:rFonts w:ascii="Courier New" w:hAnsi="Courier New" w:cs="Courier New"/>
+          <w:sz w:val="20"/>
+        </w:rPr>
+        <w:t>trackNo</w:t>
+      </w:r>
+      <w:proofErr w:type="spellEnd"/>
+      <w:r>
+        <w:rPr>
+          <w:rFonts w:ascii="Courier New" w:hAnsi="Courier New" w:cs="Courier New"/>
+          <w:sz w:val="20"/>
+        </w:rPr>
+        <w:t>);</w:t>
       </w:r>
     </w:p>
     <w:p>
@@ -6007,7 +6757,32 @@
           <w:rFonts w:ascii="Courier New" w:hAnsi="Courier New" w:cs="Courier New"/>
           <w:sz w:val="20"/>
         </w:rPr>
-        <w:t xml:space="preserve">        top.add(check);</w:t>
+        <w:t xml:space="preserve">        </w:t>
+      </w:r>
+      <w:proofErr w:type="spellStart"/>
+      <w:proofErr w:type="gramStart"/>
+      <w:r>
+        <w:rPr>
+          <w:rFonts w:ascii="Courier New" w:hAnsi="Courier New" w:cs="Courier New"/>
+          <w:sz w:val="20"/>
+        </w:rPr>
+        <w:t>top.add</w:t>
+      </w:r>
+      <w:proofErr w:type="spellEnd"/>
+      <w:r>
+        <w:rPr>
+          <w:rFonts w:ascii="Courier New" w:hAnsi="Courier New" w:cs="Courier New"/>
+          <w:sz w:val="20"/>
+        </w:rPr>
+        <w:t>(</w:t>
+      </w:r>
+      <w:proofErr w:type="gramEnd"/>
+      <w:r>
+        <w:rPr>
+          <w:rFonts w:ascii="Courier New" w:hAnsi="Courier New" w:cs="Courier New"/>
+          <w:sz w:val="20"/>
+        </w:rPr>
+        <w:t>check);</w:t>
       </w:r>
     </w:p>
     <w:p>
@@ -6023,7 +6798,32 @@
           <w:rFonts w:ascii="Courier New" w:hAnsi="Courier New" w:cs="Courier New"/>
           <w:sz w:val="20"/>
         </w:rPr>
-        <w:t xml:space="preserve">        top.add(list);</w:t>
+        <w:t xml:space="preserve">        </w:t>
+      </w:r>
+      <w:proofErr w:type="spellStart"/>
+      <w:proofErr w:type="gramStart"/>
+      <w:r>
+        <w:rPr>
+          <w:rFonts w:ascii="Courier New" w:hAnsi="Courier New" w:cs="Courier New"/>
+          <w:sz w:val="20"/>
+        </w:rPr>
+        <w:t>top.add</w:t>
+      </w:r>
+      <w:proofErr w:type="spellEnd"/>
+      <w:r>
+        <w:rPr>
+          <w:rFonts w:ascii="Courier New" w:hAnsi="Courier New" w:cs="Courier New"/>
+          <w:sz w:val="20"/>
+        </w:rPr>
+        <w:t>(</w:t>
+      </w:r>
+      <w:proofErr w:type="gramEnd"/>
+      <w:r>
+        <w:rPr>
+          <w:rFonts w:ascii="Courier New" w:hAnsi="Courier New" w:cs="Courier New"/>
+          <w:sz w:val="20"/>
+        </w:rPr>
+        <w:t>list);</w:t>
       </w:r>
     </w:p>
     <w:p>
@@ -6056,7 +6856,32 @@
           <w:rFonts w:ascii="Courier New" w:hAnsi="Courier New" w:cs="Courier New"/>
           <w:sz w:val="20"/>
         </w:rPr>
-        <w:t xml:space="preserve">        list.addActionListener(this);</w:t>
+        <w:t xml:space="preserve">        </w:t>
+      </w:r>
+      <w:proofErr w:type="spellStart"/>
+      <w:proofErr w:type="gramStart"/>
+      <w:r>
+        <w:rPr>
+          <w:rFonts w:ascii="Courier New" w:hAnsi="Courier New" w:cs="Courier New"/>
+          <w:sz w:val="20"/>
+        </w:rPr>
+        <w:t>list.addActionListener</w:t>
+      </w:r>
+      <w:proofErr w:type="spellEnd"/>
+      <w:r>
+        <w:rPr>
+          <w:rFonts w:ascii="Courier New" w:hAnsi="Courier New" w:cs="Courier New"/>
+          <w:sz w:val="20"/>
+        </w:rPr>
+        <w:t>(</w:t>
+      </w:r>
+      <w:proofErr w:type="gramEnd"/>
+      <w:r>
+        <w:rPr>
+          <w:rFonts w:ascii="Courier New" w:hAnsi="Courier New" w:cs="Courier New"/>
+          <w:sz w:val="20"/>
+        </w:rPr>
+        <w:t>this);</w:t>
       </w:r>
     </w:p>
     <w:p>
@@ -6072,7 +6897,32 @@
           <w:rFonts w:ascii="Courier New" w:hAnsi="Courier New" w:cs="Courier New"/>
           <w:sz w:val="20"/>
         </w:rPr>
-        <w:t xml:space="preserve">        check.addActionListener(this);</w:t>
+        <w:t xml:space="preserve">        </w:t>
+      </w:r>
+      <w:proofErr w:type="spellStart"/>
+      <w:proofErr w:type="gramStart"/>
+      <w:r>
+        <w:rPr>
+          <w:rFonts w:ascii="Courier New" w:hAnsi="Courier New" w:cs="Courier New"/>
+          <w:sz w:val="20"/>
+        </w:rPr>
+        <w:t>check.addActionListener</w:t>
+      </w:r>
+      <w:proofErr w:type="spellEnd"/>
+      <w:r>
+        <w:rPr>
+          <w:rFonts w:ascii="Courier New" w:hAnsi="Courier New" w:cs="Courier New"/>
+          <w:sz w:val="20"/>
+        </w:rPr>
+        <w:t>(</w:t>
+      </w:r>
+      <w:proofErr w:type="gramEnd"/>
+      <w:r>
+        <w:rPr>
+          <w:rFonts w:ascii="Courier New" w:hAnsi="Courier New" w:cs="Courier New"/>
+          <w:sz w:val="20"/>
+        </w:rPr>
+        <w:t>this);</w:t>
       </w:r>
     </w:p>
     <w:p>
@@ -6104,7 +6954,23 @@
           <w:rFonts w:ascii="Courier New" w:hAnsi="Courier New" w:cs="Courier New"/>
           <w:sz w:val="20"/>
         </w:rPr>
-        <w:t xml:space="preserve">        add("North", top);</w:t>
+        <w:t xml:space="preserve">        </w:t>
+      </w:r>
+      <w:proofErr w:type="gramStart"/>
+      <w:r>
+        <w:rPr>
+          <w:rFonts w:ascii="Courier New" w:hAnsi="Courier New" w:cs="Courier New"/>
+          <w:sz w:val="20"/>
+        </w:rPr>
+        <w:t>add(</w:t>
+      </w:r>
+      <w:proofErr w:type="gramEnd"/>
+      <w:r>
+        <w:rPr>
+          <w:rFonts w:ascii="Courier New" w:hAnsi="Courier New" w:cs="Courier New"/>
+          <w:sz w:val="20"/>
+        </w:rPr>
+        <w:t>"North", top);</w:t>
       </w:r>
     </w:p>
     <w:p>
@@ -6136,8 +7002,17 @@
           <w:rFonts w:ascii="Courier New" w:hAnsi="Courier New" w:cs="Courier New"/>
           <w:sz w:val="20"/>
         </w:rPr>
-        <w:t xml:space="preserve">        //create a panel and then add previously initialized textarea</w:t>
-      </w:r>
+        <w:t xml:space="preserve">        //create a panel and then add previously initialized </w:t>
+      </w:r>
+      <w:proofErr w:type="spellStart"/>
+      <w:r>
+        <w:rPr>
+          <w:rFonts w:ascii="Courier New" w:hAnsi="Courier New" w:cs="Courier New"/>
+          <w:sz w:val="20"/>
+        </w:rPr>
+        <w:t>textarea</w:t>
+      </w:r>
+      <w:proofErr w:type="spellEnd"/>
     </w:p>
     <w:p>
       <w:pPr>
@@ -6152,8 +7027,17 @@
           <w:rFonts w:ascii="Courier New" w:hAnsi="Courier New" w:cs="Courier New"/>
           <w:sz w:val="20"/>
         </w:rPr>
-        <w:t xml:space="preserve">        //information. Then add the panel to the middle of jframe</w:t>
-      </w:r>
+        <w:t xml:space="preserve">        //information. Then add the panel to the middle of </w:t>
+      </w:r>
+      <w:proofErr w:type="spellStart"/>
+      <w:r>
+        <w:rPr>
+          <w:rFonts w:ascii="Courier New" w:hAnsi="Courier New" w:cs="Courier New"/>
+          <w:sz w:val="20"/>
+        </w:rPr>
+        <w:t>jframe</w:t>
+      </w:r>
+      <w:proofErr w:type="spellEnd"/>
     </w:p>
     <w:p>
       <w:pPr>
@@ -6168,7 +7052,48 @@
           <w:rFonts w:ascii="Courier New" w:hAnsi="Courier New" w:cs="Courier New"/>
           <w:sz w:val="20"/>
         </w:rPr>
-        <w:t xml:space="preserve">        JPanel middle = new JPanel();</w:t>
+        <w:t xml:space="preserve">        </w:t>
+      </w:r>
+      <w:proofErr w:type="spellStart"/>
+      <w:r>
+        <w:rPr>
+          <w:rFonts w:ascii="Courier New" w:hAnsi="Courier New" w:cs="Courier New"/>
+          <w:sz w:val="20"/>
+        </w:rPr>
+        <w:t>JPanel</w:t>
+      </w:r>
+      <w:proofErr w:type="spellEnd"/>
+      <w:r>
+        <w:rPr>
+          <w:rFonts w:ascii="Courier New" w:hAnsi="Courier New" w:cs="Courier New"/>
+          <w:sz w:val="20"/>
+        </w:rPr>
+        <w:t xml:space="preserve"> middle = new </w:t>
+      </w:r>
+      <w:proofErr w:type="spellStart"/>
+      <w:proofErr w:type="gramStart"/>
+      <w:r>
+        <w:rPr>
+          <w:rFonts w:ascii="Courier New" w:hAnsi="Courier New" w:cs="Courier New"/>
+          <w:sz w:val="20"/>
+        </w:rPr>
+        <w:t>JPanel</w:t>
+      </w:r>
+      <w:proofErr w:type="spellEnd"/>
+      <w:r>
+        <w:rPr>
+          <w:rFonts w:ascii="Courier New" w:hAnsi="Courier New" w:cs="Courier New"/>
+          <w:sz w:val="20"/>
+        </w:rPr>
+        <w:t>(</w:t>
+      </w:r>
+      <w:proofErr w:type="gramEnd"/>
+      <w:r>
+        <w:rPr>
+          <w:rFonts w:ascii="Courier New" w:hAnsi="Courier New" w:cs="Courier New"/>
+          <w:sz w:val="20"/>
+        </w:rPr>
+        <w:t>);</w:t>
       </w:r>
     </w:p>
     <w:p>
@@ -6184,7 +7109,41 @@
           <w:rFonts w:ascii="Courier New" w:hAnsi="Courier New" w:cs="Courier New"/>
           <w:sz w:val="20"/>
         </w:rPr>
-        <w:t xml:space="preserve">        information.setText(VideoData.listAll());</w:t>
+        <w:t xml:space="preserve">        </w:t>
+      </w:r>
+      <w:proofErr w:type="spellStart"/>
+      <w:proofErr w:type="gramStart"/>
+      <w:r>
+        <w:rPr>
+          <w:rFonts w:ascii="Courier New" w:hAnsi="Courier New" w:cs="Courier New"/>
+          <w:sz w:val="20"/>
+        </w:rPr>
+        <w:t>information.setText</w:t>
+      </w:r>
+      <w:proofErr w:type="spellEnd"/>
+      <w:r>
+        <w:rPr>
+          <w:rFonts w:ascii="Courier New" w:hAnsi="Courier New" w:cs="Courier New"/>
+          <w:sz w:val="20"/>
+        </w:rPr>
+        <w:t>(</w:t>
+      </w:r>
+      <w:proofErr w:type="spellStart"/>
+      <w:proofErr w:type="gramEnd"/>
+      <w:r>
+        <w:rPr>
+          <w:rFonts w:ascii="Courier New" w:hAnsi="Courier New" w:cs="Courier New"/>
+          <w:sz w:val="20"/>
+        </w:rPr>
+        <w:t>VideoData.listAll</w:t>
+      </w:r>
+      <w:proofErr w:type="spellEnd"/>
+      <w:r>
+        <w:rPr>
+          <w:rFonts w:ascii="Courier New" w:hAnsi="Courier New" w:cs="Courier New"/>
+          <w:sz w:val="20"/>
+        </w:rPr>
+        <w:t>());</w:t>
       </w:r>
     </w:p>
     <w:p>
@@ -6200,7 +7159,32 @@
           <w:rFonts w:ascii="Courier New" w:hAnsi="Courier New" w:cs="Courier New"/>
           <w:sz w:val="20"/>
         </w:rPr>
-        <w:t xml:space="preserve">        middle.add(information);</w:t>
+        <w:t xml:space="preserve">        </w:t>
+      </w:r>
+      <w:proofErr w:type="spellStart"/>
+      <w:proofErr w:type="gramStart"/>
+      <w:r>
+        <w:rPr>
+          <w:rFonts w:ascii="Courier New" w:hAnsi="Courier New" w:cs="Courier New"/>
+          <w:sz w:val="20"/>
+        </w:rPr>
+        <w:t>middle.add</w:t>
+      </w:r>
+      <w:proofErr w:type="spellEnd"/>
+      <w:r>
+        <w:rPr>
+          <w:rFonts w:ascii="Courier New" w:hAnsi="Courier New" w:cs="Courier New"/>
+          <w:sz w:val="20"/>
+        </w:rPr>
+        <w:t>(</w:t>
+      </w:r>
+      <w:proofErr w:type="gramEnd"/>
+      <w:r>
+        <w:rPr>
+          <w:rFonts w:ascii="Courier New" w:hAnsi="Courier New" w:cs="Courier New"/>
+          <w:sz w:val="20"/>
+        </w:rPr>
+        <w:t>information);</w:t>
       </w:r>
     </w:p>
     <w:p>
@@ -6216,7 +7200,23 @@
           <w:rFonts w:ascii="Courier New" w:hAnsi="Courier New" w:cs="Courier New"/>
           <w:sz w:val="20"/>
         </w:rPr>
-        <w:t xml:space="preserve">        add("Center", middle);</w:t>
+        <w:t xml:space="preserve">        </w:t>
+      </w:r>
+      <w:proofErr w:type="gramStart"/>
+      <w:r>
+        <w:rPr>
+          <w:rFonts w:ascii="Courier New" w:hAnsi="Courier New" w:cs="Courier New"/>
+          <w:sz w:val="20"/>
+        </w:rPr>
+        <w:t>add(</w:t>
+      </w:r>
+      <w:proofErr w:type="gramEnd"/>
+      <w:r>
+        <w:rPr>
+          <w:rFonts w:ascii="Courier New" w:hAnsi="Courier New" w:cs="Courier New"/>
+          <w:sz w:val="20"/>
+        </w:rPr>
+        <w:t>"Center", middle);</w:t>
       </w:r>
     </w:p>
     <w:p>
@@ -6248,8 +7248,33 @@
           <w:rFonts w:ascii="Courier New" w:hAnsi="Courier New" w:cs="Courier New"/>
           <w:sz w:val="20"/>
         </w:rPr>
-        <w:t xml:space="preserve">        //This is used so that user can not resize the jframe</w:t>
-      </w:r>
+        <w:t xml:space="preserve">        //This is used so that user </w:t>
+      </w:r>
+      <w:proofErr w:type="spellStart"/>
+      <w:r>
+        <w:rPr>
+          <w:rFonts w:ascii="Courier New" w:hAnsi="Courier New" w:cs="Courier New"/>
+          <w:sz w:val="20"/>
+        </w:rPr>
+        <w:t>can not</w:t>
+      </w:r>
+      <w:proofErr w:type="spellEnd"/>
+      <w:r>
+        <w:rPr>
+          <w:rFonts w:ascii="Courier New" w:hAnsi="Courier New" w:cs="Courier New"/>
+          <w:sz w:val="20"/>
+        </w:rPr>
+        <w:t xml:space="preserve"> resize the </w:t>
+      </w:r>
+      <w:proofErr w:type="spellStart"/>
+      <w:r>
+        <w:rPr>
+          <w:rFonts w:ascii="Courier New" w:hAnsi="Courier New" w:cs="Courier New"/>
+          <w:sz w:val="20"/>
+        </w:rPr>
+        <w:t>jframe</w:t>
+      </w:r>
+      <w:proofErr w:type="spellEnd"/>
     </w:p>
     <w:p>
       <w:pPr>
@@ -6264,7 +7289,32 @@
           <w:rFonts w:ascii="Courier New" w:hAnsi="Courier New" w:cs="Courier New"/>
           <w:sz w:val="20"/>
         </w:rPr>
-        <w:t xml:space="preserve">        setResizable(false);</w:t>
+        <w:t xml:space="preserve">        </w:t>
+      </w:r>
+      <w:proofErr w:type="spellStart"/>
+      <w:proofErr w:type="gramStart"/>
+      <w:r>
+        <w:rPr>
+          <w:rFonts w:ascii="Courier New" w:hAnsi="Courier New" w:cs="Courier New"/>
+          <w:sz w:val="20"/>
+        </w:rPr>
+        <w:t>setResizable</w:t>
+      </w:r>
+      <w:proofErr w:type="spellEnd"/>
+      <w:r>
+        <w:rPr>
+          <w:rFonts w:ascii="Courier New" w:hAnsi="Courier New" w:cs="Courier New"/>
+          <w:sz w:val="20"/>
+        </w:rPr>
+        <w:t>(</w:t>
+      </w:r>
+      <w:proofErr w:type="gramEnd"/>
+      <w:r>
+        <w:rPr>
+          <w:rFonts w:ascii="Courier New" w:hAnsi="Courier New" w:cs="Courier New"/>
+          <w:sz w:val="20"/>
+        </w:rPr>
+        <w:t>false);</w:t>
       </w:r>
     </w:p>
     <w:p>
@@ -6280,7 +7330,23 @@
           <w:rFonts w:ascii="Courier New" w:hAnsi="Courier New" w:cs="Courier New"/>
           <w:sz w:val="20"/>
         </w:rPr>
-        <w:t xml:space="preserve">        //This makes the jframe visible</w:t>
+        <w:t xml:space="preserve">        //This makes the </w:t>
+      </w:r>
+      <w:proofErr w:type="spellStart"/>
+      <w:r>
+        <w:rPr>
+          <w:rFonts w:ascii="Courier New" w:hAnsi="Courier New" w:cs="Courier New"/>
+          <w:sz w:val="20"/>
+        </w:rPr>
+        <w:t>jframe</w:t>
+      </w:r>
+      <w:proofErr w:type="spellEnd"/>
+      <w:r>
+        <w:rPr>
+          <w:rFonts w:ascii="Courier New" w:hAnsi="Courier New" w:cs="Courier New"/>
+          <w:sz w:val="20"/>
+        </w:rPr>
+        <w:t xml:space="preserve"> visible</w:t>
       </w:r>
     </w:p>
     <w:p>
@@ -6296,7 +7362,32 @@
           <w:rFonts w:ascii="Courier New" w:hAnsi="Courier New" w:cs="Courier New"/>
           <w:sz w:val="20"/>
         </w:rPr>
-        <w:t xml:space="preserve">        setVisible(true);</w:t>
+        <w:t xml:space="preserve">        </w:t>
+      </w:r>
+      <w:proofErr w:type="spellStart"/>
+      <w:proofErr w:type="gramStart"/>
+      <w:r>
+        <w:rPr>
+          <w:rFonts w:ascii="Courier New" w:hAnsi="Courier New" w:cs="Courier New"/>
+          <w:sz w:val="20"/>
+        </w:rPr>
+        <w:t>setVisible</w:t>
+      </w:r>
+      <w:proofErr w:type="spellEnd"/>
+      <w:r>
+        <w:rPr>
+          <w:rFonts w:ascii="Courier New" w:hAnsi="Courier New" w:cs="Courier New"/>
+          <w:sz w:val="20"/>
+        </w:rPr>
+        <w:t>(</w:t>
+      </w:r>
+      <w:proofErr w:type="gramEnd"/>
+      <w:r>
+        <w:rPr>
+          <w:rFonts w:ascii="Courier New" w:hAnsi="Courier New" w:cs="Courier New"/>
+          <w:sz w:val="20"/>
+        </w:rPr>
+        <w:t>true);</w:t>
       </w:r>
     </w:p>
     <w:p>
@@ -6344,7 +7435,55 @@
           <w:rFonts w:ascii="Courier New" w:hAnsi="Courier New" w:cs="Courier New"/>
           <w:sz w:val="20"/>
         </w:rPr>
-        <w:t xml:space="preserve">    public void actionPerformed(ActionEvent e) {</w:t>
+        <w:t xml:space="preserve">    </w:t>
+      </w:r>
+      <w:proofErr w:type="gramStart"/>
+      <w:r>
+        <w:rPr>
+          <w:rFonts w:ascii="Courier New" w:hAnsi="Courier New" w:cs="Courier New"/>
+          <w:sz w:val="20"/>
+        </w:rPr>
+        <w:t>public</w:t>
+      </w:r>
+      <w:proofErr w:type="gramEnd"/>
+      <w:r>
+        <w:rPr>
+          <w:rFonts w:ascii="Courier New" w:hAnsi="Courier New" w:cs="Courier New"/>
+          <w:sz w:val="20"/>
+        </w:rPr>
+        <w:t xml:space="preserve"> void </w:t>
+      </w:r>
+      <w:proofErr w:type="spellStart"/>
+      <w:r>
+        <w:rPr>
+          <w:rFonts w:ascii="Courier New" w:hAnsi="Courier New" w:cs="Courier New"/>
+          <w:sz w:val="20"/>
+        </w:rPr>
+        <w:t>actionPerformed</w:t>
+      </w:r>
+      <w:proofErr w:type="spellEnd"/>
+      <w:r>
+        <w:rPr>
+          <w:rFonts w:ascii="Courier New" w:hAnsi="Courier New" w:cs="Courier New"/>
+          <w:sz w:val="20"/>
+        </w:rPr>
+        <w:t>(</w:t>
+      </w:r>
+      <w:proofErr w:type="spellStart"/>
+      <w:r>
+        <w:rPr>
+          <w:rFonts w:ascii="Courier New" w:hAnsi="Courier New" w:cs="Courier New"/>
+          <w:sz w:val="20"/>
+        </w:rPr>
+        <w:t>ActionEvent</w:t>
+      </w:r>
+      <w:proofErr w:type="spellEnd"/>
+      <w:r>
+        <w:rPr>
+          <w:rFonts w:ascii="Courier New" w:hAnsi="Courier New" w:cs="Courier New"/>
+          <w:sz w:val="20"/>
+        </w:rPr>
+        <w:t xml:space="preserve"> e) {</w:t>
       </w:r>
     </w:p>
     <w:p>
@@ -6360,7 +7499,23 @@
           <w:rFonts w:ascii="Courier New" w:hAnsi="Courier New" w:cs="Courier New"/>
           <w:sz w:val="20"/>
         </w:rPr>
-        <w:t xml:space="preserve">        //if the clicked button is list button then call lisAll function</w:t>
+        <w:t xml:space="preserve">        //if the clicked button is list button then call </w:t>
+      </w:r>
+      <w:proofErr w:type="spellStart"/>
+      <w:r>
+        <w:rPr>
+          <w:rFonts w:ascii="Courier New" w:hAnsi="Courier New" w:cs="Courier New"/>
+          <w:sz w:val="20"/>
+        </w:rPr>
+        <w:t>lisAll</w:t>
+      </w:r>
+      <w:proofErr w:type="spellEnd"/>
+      <w:r>
+        <w:rPr>
+          <w:rFonts w:ascii="Courier New" w:hAnsi="Courier New" w:cs="Courier New"/>
+          <w:sz w:val="20"/>
+        </w:rPr>
+        <w:t xml:space="preserve"> function</w:t>
       </w:r>
     </w:p>
     <w:p>
@@ -6376,7 +7531,23 @@
           <w:rFonts w:ascii="Courier New" w:hAnsi="Courier New" w:cs="Courier New"/>
           <w:sz w:val="20"/>
         </w:rPr>
-        <w:t xml:space="preserve">        //from VideoData class</w:t>
+        <w:t xml:space="preserve">        //from </w:t>
+      </w:r>
+      <w:proofErr w:type="spellStart"/>
+      <w:r>
+        <w:rPr>
+          <w:rFonts w:ascii="Courier New" w:hAnsi="Courier New" w:cs="Courier New"/>
+          <w:sz w:val="20"/>
+        </w:rPr>
+        <w:t>VideoData</w:t>
+      </w:r>
+      <w:proofErr w:type="spellEnd"/>
+      <w:r>
+        <w:rPr>
+          <w:rFonts w:ascii="Courier New" w:hAnsi="Courier New" w:cs="Courier New"/>
+          <w:sz w:val="20"/>
+        </w:rPr>
+        <w:t xml:space="preserve"> class</w:t>
       </w:r>
     </w:p>
     <w:p>
@@ -6392,7 +7563,39 @@
           <w:rFonts w:ascii="Courier New" w:hAnsi="Courier New" w:cs="Courier New"/>
           <w:sz w:val="20"/>
         </w:rPr>
-        <w:t xml:space="preserve">        if (e.getSource() == list) {</w:t>
+        <w:t xml:space="preserve">        </w:t>
+      </w:r>
+      <w:proofErr w:type="gramStart"/>
+      <w:r>
+        <w:rPr>
+          <w:rFonts w:ascii="Courier New" w:hAnsi="Courier New" w:cs="Courier New"/>
+          <w:sz w:val="20"/>
+        </w:rPr>
+        <w:t>if</w:t>
+      </w:r>
+      <w:proofErr w:type="gramEnd"/>
+      <w:r>
+        <w:rPr>
+          <w:rFonts w:ascii="Courier New" w:hAnsi="Courier New" w:cs="Courier New"/>
+          <w:sz w:val="20"/>
+        </w:rPr>
+        <w:t xml:space="preserve"> (</w:t>
+      </w:r>
+      <w:proofErr w:type="spellStart"/>
+      <w:r>
+        <w:rPr>
+          <w:rFonts w:ascii="Courier New" w:hAnsi="Courier New" w:cs="Courier New"/>
+          <w:sz w:val="20"/>
+        </w:rPr>
+        <w:t>e.getSource</w:t>
+      </w:r>
+      <w:proofErr w:type="spellEnd"/>
+      <w:r>
+        <w:rPr>
+          <w:rFonts w:ascii="Courier New" w:hAnsi="Courier New" w:cs="Courier New"/>
+          <w:sz w:val="20"/>
+        </w:rPr>
+        <w:t>() == list) {</w:t>
       </w:r>
     </w:p>
     <w:p>
@@ -6408,7 +7611,41 @@
           <w:rFonts w:ascii="Courier New" w:hAnsi="Courier New" w:cs="Courier New"/>
           <w:sz w:val="20"/>
         </w:rPr>
-        <w:t xml:space="preserve">            information.setText(VideoData.listAll());</w:t>
+        <w:t xml:space="preserve">            </w:t>
+      </w:r>
+      <w:proofErr w:type="spellStart"/>
+      <w:proofErr w:type="gramStart"/>
+      <w:r>
+        <w:rPr>
+          <w:rFonts w:ascii="Courier New" w:hAnsi="Courier New" w:cs="Courier New"/>
+          <w:sz w:val="20"/>
+        </w:rPr>
+        <w:t>information.setText</w:t>
+      </w:r>
+      <w:proofErr w:type="spellEnd"/>
+      <w:r>
+        <w:rPr>
+          <w:rFonts w:ascii="Courier New" w:hAnsi="Courier New" w:cs="Courier New"/>
+          <w:sz w:val="20"/>
+        </w:rPr>
+        <w:t>(</w:t>
+      </w:r>
+      <w:proofErr w:type="spellStart"/>
+      <w:proofErr w:type="gramEnd"/>
+      <w:r>
+        <w:rPr>
+          <w:rFonts w:ascii="Courier New" w:hAnsi="Courier New" w:cs="Courier New"/>
+          <w:sz w:val="20"/>
+        </w:rPr>
+        <w:t>VideoData.listAll</w:t>
+      </w:r>
+      <w:proofErr w:type="spellEnd"/>
+      <w:r>
+        <w:rPr>
+          <w:rFonts w:ascii="Courier New" w:hAnsi="Courier New" w:cs="Courier New"/>
+          <w:sz w:val="20"/>
+        </w:rPr>
+        <w:t>());</w:t>
       </w:r>
     </w:p>
     <w:p>
@@ -6456,7 +7693,23 @@
           <w:rFonts w:ascii="Courier New" w:hAnsi="Courier New" w:cs="Courier New"/>
           <w:sz w:val="20"/>
         </w:rPr>
-        <w:t xml:space="preserve">        else {</w:t>
+        <w:t xml:space="preserve">        </w:t>
+      </w:r>
+      <w:proofErr w:type="gramStart"/>
+      <w:r>
+        <w:rPr>
+          <w:rFonts w:ascii="Courier New" w:hAnsi="Courier New" w:cs="Courier New"/>
+          <w:sz w:val="20"/>
+        </w:rPr>
+        <w:t>else</w:t>
+      </w:r>
+      <w:proofErr w:type="gramEnd"/>
+      <w:r>
+        <w:rPr>
+          <w:rFonts w:ascii="Courier New" w:hAnsi="Courier New" w:cs="Courier New"/>
+          <w:sz w:val="20"/>
+        </w:rPr>
+        <w:t xml:space="preserve"> {</w:t>
       </w:r>
     </w:p>
     <w:p>
@@ -6472,8 +7725,33 @@
           <w:rFonts w:ascii="Courier New" w:hAnsi="Courier New" w:cs="Courier New"/>
           <w:sz w:val="20"/>
         </w:rPr>
-        <w:t xml:space="preserve">            //take the data from trackNo textfield</w:t>
-      </w:r>
+        <w:t xml:space="preserve">            //take the data from </w:t>
+      </w:r>
+      <w:proofErr w:type="spellStart"/>
+      <w:r>
+        <w:rPr>
+          <w:rFonts w:ascii="Courier New" w:hAnsi="Courier New" w:cs="Courier New"/>
+          <w:sz w:val="20"/>
+        </w:rPr>
+        <w:t>trackNo</w:t>
+      </w:r>
+      <w:proofErr w:type="spellEnd"/>
+      <w:r>
+        <w:rPr>
+          <w:rFonts w:ascii="Courier New" w:hAnsi="Courier New" w:cs="Courier New"/>
+          <w:sz w:val="20"/>
+        </w:rPr>
+        <w:t xml:space="preserve"> </w:t>
+      </w:r>
+      <w:proofErr w:type="spellStart"/>
+      <w:r>
+        <w:rPr>
+          <w:rFonts w:ascii="Courier New" w:hAnsi="Courier New" w:cs="Courier New"/>
+          <w:sz w:val="20"/>
+        </w:rPr>
+        <w:t>textfield</w:t>
+      </w:r>
+      <w:proofErr w:type="spellEnd"/>
     </w:p>
     <w:p>
       <w:pPr>
@@ -6488,7 +7766,32 @@
           <w:rFonts w:ascii="Courier New" w:hAnsi="Courier New" w:cs="Courier New"/>
           <w:sz w:val="20"/>
         </w:rPr>
-        <w:t xml:space="preserve">            String key = trackNo.getText();</w:t>
+        <w:t xml:space="preserve">            String key = </w:t>
+      </w:r>
+      <w:proofErr w:type="spellStart"/>
+      <w:proofErr w:type="gramStart"/>
+      <w:r>
+        <w:rPr>
+          <w:rFonts w:ascii="Courier New" w:hAnsi="Courier New" w:cs="Courier New"/>
+          <w:sz w:val="20"/>
+        </w:rPr>
+        <w:t>trackNo.getText</w:t>
+      </w:r>
+      <w:proofErr w:type="spellEnd"/>
+      <w:r>
+        <w:rPr>
+          <w:rFonts w:ascii="Courier New" w:hAnsi="Courier New" w:cs="Courier New"/>
+          <w:sz w:val="20"/>
+        </w:rPr>
+        <w:t>(</w:t>
+      </w:r>
+      <w:proofErr w:type="gramEnd"/>
+      <w:r>
+        <w:rPr>
+          <w:rFonts w:ascii="Courier New" w:hAnsi="Courier New" w:cs="Courier New"/>
+          <w:sz w:val="20"/>
+        </w:rPr>
+        <w:t>);</w:t>
       </w:r>
     </w:p>
     <w:p>
@@ -6504,7 +7807,48 @@
           <w:rFonts w:ascii="Courier New" w:hAnsi="Courier New" w:cs="Courier New"/>
           <w:sz w:val="20"/>
         </w:rPr>
-        <w:t xml:space="preserve">            //get the name from VideoData class using getName(Key) class</w:t>
+        <w:t xml:space="preserve">            //get the name from </w:t>
+      </w:r>
+      <w:proofErr w:type="spellStart"/>
+      <w:r>
+        <w:rPr>
+          <w:rFonts w:ascii="Courier New" w:hAnsi="Courier New" w:cs="Courier New"/>
+          <w:sz w:val="20"/>
+        </w:rPr>
+        <w:t>VideoData</w:t>
+      </w:r>
+      <w:proofErr w:type="spellEnd"/>
+      <w:r>
+        <w:rPr>
+          <w:rFonts w:ascii="Courier New" w:hAnsi="Courier New" w:cs="Courier New"/>
+          <w:sz w:val="20"/>
+        </w:rPr>
+        <w:t xml:space="preserve"> class using </w:t>
+      </w:r>
+      <w:proofErr w:type="spellStart"/>
+      <w:proofErr w:type="gramStart"/>
+      <w:r>
+        <w:rPr>
+          <w:rFonts w:ascii="Courier New" w:hAnsi="Courier New" w:cs="Courier New"/>
+          <w:sz w:val="20"/>
+        </w:rPr>
+        <w:t>getName</w:t>
+      </w:r>
+      <w:proofErr w:type="spellEnd"/>
+      <w:r>
+        <w:rPr>
+          <w:rFonts w:ascii="Courier New" w:hAnsi="Courier New" w:cs="Courier New"/>
+          <w:sz w:val="20"/>
+        </w:rPr>
+        <w:t>(</w:t>
+      </w:r>
+      <w:proofErr w:type="gramEnd"/>
+      <w:r>
+        <w:rPr>
+          <w:rFonts w:ascii="Courier New" w:hAnsi="Courier New" w:cs="Courier New"/>
+          <w:sz w:val="20"/>
+        </w:rPr>
+        <w:t>Key) class</w:t>
       </w:r>
     </w:p>
     <w:p>
@@ -6520,7 +7864,32 @@
           <w:rFonts w:ascii="Courier New" w:hAnsi="Courier New" w:cs="Courier New"/>
           <w:sz w:val="20"/>
         </w:rPr>
-        <w:t xml:space="preserve">            String name = VideoData.getName(key);</w:t>
+        <w:t xml:space="preserve">            String name = </w:t>
+      </w:r>
+      <w:proofErr w:type="spellStart"/>
+      <w:proofErr w:type="gramStart"/>
+      <w:r>
+        <w:rPr>
+          <w:rFonts w:ascii="Courier New" w:hAnsi="Courier New" w:cs="Courier New"/>
+          <w:sz w:val="20"/>
+        </w:rPr>
+        <w:t>VideoData.getName</w:t>
+      </w:r>
+      <w:proofErr w:type="spellEnd"/>
+      <w:r>
+        <w:rPr>
+          <w:rFonts w:ascii="Courier New" w:hAnsi="Courier New" w:cs="Courier New"/>
+          <w:sz w:val="20"/>
+        </w:rPr>
+        <w:t>(</w:t>
+      </w:r>
+      <w:proofErr w:type="gramEnd"/>
+      <w:r>
+        <w:rPr>
+          <w:rFonts w:ascii="Courier New" w:hAnsi="Courier New" w:cs="Courier New"/>
+          <w:sz w:val="20"/>
+        </w:rPr>
+        <w:t>key);</w:t>
       </w:r>
     </w:p>
     <w:p>
@@ -6536,7 +7905,48 @@
           <w:rFonts w:ascii="Courier New" w:hAnsi="Courier New" w:cs="Courier New"/>
           <w:sz w:val="20"/>
         </w:rPr>
-        <w:t xml:space="preserve">            //getName(Key) class in VideoData returns null if no name found</w:t>
+        <w:t xml:space="preserve">            //</w:t>
+      </w:r>
+      <w:proofErr w:type="spellStart"/>
+      <w:proofErr w:type="gramStart"/>
+      <w:r>
+        <w:rPr>
+          <w:rFonts w:ascii="Courier New" w:hAnsi="Courier New" w:cs="Courier New"/>
+          <w:sz w:val="20"/>
+        </w:rPr>
+        <w:t>getName</w:t>
+      </w:r>
+      <w:proofErr w:type="spellEnd"/>
+      <w:r>
+        <w:rPr>
+          <w:rFonts w:ascii="Courier New" w:hAnsi="Courier New" w:cs="Courier New"/>
+          <w:sz w:val="20"/>
+        </w:rPr>
+        <w:t>(</w:t>
+      </w:r>
+      <w:proofErr w:type="gramEnd"/>
+      <w:r>
+        <w:rPr>
+          <w:rFonts w:ascii="Courier New" w:hAnsi="Courier New" w:cs="Courier New"/>
+          <w:sz w:val="20"/>
+        </w:rPr>
+        <w:t xml:space="preserve">Key) class in </w:t>
+      </w:r>
+      <w:proofErr w:type="spellStart"/>
+      <w:r>
+        <w:rPr>
+          <w:rFonts w:ascii="Courier New" w:hAnsi="Courier New" w:cs="Courier New"/>
+          <w:sz w:val="20"/>
+        </w:rPr>
+        <w:t>VideoData</w:t>
+      </w:r>
+      <w:proofErr w:type="spellEnd"/>
+      <w:r>
+        <w:rPr>
+          <w:rFonts w:ascii="Courier New" w:hAnsi="Courier New" w:cs="Courier New"/>
+          <w:sz w:val="20"/>
+        </w:rPr>
+        <w:t xml:space="preserve"> returns null if no name found</w:t>
       </w:r>
     </w:p>
     <w:p>
@@ -6552,7 +7962,23 @@
           <w:rFonts w:ascii="Courier New" w:hAnsi="Courier New" w:cs="Courier New"/>
           <w:sz w:val="20"/>
         </w:rPr>
-        <w:t xml:space="preserve">            if (name == null) {</w:t>
+        <w:t xml:space="preserve">            </w:t>
+      </w:r>
+      <w:proofErr w:type="gramStart"/>
+      <w:r>
+        <w:rPr>
+          <w:rFonts w:ascii="Courier New" w:hAnsi="Courier New" w:cs="Courier New"/>
+          <w:sz w:val="20"/>
+        </w:rPr>
+        <w:t>if</w:t>
+      </w:r>
+      <w:proofErr w:type="gramEnd"/>
+      <w:r>
+        <w:rPr>
+          <w:rFonts w:ascii="Courier New" w:hAnsi="Courier New" w:cs="Courier New"/>
+          <w:sz w:val="20"/>
+        </w:rPr>
+        <w:t xml:space="preserve"> (name == null) {</w:t>
       </w:r>
     </w:p>
     <w:p>
@@ -6568,7 +7994,32 @@
           <w:rFonts w:ascii="Courier New" w:hAnsi="Courier New" w:cs="Courier New"/>
           <w:sz w:val="20"/>
         </w:rPr>
-        <w:t xml:space="preserve">                information.setText("No such video number");</w:t>
+        <w:t xml:space="preserve">                </w:t>
+      </w:r>
+      <w:proofErr w:type="spellStart"/>
+      <w:proofErr w:type="gramStart"/>
+      <w:r>
+        <w:rPr>
+          <w:rFonts w:ascii="Courier New" w:hAnsi="Courier New" w:cs="Courier New"/>
+          <w:sz w:val="20"/>
+        </w:rPr>
+        <w:t>information.setText</w:t>
+      </w:r>
+      <w:proofErr w:type="spellEnd"/>
+      <w:r>
+        <w:rPr>
+          <w:rFonts w:ascii="Courier New" w:hAnsi="Courier New" w:cs="Courier New"/>
+          <w:sz w:val="20"/>
+        </w:rPr>
+        <w:t>(</w:t>
+      </w:r>
+      <w:proofErr w:type="gramEnd"/>
+      <w:r>
+        <w:rPr>
+          <w:rFonts w:ascii="Courier New" w:hAnsi="Courier New" w:cs="Courier New"/>
+          <w:sz w:val="20"/>
+        </w:rPr>
+        <w:t>"No such video number");</w:t>
       </w:r>
     </w:p>
     <w:p>
@@ -6600,7 +8051,23 @@
           <w:rFonts w:ascii="Courier New" w:hAnsi="Courier New" w:cs="Courier New"/>
           <w:sz w:val="20"/>
         </w:rPr>
-        <w:t xml:space="preserve">                //if name found fill up the information textfield using </w:t>
+        <w:t xml:space="preserve">                //if name found fill up the information </w:t>
+      </w:r>
+      <w:proofErr w:type="spellStart"/>
+      <w:r>
+        <w:rPr>
+          <w:rFonts w:ascii="Courier New" w:hAnsi="Courier New" w:cs="Courier New"/>
+          <w:sz w:val="20"/>
+        </w:rPr>
+        <w:t>textfield</w:t>
+      </w:r>
+      <w:proofErr w:type="spellEnd"/>
+      <w:r>
+        <w:rPr>
+          <w:rFonts w:ascii="Courier New" w:hAnsi="Courier New" w:cs="Courier New"/>
+          <w:sz w:val="20"/>
+        </w:rPr>
+        <w:t xml:space="preserve"> using </w:t>
       </w:r>
     </w:p>
     <w:p>
@@ -6616,7 +8083,23 @@
           <w:rFonts w:ascii="Courier New" w:hAnsi="Courier New" w:cs="Courier New"/>
           <w:sz w:val="20"/>
         </w:rPr>
-        <w:t xml:space="preserve">                //the data gathered from VideoData class</w:t>
+        <w:t xml:space="preserve">                //the data gathered from </w:t>
+      </w:r>
+      <w:proofErr w:type="spellStart"/>
+      <w:r>
+        <w:rPr>
+          <w:rFonts w:ascii="Courier New" w:hAnsi="Courier New" w:cs="Courier New"/>
+          <w:sz w:val="20"/>
+        </w:rPr>
+        <w:t>VideoData</w:t>
+      </w:r>
+      <w:proofErr w:type="spellEnd"/>
+      <w:r>
+        <w:rPr>
+          <w:rFonts w:ascii="Courier New" w:hAnsi="Courier New" w:cs="Courier New"/>
+          <w:sz w:val="20"/>
+        </w:rPr>
+        <w:t xml:space="preserve"> class</w:t>
       </w:r>
     </w:p>
     <w:p>
@@ -6632,7 +8115,48 @@
           <w:rFonts w:ascii="Courier New" w:hAnsi="Courier New" w:cs="Courier New"/>
           <w:sz w:val="20"/>
         </w:rPr>
-        <w:t xml:space="preserve">                information.setText(name + " - " + VideoData.getDirector(key));</w:t>
+        <w:t xml:space="preserve">                </w:t>
+      </w:r>
+      <w:proofErr w:type="spellStart"/>
+      <w:proofErr w:type="gramStart"/>
+      <w:r>
+        <w:rPr>
+          <w:rFonts w:ascii="Courier New" w:hAnsi="Courier New" w:cs="Courier New"/>
+          <w:sz w:val="20"/>
+        </w:rPr>
+        <w:t>information.setText</w:t>
+      </w:r>
+      <w:proofErr w:type="spellEnd"/>
+      <w:r>
+        <w:rPr>
+          <w:rFonts w:ascii="Courier New" w:hAnsi="Courier New" w:cs="Courier New"/>
+          <w:sz w:val="20"/>
+        </w:rPr>
+        <w:t>(</w:t>
+      </w:r>
+      <w:proofErr w:type="gramEnd"/>
+      <w:r>
+        <w:rPr>
+          <w:rFonts w:ascii="Courier New" w:hAnsi="Courier New" w:cs="Courier New"/>
+          <w:sz w:val="20"/>
+        </w:rPr>
+        <w:t xml:space="preserve">name + " - " + </w:t>
+      </w:r>
+      <w:proofErr w:type="spellStart"/>
+      <w:r>
+        <w:rPr>
+          <w:rFonts w:ascii="Courier New" w:hAnsi="Courier New" w:cs="Courier New"/>
+          <w:sz w:val="20"/>
+        </w:rPr>
+        <w:t>VideoData.getDirector</w:t>
+      </w:r>
+      <w:proofErr w:type="spellEnd"/>
+      <w:r>
+        <w:rPr>
+          <w:rFonts w:ascii="Courier New" w:hAnsi="Courier New" w:cs="Courier New"/>
+          <w:sz w:val="20"/>
+        </w:rPr>
+        <w:t>(key));</w:t>
       </w:r>
     </w:p>
     <w:p>
@@ -6648,7 +8172,23 @@
           <w:rFonts w:ascii="Courier New" w:hAnsi="Courier New" w:cs="Courier New"/>
           <w:sz w:val="20"/>
         </w:rPr>
-        <w:t xml:space="preserve">                //passes the rating data found from VideoData to the stars function</w:t>
+        <w:t xml:space="preserve">                //passes the rating data found from </w:t>
+      </w:r>
+      <w:proofErr w:type="spellStart"/>
+      <w:r>
+        <w:rPr>
+          <w:rFonts w:ascii="Courier New" w:hAnsi="Courier New" w:cs="Courier New"/>
+          <w:sz w:val="20"/>
+        </w:rPr>
+        <w:t>VideoData</w:t>
+      </w:r>
+      <w:proofErr w:type="spellEnd"/>
+      <w:r>
+        <w:rPr>
+          <w:rFonts w:ascii="Courier New" w:hAnsi="Courier New" w:cs="Courier New"/>
+          <w:sz w:val="20"/>
+        </w:rPr>
+        <w:t xml:space="preserve"> to the stars function</w:t>
       </w:r>
     </w:p>
     <w:p>
@@ -6664,7 +8204,48 @@
           <w:rFonts w:ascii="Courier New" w:hAnsi="Courier New" w:cs="Courier New"/>
           <w:sz w:val="20"/>
         </w:rPr>
-        <w:t xml:space="preserve">                information.append("\nRating: "</w:t>
+        <w:t xml:space="preserve">                </w:t>
+      </w:r>
+      <w:proofErr w:type="spellStart"/>
+      <w:proofErr w:type="gramStart"/>
+      <w:r>
+        <w:rPr>
+          <w:rFonts w:ascii="Courier New" w:hAnsi="Courier New" w:cs="Courier New"/>
+          <w:sz w:val="20"/>
+        </w:rPr>
+        <w:t>information.append</w:t>
+      </w:r>
+      <w:proofErr w:type="spellEnd"/>
+      <w:r>
+        <w:rPr>
+          <w:rFonts w:ascii="Courier New" w:hAnsi="Courier New" w:cs="Courier New"/>
+          <w:sz w:val="20"/>
+        </w:rPr>
+        <w:t>(</w:t>
+      </w:r>
+      <w:proofErr w:type="gramEnd"/>
+      <w:r>
+        <w:rPr>
+          <w:rFonts w:ascii="Courier New" w:hAnsi="Courier New" w:cs="Courier New"/>
+          <w:sz w:val="20"/>
+        </w:rPr>
+        <w:t>"\</w:t>
+      </w:r>
+      <w:proofErr w:type="spellStart"/>
+      <w:r>
+        <w:rPr>
+          <w:rFonts w:ascii="Courier New" w:hAnsi="Courier New" w:cs="Courier New"/>
+          <w:sz w:val="20"/>
+        </w:rPr>
+        <w:t>nRating</w:t>
+      </w:r>
+      <w:proofErr w:type="spellEnd"/>
+      <w:r>
+        <w:rPr>
+          <w:rFonts w:ascii="Courier New" w:hAnsi="Courier New" w:cs="Courier New"/>
+          <w:sz w:val="20"/>
+        </w:rPr>
+        <w:t>: "</w:t>
       </w:r>
     </w:p>
     <w:p>
@@ -6680,7 +8261,32 @@
           <w:rFonts w:ascii="Courier New" w:hAnsi="Courier New" w:cs="Courier New"/>
           <w:sz w:val="20"/>
         </w:rPr>
-        <w:t xml:space="preserve">                        + stars(VideoData.getRating(key)));</w:t>
+        <w:t xml:space="preserve">                        + </w:t>
+      </w:r>
+      <w:proofErr w:type="gramStart"/>
+      <w:r>
+        <w:rPr>
+          <w:rFonts w:ascii="Courier New" w:hAnsi="Courier New" w:cs="Courier New"/>
+          <w:sz w:val="20"/>
+        </w:rPr>
+        <w:t>stars(</w:t>
+      </w:r>
+      <w:proofErr w:type="spellStart"/>
+      <w:proofErr w:type="gramEnd"/>
+      <w:r>
+        <w:rPr>
+          <w:rFonts w:ascii="Courier New" w:hAnsi="Courier New" w:cs="Courier New"/>
+          <w:sz w:val="20"/>
+        </w:rPr>
+        <w:t>VideoData.getRating</w:t>
+      </w:r>
+      <w:proofErr w:type="spellEnd"/>
+      <w:r>
+        <w:rPr>
+          <w:rFonts w:ascii="Courier New" w:hAnsi="Courier New" w:cs="Courier New"/>
+          <w:sz w:val="20"/>
+        </w:rPr>
+        <w:t>(key)));</w:t>
       </w:r>
     </w:p>
     <w:p>
@@ -6696,7 +8302,64 @@
           <w:rFonts w:ascii="Courier New" w:hAnsi="Courier New" w:cs="Courier New"/>
           <w:sz w:val="20"/>
         </w:rPr>
-        <w:t xml:space="preserve">                information.append("\nPlay count: " + VideoData.getPlayCount(key));</w:t>
+        <w:t xml:space="preserve">                </w:t>
+      </w:r>
+      <w:proofErr w:type="spellStart"/>
+      <w:proofErr w:type="gramStart"/>
+      <w:r>
+        <w:rPr>
+          <w:rFonts w:ascii="Courier New" w:hAnsi="Courier New" w:cs="Courier New"/>
+          <w:sz w:val="20"/>
+        </w:rPr>
+        <w:t>information.append</w:t>
+      </w:r>
+      <w:proofErr w:type="spellEnd"/>
+      <w:r>
+        <w:rPr>
+          <w:rFonts w:ascii="Courier New" w:hAnsi="Courier New" w:cs="Courier New"/>
+          <w:sz w:val="20"/>
+        </w:rPr>
+        <w:t>(</w:t>
+      </w:r>
+      <w:proofErr w:type="gramEnd"/>
+      <w:r>
+        <w:rPr>
+          <w:rFonts w:ascii="Courier New" w:hAnsi="Courier New" w:cs="Courier New"/>
+          <w:sz w:val="20"/>
+        </w:rPr>
+        <w:t>"\</w:t>
+      </w:r>
+      <w:proofErr w:type="spellStart"/>
+      <w:r>
+        <w:rPr>
+          <w:rFonts w:ascii="Courier New" w:hAnsi="Courier New" w:cs="Courier New"/>
+          <w:sz w:val="20"/>
+        </w:rPr>
+        <w:t>nPlay</w:t>
+      </w:r>
+      <w:proofErr w:type="spellEnd"/>
+      <w:r>
+        <w:rPr>
+          <w:rFonts w:ascii="Courier New" w:hAnsi="Courier New" w:cs="Courier New"/>
+          <w:sz w:val="20"/>
+        </w:rPr>
+        <w:t xml:space="preserve"> count: " + </w:t>
+      </w:r>
+      <w:proofErr w:type="spellStart"/>
+      <w:r>
+        <w:rPr>
+          <w:rFonts w:ascii="Courier New" w:hAnsi="Courier New" w:cs="Courier New"/>
+          <w:sz w:val="20"/>
+        </w:rPr>
+        <w:t>VideoData.getPlayCount</w:t>
+      </w:r>
+      <w:proofErr w:type="spellEnd"/>
+      <w:r>
+        <w:rPr>
+          <w:rFonts w:ascii="Courier New" w:hAnsi="Courier New" w:cs="Courier New"/>
+          <w:sz w:val="20"/>
+        </w:rPr>
+        <w:t>(key));</w:t>
       </w:r>
     </w:p>
     <w:p>
@@ -6777,7 +8440,39 @@
           <w:rFonts w:ascii="Courier New" w:hAnsi="Courier New" w:cs="Courier New"/>
           <w:sz w:val="20"/>
         </w:rPr>
-        <w:t xml:space="preserve">    private String stars(int rating) {</w:t>
+        <w:t xml:space="preserve">    </w:t>
+      </w:r>
+      <w:proofErr w:type="gramStart"/>
+      <w:r>
+        <w:rPr>
+          <w:rFonts w:ascii="Courier New" w:hAnsi="Courier New" w:cs="Courier New"/>
+          <w:sz w:val="20"/>
+        </w:rPr>
+        <w:t>private</w:t>
+      </w:r>
+      <w:proofErr w:type="gramEnd"/>
+      <w:r>
+        <w:rPr>
+          <w:rFonts w:ascii="Courier New" w:hAnsi="Courier New" w:cs="Courier New"/>
+          <w:sz w:val="20"/>
+        </w:rPr>
+        <w:t xml:space="preserve"> String stars(</w:t>
+      </w:r>
+      <w:proofErr w:type="spellStart"/>
+      <w:r>
+        <w:rPr>
+          <w:rFonts w:ascii="Courier New" w:hAnsi="Courier New" w:cs="Courier New"/>
+          <w:sz w:val="20"/>
+        </w:rPr>
+        <w:t>int</w:t>
+      </w:r>
+      <w:proofErr w:type="spellEnd"/>
+      <w:r>
+        <w:rPr>
+          <w:rFonts w:ascii="Courier New" w:hAnsi="Courier New" w:cs="Courier New"/>
+          <w:sz w:val="20"/>
+        </w:rPr>
+        <w:t xml:space="preserve"> rating) {</w:t>
       </w:r>
     </w:p>
     <w:p>
@@ -6809,7 +8504,87 @@
           <w:rFonts w:ascii="Courier New" w:hAnsi="Courier New" w:cs="Courier New"/>
           <w:sz w:val="20"/>
         </w:rPr>
-        <w:t xml:space="preserve">        for (int i = 0; i &lt; rating; ++i) {</w:t>
+        <w:t xml:space="preserve">        </w:t>
+      </w:r>
+      <w:proofErr w:type="gramStart"/>
+      <w:r>
+        <w:rPr>
+          <w:rFonts w:ascii="Courier New" w:hAnsi="Courier New" w:cs="Courier New"/>
+          <w:sz w:val="20"/>
+        </w:rPr>
+        <w:t>for</w:t>
+      </w:r>
+      <w:proofErr w:type="gramEnd"/>
+      <w:r>
+        <w:rPr>
+          <w:rFonts w:ascii="Courier New" w:hAnsi="Courier New" w:cs="Courier New"/>
+          <w:sz w:val="20"/>
+        </w:rPr>
+        <w:t xml:space="preserve"> (</w:t>
+      </w:r>
+      <w:proofErr w:type="spellStart"/>
+      <w:r>
+        <w:rPr>
+          <w:rFonts w:ascii="Courier New" w:hAnsi="Courier New" w:cs="Courier New"/>
+          <w:sz w:val="20"/>
+        </w:rPr>
+        <w:t>int</w:t>
+      </w:r>
+      <w:proofErr w:type="spellEnd"/>
+      <w:r>
+        <w:rPr>
+          <w:rFonts w:ascii="Courier New" w:hAnsi="Courier New" w:cs="Courier New"/>
+          <w:sz w:val="20"/>
+        </w:rPr>
+        <w:t xml:space="preserve"> </w:t>
+      </w:r>
+      <w:proofErr w:type="spellStart"/>
+      <w:r>
+        <w:rPr>
+          <w:rFonts w:ascii="Courier New" w:hAnsi="Courier New" w:cs="Courier New"/>
+          <w:sz w:val="20"/>
+        </w:rPr>
+        <w:t>i</w:t>
+      </w:r>
+      <w:proofErr w:type="spellEnd"/>
+      <w:r>
+        <w:rPr>
+          <w:rFonts w:ascii="Courier New" w:hAnsi="Courier New" w:cs="Courier New"/>
+          <w:sz w:val="20"/>
+        </w:rPr>
+        <w:t xml:space="preserve"> = 0; </w:t>
+      </w:r>
+      <w:proofErr w:type="spellStart"/>
+      <w:r>
+        <w:rPr>
+          <w:rFonts w:ascii="Courier New" w:hAnsi="Courier New" w:cs="Courier New"/>
+          <w:sz w:val="20"/>
+        </w:rPr>
+        <w:t>i</w:t>
+      </w:r>
+      <w:proofErr w:type="spellEnd"/>
+      <w:r>
+        <w:rPr>
+          <w:rFonts w:ascii="Courier New" w:hAnsi="Courier New" w:cs="Courier New"/>
+          <w:sz w:val="20"/>
+        </w:rPr>
+        <w:t xml:space="preserve"> &lt; rating; ++</w:t>
+      </w:r>
+      <w:proofErr w:type="spellStart"/>
+      <w:r>
+        <w:rPr>
+          <w:rFonts w:ascii="Courier New" w:hAnsi="Courier New" w:cs="Courier New"/>
+          <w:sz w:val="20"/>
+        </w:rPr>
+        <w:t>i</w:t>
+      </w:r>
+      <w:proofErr w:type="spellEnd"/>
+      <w:r>
+        <w:rPr>
+          <w:rFonts w:ascii="Courier New" w:hAnsi="Courier New" w:cs="Courier New"/>
+          <w:sz w:val="20"/>
+        </w:rPr>
+        <w:t>) {</w:t>
       </w:r>
     </w:p>
     <w:p>
@@ -6825,7 +8600,23 @@
           <w:rFonts w:ascii="Courier New" w:hAnsi="Courier New" w:cs="Courier New"/>
           <w:sz w:val="20"/>
         </w:rPr>
-        <w:t xml:space="preserve">            stars += "*";</w:t>
+        <w:t xml:space="preserve">            </w:t>
+      </w:r>
+      <w:proofErr w:type="gramStart"/>
+      <w:r>
+        <w:rPr>
+          <w:rFonts w:ascii="Courier New" w:hAnsi="Courier New" w:cs="Courier New"/>
+          <w:sz w:val="20"/>
+        </w:rPr>
+        <w:t>stars</w:t>
+      </w:r>
+      <w:proofErr w:type="gramEnd"/>
+      <w:r>
+        <w:rPr>
+          <w:rFonts w:ascii="Courier New" w:hAnsi="Courier New" w:cs="Courier New"/>
+          <w:sz w:val="20"/>
+        </w:rPr>
+        <w:t xml:space="preserve"> += "*";</w:t>
       </w:r>
     </w:p>
     <w:p>
@@ -6857,7 +8648,23 @@
           <w:rFonts w:ascii="Courier New" w:hAnsi="Courier New" w:cs="Courier New"/>
           <w:sz w:val="20"/>
         </w:rPr>
-        <w:t xml:space="preserve">        return stars;</w:t>
+        <w:t xml:space="preserve">        </w:t>
+      </w:r>
+      <w:proofErr w:type="gramStart"/>
+      <w:r>
+        <w:rPr>
+          <w:rFonts w:ascii="Courier New" w:hAnsi="Courier New" w:cs="Courier New"/>
+          <w:sz w:val="20"/>
+        </w:rPr>
+        <w:t>return</w:t>
+      </w:r>
+      <w:proofErr w:type="gramEnd"/>
+      <w:r>
+        <w:rPr>
+          <w:rFonts w:ascii="Courier New" w:hAnsi="Courier New" w:cs="Courier New"/>
+          <w:sz w:val="20"/>
+        </w:rPr>
+        <w:t xml:space="preserve"> stars;</w:t>
       </w:r>
     </w:p>
     <w:p>
@@ -7146,8 +8953,21 @@
             <w:pPr>
               <w:cnfStyle w:val="000000100000" w:firstRow="0" w:lastRow="0" w:firstColumn="0" w:lastColumn="0" w:oddVBand="0" w:evenVBand="0" w:oddHBand="1" w:evenHBand="0" w:firstRowFirstColumn="0" w:firstRowLastColumn="0" w:lastRowFirstColumn="0" w:lastRowLastColumn="0"/>
             </w:pPr>
-            <w:r>
-              <w:t>actionPerformed(ActionEvent e)</w:t>
+            <w:proofErr w:type="spellStart"/>
+            <w:r>
+              <w:t>actionPerformed</w:t>
+            </w:r>
+            <w:proofErr w:type="spellEnd"/>
+            <w:r>
+              <w:t>(</w:t>
+            </w:r>
+            <w:proofErr w:type="spellStart"/>
+            <w:r>
+              <w:t>ActionEvent</w:t>
+            </w:r>
+            <w:proofErr w:type="spellEnd"/>
+            <w:r>
+              <w:t xml:space="preserve"> e)</w:t>
             </w:r>
           </w:p>
         </w:tc>
@@ -7161,8 +8981,13 @@
               <w:cnfStyle w:val="000000100000" w:firstRow="0" w:lastRow="0" w:firstColumn="0" w:lastColumn="0" w:oddVBand="0" w:evenVBand="0" w:oddHBand="1" w:evenHBand="0" w:firstRowFirstColumn="0" w:firstRowLastColumn="0" w:lastRowFirstColumn="0" w:lastRowLastColumn="0"/>
             </w:pPr>
             <w:r>
-              <w:t>Tom and Jerry - Fred Quimby</w:t>
-            </w:r>
+              <w:t xml:space="preserve">Tom and Jerry - Fred </w:t>
+            </w:r>
+            <w:proofErr w:type="spellStart"/>
+            <w:r>
+              <w:t>Quimby</w:t>
+            </w:r>
+            <w:proofErr w:type="spellEnd"/>
           </w:p>
           <w:p>
             <w:pPr>
@@ -7191,8 +9016,13 @@
               <w:cnfStyle w:val="000000100000" w:firstRow="0" w:lastRow="0" w:firstColumn="0" w:lastColumn="0" w:oddVBand="0" w:evenVBand="0" w:oddHBand="1" w:evenHBand="0" w:firstRowFirstColumn="0" w:firstRowLastColumn="0" w:lastRowFirstColumn="0" w:lastRowLastColumn="0"/>
             </w:pPr>
             <w:r>
-              <w:t>Tom and Jerry - Fred Quimby</w:t>
-            </w:r>
+              <w:t xml:space="preserve">Tom and Jerry - Fred </w:t>
+            </w:r>
+            <w:proofErr w:type="spellStart"/>
+            <w:r>
+              <w:t>Quimby</w:t>
+            </w:r>
+            <w:proofErr w:type="spellEnd"/>
           </w:p>
           <w:p>
             <w:pPr>
@@ -7251,8 +9081,21 @@
             <w:pPr>
               <w:cnfStyle w:val="000000000000" w:firstRow="0" w:lastRow="0" w:firstColumn="0" w:lastColumn="0" w:oddVBand="0" w:evenVBand="0" w:oddHBand="0" w:evenHBand="0" w:firstRowFirstColumn="0" w:firstRowLastColumn="0" w:lastRowFirstColumn="0" w:lastRowLastColumn="0"/>
             </w:pPr>
-            <w:r>
-              <w:t>actionPerformed(ActionEvent e)</w:t>
+            <w:proofErr w:type="spellStart"/>
+            <w:r>
+              <w:t>actionPerformed</w:t>
+            </w:r>
+            <w:proofErr w:type="spellEnd"/>
+            <w:r>
+              <w:t>(</w:t>
+            </w:r>
+            <w:proofErr w:type="spellStart"/>
+            <w:r>
+              <w:t>ActionEvent</w:t>
+            </w:r>
+            <w:proofErr w:type="spellEnd"/>
+            <w:r>
+              <w:t xml:space="preserve"> e)</w:t>
             </w:r>
           </w:p>
         </w:tc>
@@ -7325,8 +9168,21 @@
             <w:pPr>
               <w:cnfStyle w:val="000000100000" w:firstRow="0" w:lastRow="0" w:firstColumn="0" w:lastColumn="0" w:oddVBand="0" w:evenVBand="0" w:oddHBand="1" w:evenHBand="0" w:firstRowFirstColumn="0" w:firstRowLastColumn="0" w:lastRowFirstColumn="0" w:lastRowLastColumn="0"/>
             </w:pPr>
-            <w:r>
-              <w:t>actionPerformed(ActionEvent e)</w:t>
+            <w:proofErr w:type="spellStart"/>
+            <w:r>
+              <w:t>actionPerformed</w:t>
+            </w:r>
+            <w:proofErr w:type="spellEnd"/>
+            <w:r>
+              <w:t>(</w:t>
+            </w:r>
+            <w:proofErr w:type="spellStart"/>
+            <w:r>
+              <w:t>ActionEvent</w:t>
+            </w:r>
+            <w:proofErr w:type="spellEnd"/>
+            <w:r>
+              <w:t xml:space="preserve"> e)</w:t>
             </w:r>
           </w:p>
         </w:tc>
@@ -7398,8 +9254,21 @@
             <w:pPr>
               <w:cnfStyle w:val="000000000000" w:firstRow="0" w:lastRow="0" w:firstColumn="0" w:lastColumn="0" w:oddVBand="0" w:evenVBand="0" w:oddHBand="0" w:evenHBand="0" w:firstRowFirstColumn="0" w:firstRowLastColumn="0" w:lastRowFirstColumn="0" w:lastRowLastColumn="0"/>
             </w:pPr>
-            <w:r>
-              <w:t>actionPerformed(ActionEvent e)</w:t>
+            <w:proofErr w:type="spellStart"/>
+            <w:r>
+              <w:t>actionPerformed</w:t>
+            </w:r>
+            <w:proofErr w:type="spellEnd"/>
+            <w:r>
+              <w:t>(</w:t>
+            </w:r>
+            <w:proofErr w:type="spellStart"/>
+            <w:r>
+              <w:t>ActionEvent</w:t>
+            </w:r>
+            <w:proofErr w:type="spellEnd"/>
+            <w:r>
+              <w:t xml:space="preserve"> e)</w:t>
             </w:r>
           </w:p>
         </w:tc>
@@ -7413,16 +9282,42 @@
               <w:cnfStyle w:val="000000000000" w:firstRow="0" w:lastRow="0" w:firstColumn="0" w:lastColumn="0" w:oddVBand="0" w:evenVBand="0" w:oddHBand="0" w:evenHBand="0" w:firstRowFirstColumn="0" w:firstRowLastColumn="0" w:lastRowFirstColumn="0" w:lastRowLastColumn="0"/>
             </w:pPr>
             <w:r>
-              <w:t>01 Tom and Jerry - Fred Quimby</w:t>
-            </w:r>
+              <w:t xml:space="preserve">01 Tom and Jerry - Fred </w:t>
+            </w:r>
+            <w:proofErr w:type="spellStart"/>
+            <w:r>
+              <w:t>Quimby</w:t>
+            </w:r>
+            <w:proofErr w:type="spellEnd"/>
           </w:p>
           <w:p>
             <w:pPr>
               <w:cnfStyle w:val="000000000000" w:firstRow="0" w:lastRow="0" w:firstColumn="0" w:lastColumn="0" w:oddVBand="0" w:evenVBand="0" w:oddHBand="0" w:evenHBand="0" w:firstRowFirstColumn="0" w:firstRowLastColumn="0" w:lastRowFirstColumn="0" w:lastRowLastColumn="0"/>
             </w:pPr>
             <w:r>
-              <w:t>02 Tweety Pie - Wrexler Ripmophomtofz</w:t>
-            </w:r>
+              <w:t xml:space="preserve">02 </w:t>
+            </w:r>
+            <w:proofErr w:type="spellStart"/>
+            <w:r>
+              <w:t>Tweety</w:t>
+            </w:r>
+            <w:proofErr w:type="spellEnd"/>
+            <w:r>
+              <w:t xml:space="preserve"> Pie - </w:t>
+            </w:r>
+            <w:proofErr w:type="spellStart"/>
+            <w:r>
+              <w:t>Wrexler</w:t>
+            </w:r>
+            <w:proofErr w:type="spellEnd"/>
+            <w:r>
+              <w:t xml:space="preserve"> </w:t>
+            </w:r>
+            <w:proofErr w:type="spellStart"/>
+            <w:r>
+              <w:t>Ripmophomtofz</w:t>
+            </w:r>
+            <w:proofErr w:type="spellEnd"/>
           </w:p>
           <w:p>
             <w:pPr>
@@ -7445,8 +9340,29 @@
               <w:cnfStyle w:val="000000000000" w:firstRow="0" w:lastRow="0" w:firstColumn="0" w:lastColumn="0" w:oddVBand="0" w:evenVBand="0" w:oddHBand="0" w:evenHBand="0" w:firstRowFirstColumn="0" w:firstRowLastColumn="0" w:lastRowFirstColumn="0" w:lastRowLastColumn="0"/>
             </w:pPr>
             <w:r>
-              <w:t>05 Rat Pfink a Boo Boo - Ray Steckler</w:t>
-            </w:r>
+              <w:t xml:space="preserve">05 Rat </w:t>
+            </w:r>
+            <w:proofErr w:type="spellStart"/>
+            <w:r>
+              <w:t>Pfink</w:t>
+            </w:r>
+            <w:proofErr w:type="spellEnd"/>
+            <w:r>
+              <w:t xml:space="preserve"> a Boo </w:t>
+            </w:r>
+            <w:proofErr w:type="spellStart"/>
+            <w:r>
+              <w:t>Boo</w:t>
+            </w:r>
+            <w:proofErr w:type="spellEnd"/>
+            <w:r>
+              <w:t xml:space="preserve"> - Ray </w:t>
+            </w:r>
+            <w:proofErr w:type="spellStart"/>
+            <w:r>
+              <w:t>Steckler</w:t>
+            </w:r>
+            <w:proofErr w:type="spellEnd"/>
           </w:p>
         </w:tc>
         <w:tc>
@@ -7459,16 +9375,42 @@
               <w:cnfStyle w:val="000000000000" w:firstRow="0" w:lastRow="0" w:firstColumn="0" w:lastColumn="0" w:oddVBand="0" w:evenVBand="0" w:oddHBand="0" w:evenHBand="0" w:firstRowFirstColumn="0" w:firstRowLastColumn="0" w:lastRowFirstColumn="0" w:lastRowLastColumn="0"/>
             </w:pPr>
             <w:r>
-              <w:t>01 Tom and Jerry - Fred Quimby</w:t>
-            </w:r>
+              <w:t xml:space="preserve">01 Tom and Jerry - Fred </w:t>
+            </w:r>
+            <w:proofErr w:type="spellStart"/>
+            <w:r>
+              <w:t>Quimby</w:t>
+            </w:r>
+            <w:proofErr w:type="spellEnd"/>
           </w:p>
           <w:p>
             <w:pPr>
               <w:cnfStyle w:val="000000000000" w:firstRow="0" w:lastRow="0" w:firstColumn="0" w:lastColumn="0" w:oddVBand="0" w:evenVBand="0" w:oddHBand="0" w:evenHBand="0" w:firstRowFirstColumn="0" w:firstRowLastColumn="0" w:lastRowFirstColumn="0" w:lastRowLastColumn="0"/>
             </w:pPr>
             <w:r>
-              <w:t>02 Tweety Pie - Wrexler Ripmophomtofz</w:t>
-            </w:r>
+              <w:t xml:space="preserve">02 </w:t>
+            </w:r>
+            <w:proofErr w:type="spellStart"/>
+            <w:r>
+              <w:t>Tweety</w:t>
+            </w:r>
+            <w:proofErr w:type="spellEnd"/>
+            <w:r>
+              <w:t xml:space="preserve"> Pie - </w:t>
+            </w:r>
+            <w:proofErr w:type="spellStart"/>
+            <w:r>
+              <w:t>Wrexler</w:t>
+            </w:r>
+            <w:proofErr w:type="spellEnd"/>
+            <w:r>
+              <w:t xml:space="preserve"> </w:t>
+            </w:r>
+            <w:proofErr w:type="spellStart"/>
+            <w:r>
+              <w:t>Ripmophomtofz</w:t>
+            </w:r>
+            <w:proofErr w:type="spellEnd"/>
           </w:p>
           <w:p>
             <w:pPr>
@@ -7491,8 +9433,29 @@
               <w:cnfStyle w:val="000000000000" w:firstRow="0" w:lastRow="0" w:firstColumn="0" w:lastColumn="0" w:oddVBand="0" w:evenVBand="0" w:oddHBand="0" w:evenHBand="0" w:firstRowFirstColumn="0" w:firstRowLastColumn="0" w:lastRowFirstColumn="0" w:lastRowLastColumn="0"/>
             </w:pPr>
             <w:r>
-              <w:t>05 Rat Pfink a Boo Boo - Ray Steckler</w:t>
-            </w:r>
+              <w:t xml:space="preserve">05 Rat </w:t>
+            </w:r>
+            <w:proofErr w:type="spellStart"/>
+            <w:r>
+              <w:t>Pfink</w:t>
+            </w:r>
+            <w:proofErr w:type="spellEnd"/>
+            <w:r>
+              <w:t xml:space="preserve"> a Boo </w:t>
+            </w:r>
+            <w:proofErr w:type="spellStart"/>
+            <w:r>
+              <w:t>Boo</w:t>
+            </w:r>
+            <w:proofErr w:type="spellEnd"/>
+            <w:r>
+              <w:t xml:space="preserve"> - Ray </w:t>
+            </w:r>
+            <w:proofErr w:type="spellStart"/>
+            <w:r>
+              <w:t>Steckler</w:t>
+            </w:r>
+            <w:proofErr w:type="spellEnd"/>
           </w:p>
         </w:tc>
       </w:tr>
@@ -7630,9 +9593,11 @@
             <w:pPr>
               <w:cnfStyle w:val="000000100000" w:firstRow="0" w:lastRow="0" w:firstColumn="0" w:lastColumn="0" w:oddVBand="0" w:evenVBand="0" w:oddHBand="1" w:evenHBand="0" w:firstRowFirstColumn="0" w:firstRowLastColumn="0" w:lastRowFirstColumn="0" w:lastRowLastColumn="0"/>
             </w:pPr>
+            <w:proofErr w:type="spellStart"/>
             <w:r>
               <w:t>addToPlaylist</w:t>
             </w:r>
+            <w:proofErr w:type="spellEnd"/>
           </w:p>
         </w:tc>
         <w:tc>
@@ -7644,8 +9609,21 @@
             <w:pPr>
               <w:cnfStyle w:val="000000100000" w:firstRow="0" w:lastRow="0" w:firstColumn="0" w:lastColumn="0" w:oddVBand="0" w:evenVBand="0" w:oddHBand="1" w:evenHBand="0" w:firstRowFirstColumn="0" w:firstRowLastColumn="0" w:lastRowFirstColumn="0" w:lastRowLastColumn="0"/>
             </w:pPr>
-            <w:r>
-              <w:t>actionPerformed(ActionEvent e)</w:t>
+            <w:proofErr w:type="spellStart"/>
+            <w:r>
+              <w:t>actionPerformed</w:t>
+            </w:r>
+            <w:proofErr w:type="spellEnd"/>
+            <w:r>
+              <w:t>(</w:t>
+            </w:r>
+            <w:proofErr w:type="spellStart"/>
+            <w:r>
+              <w:t>ActionEvent</w:t>
+            </w:r>
+            <w:proofErr w:type="spellEnd"/>
+            <w:r>
+              <w:t xml:space="preserve"> e)</w:t>
             </w:r>
           </w:p>
         </w:tc>
@@ -7700,9 +9678,11 @@
             <w:pPr>
               <w:cnfStyle w:val="000000000000" w:firstRow="0" w:lastRow="0" w:firstColumn="0" w:lastColumn="0" w:oddVBand="0" w:evenVBand="0" w:oddHBand="0" w:evenHBand="0" w:firstRowFirstColumn="0" w:firstRowLastColumn="0" w:lastRowFirstColumn="0" w:lastRowLastColumn="0"/>
             </w:pPr>
+            <w:proofErr w:type="spellStart"/>
             <w:r>
               <w:t>addToPlaylist</w:t>
             </w:r>
+            <w:proofErr w:type="spellEnd"/>
           </w:p>
         </w:tc>
         <w:tc>
@@ -7714,8 +9694,21 @@
             <w:pPr>
               <w:cnfStyle w:val="000000000000" w:firstRow="0" w:lastRow="0" w:firstColumn="0" w:lastColumn="0" w:oddVBand="0" w:evenVBand="0" w:oddHBand="0" w:evenHBand="0" w:firstRowFirstColumn="0" w:firstRowLastColumn="0" w:lastRowFirstColumn="0" w:lastRowLastColumn="0"/>
             </w:pPr>
-            <w:r>
-              <w:t>actionPerformed(ActionEvent e)</w:t>
+            <w:proofErr w:type="spellStart"/>
+            <w:r>
+              <w:t>actionPerformed</w:t>
+            </w:r>
+            <w:proofErr w:type="spellEnd"/>
+            <w:r>
+              <w:t>(</w:t>
+            </w:r>
+            <w:proofErr w:type="spellStart"/>
+            <w:r>
+              <w:t>ActionEvent</w:t>
+            </w:r>
+            <w:proofErr w:type="spellEnd"/>
+            <w:r>
+              <w:t xml:space="preserve"> e)</w:t>
             </w:r>
           </w:p>
         </w:tc>
@@ -7773,9 +9766,11 @@
             <w:pPr>
               <w:cnfStyle w:val="000000100000" w:firstRow="0" w:lastRow="0" w:firstColumn="0" w:lastColumn="0" w:oddVBand="0" w:evenVBand="0" w:oddHBand="1" w:evenHBand="0" w:firstRowFirstColumn="0" w:firstRowLastColumn="0" w:lastRowFirstColumn="0" w:lastRowLastColumn="0"/>
             </w:pPr>
+            <w:proofErr w:type="spellStart"/>
             <w:r>
               <w:t>addToPlaylist</w:t>
             </w:r>
+            <w:proofErr w:type="spellEnd"/>
           </w:p>
         </w:tc>
         <w:tc>
@@ -7787,8 +9782,21 @@
             <w:pPr>
               <w:cnfStyle w:val="000000100000" w:firstRow="0" w:lastRow="0" w:firstColumn="0" w:lastColumn="0" w:oddVBand="0" w:evenVBand="0" w:oddHBand="1" w:evenHBand="0" w:firstRowFirstColumn="0" w:firstRowLastColumn="0" w:lastRowFirstColumn="0" w:lastRowLastColumn="0"/>
             </w:pPr>
-            <w:r>
-              <w:t>actionPerformed(ActionEvent e)</w:t>
+            <w:proofErr w:type="spellStart"/>
+            <w:r>
+              <w:t>actionPerformed</w:t>
+            </w:r>
+            <w:proofErr w:type="spellEnd"/>
+            <w:r>
+              <w:t>(</w:t>
+            </w:r>
+            <w:proofErr w:type="spellStart"/>
+            <w:r>
+              <w:t>ActionEvent</w:t>
+            </w:r>
+            <w:proofErr w:type="spellEnd"/>
+            <w:r>
+              <w:t xml:space="preserve"> e)</w:t>
             </w:r>
           </w:p>
         </w:tc>
@@ -7858,8 +9866,21 @@
             <w:pPr>
               <w:cnfStyle w:val="000000000000" w:firstRow="0" w:lastRow="0" w:firstColumn="0" w:lastColumn="0" w:oddVBand="0" w:evenVBand="0" w:oddHBand="0" w:evenHBand="0" w:firstRowFirstColumn="0" w:firstRowLastColumn="0" w:lastRowFirstColumn="0" w:lastRowLastColumn="0"/>
             </w:pPr>
-            <w:r>
-              <w:t>actionPerformed(ActionEvent e)</w:t>
+            <w:proofErr w:type="spellStart"/>
+            <w:r>
+              <w:t>actionPerformed</w:t>
+            </w:r>
+            <w:proofErr w:type="spellEnd"/>
+            <w:r>
+              <w:t>(</w:t>
+            </w:r>
+            <w:proofErr w:type="spellStart"/>
+            <w:r>
+              <w:t>ActionEvent</w:t>
+            </w:r>
+            <w:proofErr w:type="spellEnd"/>
+            <w:r>
+              <w:t xml:space="preserve"> e)</w:t>
             </w:r>
           </w:p>
         </w:tc>
@@ -7949,8 +9970,21 @@
             <w:pPr>
               <w:cnfStyle w:val="000000100000" w:firstRow="0" w:lastRow="0" w:firstColumn="0" w:lastColumn="0" w:oddVBand="0" w:evenVBand="0" w:oddHBand="1" w:evenHBand="0" w:firstRowFirstColumn="0" w:firstRowLastColumn="0" w:lastRowFirstColumn="0" w:lastRowLastColumn="0"/>
             </w:pPr>
-            <w:r>
-              <w:t>actionPerformed(ActionEvent e)</w:t>
+            <w:proofErr w:type="spellStart"/>
+            <w:r>
+              <w:t>actionPerformed</w:t>
+            </w:r>
+            <w:proofErr w:type="spellEnd"/>
+            <w:r>
+              <w:t>(</w:t>
+            </w:r>
+            <w:proofErr w:type="spellStart"/>
+            <w:r>
+              <w:t>ActionEvent</w:t>
+            </w:r>
+            <w:proofErr w:type="spellEnd"/>
+            <w:r>
+              <w:t xml:space="preserve"> e)</w:t>
             </w:r>
           </w:p>
         </w:tc>
@@ -12083,7 +14117,7 @@
 </file>
 
 <file path=customXml/itemProps2.xml><?xml version="1.0" encoding="utf-8"?>
-<ds:datastoreItem xmlns:ds="http://schemas.openxmlformats.org/officeDocument/2006/customXml" ds:itemID="{828B13D7-73AA-44B9-8996-C1BA4439FD9C}">
+<ds:datastoreItem xmlns:ds="http://schemas.openxmlformats.org/officeDocument/2006/customXml" ds:itemID="{6E77E377-9C38-4D39-ADF7-0D3BAD1874F3}">
   <ds:schemaRefs>
     <ds:schemaRef ds:uri="http://schemas.openxmlformats.org/officeDocument/2006/bibliography"/>
   </ds:schemaRefs>

</xml_diff>

<commit_message>
Adding failure at docx file
</commit_message>
<xml_diff>
--- a/project.docx
+++ b/project.docx
@@ -5169,6 +5169,69 @@
         <w:t>In CreateVideoList.java one video is added on the playlist multiple times. If user tries to enter same video multiple times it takes video multiple times in the list. This should not happen. I managed to correct this.</w:t>
       </w:r>
     </w:p>
+    <w:p>
+      <w:pPr>
+        <w:rPr>
+          <w:lang w:val="en-GB" w:eastAsia="en-GB"/>
+        </w:rPr>
+      </w:pPr>
+      <w:r>
+        <w:rPr>
+          <w:lang w:val="en-GB" w:eastAsia="en-GB"/>
+        </w:rPr>
+        <w:t xml:space="preserve">In </w:t>
+      </w:r>
+      <w:r>
+        <w:rPr>
+          <w:lang w:val="en-GB" w:eastAsia="en-GB"/>
+        </w:rPr>
+        <w:t>UpdateVideos.java</w:t>
+      </w:r>
+      <w:r>
+        <w:rPr>
+          <w:lang w:val="en-GB" w:eastAsia="en-GB"/>
+        </w:rPr>
+        <w:t xml:space="preserve"> there was a runtime exception. The code was fail, when user input a random sting which is not actually an integer in </w:t>
+      </w:r>
+      <w:r>
+        <w:rPr>
+          <w:lang w:val="en-GB" w:eastAsia="en-GB"/>
+        </w:rPr>
+        <w:t>“</w:t>
+      </w:r>
+      <w:r>
+        <w:rPr>
+          <w:lang w:val="en-GB" w:eastAsia="en-GB"/>
+        </w:rPr>
+        <w:t>track rating</w:t>
+      </w:r>
+      <w:r>
+        <w:rPr>
+          <w:lang w:val="en-GB" w:eastAsia="en-GB"/>
+        </w:rPr>
+        <w:t>”</w:t>
+      </w:r>
+      <w:r>
+        <w:rPr>
+          <w:lang w:val="en-GB" w:eastAsia="en-GB"/>
+        </w:rPr>
+        <w:t xml:space="preserve"> field. Now I fix that portion of code and</w:t>
+      </w:r>
+      <w:r>
+        <w:rPr>
+          <w:lang w:val="en-GB" w:eastAsia="en-GB"/>
+        </w:rPr>
+        <w:t xml:space="preserve"> now</w:t>
+      </w:r>
+      <w:r>
+        <w:rPr>
+          <w:lang w:val="en-GB" w:eastAsia="en-GB"/>
+        </w:rPr>
+        <w:t xml:space="preserve"> it works correctly. </w:t>
+      </w:r>
+      <w:bookmarkStart w:id="5" w:name="_GoBack"/>
+      <w:bookmarkEnd w:id="5"/>
+    </w:p>
     <w:p/>
     <w:p/>
     <w:p>
@@ -5180,12 +5243,12 @@
       <w:pPr>
         <w:pStyle w:val="Heading1"/>
       </w:pPr>
-      <w:bookmarkStart w:id="5" w:name="_Toc476222532"/>
+      <w:bookmarkStart w:id="6" w:name="_Toc476222532"/>
       <w:r>
         <w:lastRenderedPageBreak/>
         <w:t>Conclusions, further development and reflection</w:t>
       </w:r>
-      <w:bookmarkEnd w:id="5"/>
+      <w:bookmarkEnd w:id="6"/>
     </w:p>
     <w:p>
       <w:pPr>
@@ -5250,14 +5313,14 @@
       <w:pPr>
         <w:pStyle w:val="Heading2"/>
       </w:pPr>
-      <w:bookmarkStart w:id="6" w:name="_Toc476222533"/>
+      <w:bookmarkStart w:id="7" w:name="_Toc476222533"/>
       <w:r>
         <w:t>Fu</w:t>
       </w:r>
       <w:r>
         <w:t>ture innovations</w:t>
       </w:r>
-      <w:bookmarkEnd w:id="6"/>
+      <w:bookmarkEnd w:id="7"/>
     </w:p>
     <w:p>
       <w:r>
@@ -5288,12 +5351,12 @@
       <w:pPr>
         <w:pStyle w:val="Heading2"/>
       </w:pPr>
-      <w:bookmarkStart w:id="7" w:name="_Toc476222534"/>
+      <w:bookmarkStart w:id="8" w:name="_Toc476222534"/>
       <w:r>
         <w:lastRenderedPageBreak/>
         <w:t>Reflection</w:t>
       </w:r>
-      <w:bookmarkEnd w:id="7"/>
+      <w:bookmarkEnd w:id="8"/>
     </w:p>
     <w:p>
       <w:pPr>
@@ -5447,7 +5510,7 @@
       <w:pPr>
         <w:pStyle w:val="Heading1"/>
       </w:pPr>
-      <w:bookmarkStart w:id="8" w:name="_Toc476222535"/>
+      <w:bookmarkStart w:id="9" w:name="_Toc476222535"/>
       <w:r>
         <w:lastRenderedPageBreak/>
         <w:t>Appendi</w:t>
@@ -5455,7 +5518,7 @@
       <w:r>
         <w:t>x A – The commented code for deliverable A</w:t>
       </w:r>
-      <w:bookmarkEnd w:id="8"/>
+      <w:bookmarkEnd w:id="9"/>
     </w:p>
     <w:p>
       <w:pPr>
@@ -8725,12 +8788,12 @@
       <w:pPr>
         <w:pStyle w:val="Heading1"/>
       </w:pPr>
-      <w:bookmarkStart w:id="9" w:name="_Toc476222536"/>
+      <w:bookmarkStart w:id="10" w:name="_Toc476222536"/>
       <w:r>
         <w:lastRenderedPageBreak/>
         <w:t>Appendix B – White Box Testing</w:t>
       </w:r>
-      <w:bookmarkEnd w:id="9"/>
+      <w:bookmarkEnd w:id="10"/>
     </w:p>
     <w:p>
       <w:pPr>
@@ -10259,8 +10322,6 @@
               <w:jc w:val="center"/>
               <w:cnfStyle w:val="000000000000" w:firstRow="0" w:lastRow="0" w:firstColumn="0" w:lastColumn="0" w:oddVBand="0" w:evenVBand="0" w:oddHBand="0" w:evenHBand="0" w:firstRowFirstColumn="0" w:firstRowLastColumn="0" w:lastRowFirstColumn="0" w:lastRowLastColumn="0"/>
             </w:pPr>
-            <w:bookmarkStart w:id="10" w:name="_GoBack"/>
-            <w:bookmarkEnd w:id="10"/>
             <w:r>
               <w:t>null</w:t>
             </w:r>
@@ -11554,7 +11615,7 @@
                 <w:bCs/>
                 <w:noProof/>
               </w:rPr>
-              <w:t>14</w:t>
+              <w:t>15</w:t>
             </w:r>
             <w:r>
               <w:rPr>
@@ -14392,7 +14453,7 @@
 </file>
 
 <file path=customXml/itemProps2.xml><?xml version="1.0" encoding="utf-8"?>
-<ds:datastoreItem xmlns:ds="http://schemas.openxmlformats.org/officeDocument/2006/customXml" ds:itemID="{8A49C21C-CE9E-4EB3-9CBD-A6E7E180E79F}">
+<ds:datastoreItem xmlns:ds="http://schemas.openxmlformats.org/officeDocument/2006/customXml" ds:itemID="{BA63B9A5-6FE3-4D66-A8F1-9566055D40CA}">
   <ds:schemaRefs>
     <ds:schemaRef ds:uri="http://schemas.openxmlformats.org/officeDocument/2006/bibliography"/>
   </ds:schemaRefs>

</xml_diff>

<commit_message>
added project develop method
</commit_message>
<xml_diff>
--- a/project.docx
+++ b/project.docx
@@ -4960,17 +4960,230 @@
     </w:p>
     <w:p>
       <w:r>
-        <w:t>Please provide</w:t>
-      </w:r>
-      <w:r>
-        <w:t xml:space="preserve"> a description of how you designed and developed the final code with suitable screen shots of the program in operation</w:t>
-      </w:r>
-      <w:r>
-        <w:t>.</w:t>
+        <w:t>To develop the final application with applying innovation at first the whole functionality is brought into a single GUI. By applying borderlayout and Gridlayout the main GUI is formed.</w:t>
+      </w:r>
+    </w:p>
+    <w:p/>
+    <w:p>
+      <w:r>
+        <w:pict>
+          <v:shapetype id="_x0000_t75" coordsize="21600,21600" o:spt="75" o:preferrelative="t" path="m@4@5l@4@11@9@11@9@5xe" filled="f" stroked="f">
+            <v:stroke joinstyle="miter"/>
+            <v:formulas>
+              <v:f eqn="if lineDrawn pixelLineWidth 0"/>
+              <v:f eqn="sum @0 1 0"/>
+              <v:f eqn="sum 0 0 @1"/>
+              <v:f eqn="prod @2 1 2"/>
+              <v:f eqn="prod @3 21600 pixelWidth"/>
+              <v:f eqn="prod @3 21600 pixelHeight"/>
+              <v:f eqn="sum @0 0 1"/>
+              <v:f eqn="prod @6 1 2"/>
+              <v:f eqn="prod @7 21600 pixelWidth"/>
+              <v:f eqn="sum @8 21600 0"/>
+              <v:f eqn="prod @7 21600 pixelHeight"/>
+              <v:f eqn="sum @10 21600 0"/>
+            </v:formulas>
+            <v:path o:extrusionok="f" gradientshapeok="t" o:connecttype="rect"/>
+            <o:lock v:ext="edit" aspectratio="t"/>
+          </v:shapetype>
+          <v:shape id="_x0000_i1025" type="#_x0000_t75" style="width:459.05pt;height:171pt">
+            <v:imagedata r:id="rId14" o:title="Capture"/>
+          </v:shape>
+        </w:pict>
+      </w:r>
+    </w:p>
+    <w:p/>
+    <w:p>
+      <w:r>
+        <w:t xml:space="preserve">Extra feature such as searching option is also provided here. </w:t>
+      </w:r>
+      <w:r>
+        <w:t xml:space="preserve">User has to input the video name or the director’s name to find the desired result. </w:t>
+      </w:r>
+      <w:r>
+        <w:t>A loop is created</w:t>
+      </w:r>
+      <w:r>
+        <w:t xml:space="preserve"> </w:t>
+      </w:r>
+      <w:r>
+        <w:t xml:space="preserve">which will check the existing library if there is any match with video name or director name. The desired result will be </w:t>
+      </w:r>
+      <w:r>
+        <w:t>printed into text area if any found. Otherwise it will show an error message.</w:t>
+      </w:r>
+    </w:p>
+    <w:p/>
+    <w:p>
+      <w:r>
+        <w:pict>
+          <v:shape id="_x0000_i1026" type="#_x0000_t75" style="width:467.7pt;height:177.65pt">
+            <v:imagedata r:id="rId15" o:title="search"/>
+          </v:shape>
+        </w:pict>
+      </w:r>
+      <w:r>
+        <w:t xml:space="preserve"> </w:t>
+      </w:r>
+    </w:p>
+    <w:p>
+      <w:r>
+        <w:t>To check a video only video number should be inputted and a search operation will be accomplished with a loop. Output will be printed on textarea.</w:t>
+      </w:r>
+    </w:p>
+    <w:p/>
+    <w:p>
+      <w:r>
+        <w:lastRenderedPageBreak/>
+        <w:t>List All Videos: function is done with a straightforward method. A loop is created and brought and printed all data stored in the library.</w:t>
+      </w:r>
+    </w:p>
+    <w:p/>
+    <w:p>
+      <w:r>
+        <w:t>Add to playlist:  video number will be checked</w:t>
+      </w:r>
+      <w:r>
+        <w:t xml:space="preserve"> and </w:t>
+      </w:r>
+      <w:r>
+        <w:t xml:space="preserve">if </w:t>
+      </w:r>
+      <w:r>
+        <w:t>found it will be stored into an arraylist and printed on textarea. If any wrong track number then textarea is will be cleared a</w:t>
+      </w:r>
+      <w:r>
+        <w:t>n</w:t>
+      </w:r>
+      <w:r>
+        <w:t xml:space="preserve"> error message will be generated.</w:t>
+      </w:r>
+      <w:r>
+        <w:t xml:space="preserve"> And again if any valid number is inputted then previous playlist result and will be shown along with new inputted video. It is possible because every playlist information is stored into the arraylist.</w:t>
+      </w:r>
+    </w:p>
+    <w:p>
+      <w:r>
+        <w:rPr>
+          <w:noProof/>
+          <w:lang w:eastAsia="en-US"/>
+        </w:rPr>
+        <w:drawing>
+          <wp:inline distT="0" distB="0" distL="0" distR="0">
+            <wp:extent cx="4400550" cy="2295525"/>
+            <wp:effectExtent l="0" t="0" r="0" b="9525"/>
+            <wp:docPr id="3" name="Picture 3" descr="C:\Users\Shoukhin\Desktop\add to playlist.PNG"/>
+            <wp:cNvGraphicFramePr>
+              <a:graphicFrameLocks xmlns:a="http://schemas.openxmlformats.org/drawingml/2006/main" noChangeAspect="1"/>
+            </wp:cNvGraphicFramePr>
+            <a:graphic xmlns:a="http://schemas.openxmlformats.org/drawingml/2006/main">
+              <a:graphicData uri="http://schemas.openxmlformats.org/drawingml/2006/picture">
+                <pic:pic xmlns:pic="http://schemas.openxmlformats.org/drawingml/2006/picture">
+                  <pic:nvPicPr>
+                    <pic:cNvPr id="0" name="Picture 3" descr="C:\Users\Shoukhin\Desktop\add to playlist.PNG"/>
+                    <pic:cNvPicPr>
+                      <a:picLocks noChangeAspect="1" noChangeArrowheads="1"/>
+                    </pic:cNvPicPr>
+                  </pic:nvPicPr>
+                  <pic:blipFill>
+                    <a:blip r:embed="rId16">
+                      <a:extLst>
+                        <a:ext uri="{28A0092B-C50C-407E-A947-70E740481C1C}">
+                          <a14:useLocalDpi xmlns:a14="http://schemas.microsoft.com/office/drawing/2010/main" val="0"/>
+                        </a:ext>
+                      </a:extLst>
+                    </a:blip>
+                    <a:srcRect/>
+                    <a:stretch>
+                      <a:fillRect/>
+                    </a:stretch>
+                  </pic:blipFill>
+                  <pic:spPr bwMode="auto">
+                    <a:xfrm>
+                      <a:off x="0" y="0"/>
+                      <a:ext cx="4400550" cy="2295525"/>
+                    </a:xfrm>
+                    <a:prstGeom prst="rect">
+                      <a:avLst/>
+                    </a:prstGeom>
+                    <a:noFill/>
+                    <a:ln>
+                      <a:noFill/>
+                    </a:ln>
+                  </pic:spPr>
+                </pic:pic>
+              </a:graphicData>
+            </a:graphic>
+          </wp:inline>
+        </w:drawing>
       </w:r>
     </w:p>
     <w:p/>
     <w:p/>
+    <w:p>
+      <w:r>
+        <w:t>Reset: Reset button will simply clear the text area and also clear the arraylist. Arraylist’s built in clear() method is used in this purpose.</w:t>
+      </w:r>
+    </w:p>
+    <w:p/>
+    <w:p/>
+    <w:p>
+      <w:r>
+        <w:t>PlayVideo: The data from arraylist will be taken and with the help of VideoData.java’s public static method</w:t>
+      </w:r>
+      <w:r>
+        <w:t xml:space="preserve"> </w:t>
+      </w:r>
+      <w:r>
+        <w:t>incrementPlayCount</w:t>
+      </w:r>
+      <w:r>
+        <w:t>()</w:t>
+      </w:r>
+      <w:r>
+        <w:t>, play count will be increased for each video.</w:t>
+      </w:r>
+      <w:r>
+        <w:t xml:space="preserve"> The </w:t>
+      </w:r>
+      <w:r>
+        <w:t>incrementPlayCount</w:t>
+      </w:r>
+      <w:r>
+        <w:t>() method also a user defined method.</w:t>
+      </w:r>
+    </w:p>
+    <w:p/>
+    <w:p>
+      <w:r>
+        <w:t xml:space="preserve">UpdateRating: video number and rating is checked with if-else condition if it is valid or not.  If valid number is provided then VideoData.java’s public static method </w:t>
+      </w:r>
+      <w:r>
+        <w:t>setRating</w:t>
+      </w:r>
+      <w:r>
+        <w:t xml:space="preserve">() </w:t>
+      </w:r>
+      <w:r>
+        <w:t xml:space="preserve">is used to </w:t>
+      </w:r>
+      <w:r>
+        <w:t xml:space="preserve">  update the rating. The rating field is converted into integer form to show the”*” instead of simple number show. This process is handled between try-catch block to prevent any unwanted runtime crashes.</w:t>
+      </w:r>
+    </w:p>
+    <w:p>
+      <w:r>
+        <w:lastRenderedPageBreak/>
+        <w:pict>
+          <v:shape id="_x0000_i1027" type="#_x0000_t75" style="width:439.55pt;height:207.05pt">
+            <v:imagedata r:id="rId17" o:title="try-catch"/>
+          </v:shape>
+        </w:pict>
+      </w:r>
+      <w:r>
+        <w:t xml:space="preserve"> </w:t>
+      </w:r>
+    </w:p>
     <w:p/>
     <w:p/>
     <w:p>
@@ -4983,17 +5196,22 @@
           <w:docGrid w:linePitch="299"/>
         </w:sectPr>
       </w:pPr>
+      <w:r>
+        <w:t>These are the procedures of designing and developing my final code for this application.</w:t>
+      </w:r>
+      <w:bookmarkStart w:id="4" w:name="_GoBack"/>
+      <w:bookmarkEnd w:id="4"/>
     </w:p>
     <w:p>
       <w:pPr>
         <w:pStyle w:val="Heading1"/>
       </w:pPr>
-      <w:bookmarkStart w:id="4" w:name="_Toc476222531"/>
+      <w:bookmarkStart w:id="5" w:name="_Toc476222531"/>
       <w:r>
         <w:lastRenderedPageBreak/>
         <w:t>Testing and Faults</w:t>
       </w:r>
-      <w:bookmarkEnd w:id="4"/>
+      <w:bookmarkEnd w:id="5"/>
     </w:p>
     <w:p>
       <w:r>
@@ -5164,8 +5382,6 @@
         </w:rPr>
         <w:t>ed</w:t>
       </w:r>
-      <w:bookmarkStart w:id="5" w:name="_GoBack"/>
-      <w:bookmarkEnd w:id="5"/>
       <w:r>
         <w:rPr>
           <w:lang w:val="en-GB" w:eastAsia="en-GB"/>
@@ -8705,7 +8921,7 @@
                 <w:bCs/>
                 <w:noProof/>
               </w:rPr>
-              <w:t>14</w:t>
+              <w:t>16</w:t>
             </w:r>
             <w:r>
               <w:rPr>
@@ -8747,7 +8963,7 @@
                 <w:bCs/>
                 <w:noProof/>
               </w:rPr>
-              <w:t>14</w:t>
+              <w:t>16</w:t>
             </w:r>
             <w:r>
               <w:rPr>
@@ -8827,7 +9043,7 @@
                 <w:bCs/>
                 <w:noProof/>
               </w:rPr>
-              <w:t>13</w:t>
+              <w:t>15</w:t>
             </w:r>
             <w:r>
               <w:rPr>
@@ -8869,7 +9085,7 @@
                 <w:bCs/>
                 <w:noProof/>
               </w:rPr>
-              <w:t>14</w:t>
+              <w:t>16</w:t>
             </w:r>
             <w:r>
               <w:rPr>
@@ -11543,7 +11759,7 @@
 </file>
 
 <file path=customXml/itemProps2.xml><?xml version="1.0" encoding="utf-8"?>
-<ds:datastoreItem xmlns:ds="http://schemas.openxmlformats.org/officeDocument/2006/customXml" ds:itemID="{EA6B22C2-4E61-4A98-9AC8-D96DE09CB881}">
+<ds:datastoreItem xmlns:ds="http://schemas.openxmlformats.org/officeDocument/2006/customXml" ds:itemID="{4C2B10CD-A458-4020-8D45-F0E0690E09F8}">
   <ds:schemaRefs>
     <ds:schemaRef ds:uri="http://schemas.openxmlformats.org/officeDocument/2006/bibliography"/>
   </ds:schemaRefs>

</xml_diff>

<commit_message>
final output of the project
</commit_message>
<xml_diff>
--- a/project.docx
+++ b/project.docx
@@ -5701,8 +5701,6 @@
           <w:lang w:val="en-GB" w:eastAsia="en-GB"/>
         </w:rPr>
       </w:pPr>
-      <w:bookmarkStart w:id="5" w:name="_GoBack"/>
-      <w:bookmarkEnd w:id="5"/>
       <w:r>
         <w:t xml:space="preserve">White box testing is testing of a systems internal coding and infrastructure. This testing is based on inner working of an application and revolves around internal testing. White box testing finds internal security holes and tests each statement. It matches </w:t>
       </w:r>
@@ -5823,84 +5821,84 @@
       <w:pPr>
         <w:pStyle w:val="Heading1"/>
       </w:pPr>
-      <w:bookmarkStart w:id="6" w:name="_Toc476222532"/>
+      <w:bookmarkStart w:id="5" w:name="_Toc476222532"/>
       <w:r>
         <w:lastRenderedPageBreak/>
         <w:t>Conclusions, further development and reflection</w:t>
       </w:r>
+      <w:bookmarkEnd w:id="5"/>
+    </w:p>
+    <w:p>
+      <w:pPr>
+        <w:pStyle w:val="Heading2"/>
+        <w:rPr>
+          <w:lang w:val="en-GB"/>
+        </w:rPr>
+      </w:pPr>
+      <w:r>
+        <w:rPr>
+          <w:lang w:val="en-GB"/>
+        </w:rPr>
+        <w:t>Conclusions</w:t>
+      </w:r>
+    </w:p>
+    <w:p>
+      <w:pPr>
+        <w:rPr>
+          <w:lang w:val="en-GB"/>
+        </w:rPr>
+      </w:pPr>
+      <w:r>
+        <w:rPr>
+          <w:lang w:val="en-GB" w:eastAsia="en-GB"/>
+        </w:rPr>
+        <w:t xml:space="preserve">This is a very basic video player simulation. </w:t>
+      </w:r>
+      <w:r>
+        <w:rPr>
+          <w:lang w:val="en-GB" w:eastAsia="en-GB"/>
+        </w:rPr>
+        <w:t xml:space="preserve">User can search video from the static video database and see all the relevant information about the video like director name , movie name , play count , rating. </w:t>
+      </w:r>
+      <w:r>
+        <w:rPr>
+          <w:lang w:val="en-GB" w:eastAsia="en-GB"/>
+        </w:rPr>
+        <w:t xml:space="preserve"> User can also add playlist. Video play count is increased when play video button clicked. User can see how many times the video is played. </w:t>
+      </w:r>
+      <w:r>
+        <w:rPr>
+          <w:lang w:val="en-GB" w:eastAsia="en-GB"/>
+        </w:rPr>
+        <w:t>User can also give the video rating according to their choice. The rating and play count will be saved and can be seen from checking video.</w:t>
+      </w:r>
+    </w:p>
+    <w:p>
+      <w:pPr>
+        <w:rPr>
+          <w:lang w:val="en-GB"/>
+        </w:rPr>
+      </w:pPr>
+    </w:p>
+    <w:p>
+      <w:pPr>
+        <w:rPr>
+          <w:lang w:val="en-GB"/>
+        </w:rPr>
+      </w:pPr>
+    </w:p>
+    <w:p>
+      <w:pPr>
+        <w:pStyle w:val="Heading2"/>
+      </w:pPr>
+      <w:bookmarkStart w:id="6" w:name="_Toc476222533"/>
+      <w:r>
+        <w:t>Fu</w:t>
+      </w:r>
+      <w:r>
+        <w:t>ture innovations</w:t>
+      </w:r>
       <w:bookmarkEnd w:id="6"/>
-    </w:p>
-    <w:p>
-      <w:pPr>
-        <w:pStyle w:val="Heading2"/>
-        <w:rPr>
-          <w:lang w:val="en-GB"/>
-        </w:rPr>
-      </w:pPr>
-      <w:r>
-        <w:rPr>
-          <w:lang w:val="en-GB"/>
-        </w:rPr>
-        <w:t>Conclusions</w:t>
-      </w:r>
-    </w:p>
-    <w:p>
-      <w:pPr>
-        <w:rPr>
-          <w:lang w:val="en-GB"/>
-        </w:rPr>
-      </w:pPr>
-      <w:r>
-        <w:rPr>
-          <w:lang w:val="en-GB" w:eastAsia="en-GB"/>
-        </w:rPr>
-        <w:t xml:space="preserve">This is a very basic video player simulation. </w:t>
-      </w:r>
-      <w:r>
-        <w:rPr>
-          <w:lang w:val="en-GB" w:eastAsia="en-GB"/>
-        </w:rPr>
-        <w:t xml:space="preserve">User can search video from the static video database and see all the relevant information about the video like director name , movie name , play count , rating. </w:t>
-      </w:r>
-      <w:r>
-        <w:rPr>
-          <w:lang w:val="en-GB" w:eastAsia="en-GB"/>
-        </w:rPr>
-        <w:t xml:space="preserve"> User can also add playlist. Video play count is increased when play video button clicked. User can see how many times the video is played. </w:t>
-      </w:r>
-      <w:r>
-        <w:rPr>
-          <w:lang w:val="en-GB" w:eastAsia="en-GB"/>
-        </w:rPr>
-        <w:t>User can also give the video rating according to their choice. The rating and play count will be saved and can be seen from checking video.</w:t>
-      </w:r>
-    </w:p>
-    <w:p>
-      <w:pPr>
-        <w:rPr>
-          <w:lang w:val="en-GB"/>
-        </w:rPr>
-      </w:pPr>
-    </w:p>
-    <w:p>
-      <w:pPr>
-        <w:rPr>
-          <w:lang w:val="en-GB"/>
-        </w:rPr>
-      </w:pPr>
-    </w:p>
-    <w:p>
-      <w:pPr>
-        <w:pStyle w:val="Heading2"/>
-      </w:pPr>
-      <w:bookmarkStart w:id="7" w:name="_Toc476222533"/>
-      <w:r>
-        <w:t>Fu</w:t>
-      </w:r>
-      <w:r>
-        <w:t>ture innovations</w:t>
-      </w:r>
-      <w:bookmarkEnd w:id="7"/>
     </w:p>
     <w:p>
       <w:r>
@@ -5931,12 +5929,12 @@
       <w:pPr>
         <w:pStyle w:val="Heading2"/>
       </w:pPr>
-      <w:bookmarkStart w:id="8" w:name="_Toc476222534"/>
+      <w:bookmarkStart w:id="7" w:name="_Toc476222534"/>
       <w:r>
         <w:lastRenderedPageBreak/>
         <w:t>Reflection</w:t>
       </w:r>
-      <w:bookmarkEnd w:id="8"/>
+      <w:bookmarkEnd w:id="7"/>
     </w:p>
     <w:p>
       <w:pPr>
@@ -6096,7 +6094,7 @@
       <w:pPr>
         <w:pStyle w:val="Heading1"/>
       </w:pPr>
-      <w:bookmarkStart w:id="9" w:name="_Toc476222535"/>
+      <w:bookmarkStart w:id="8" w:name="_Toc476222535"/>
       <w:r>
         <w:lastRenderedPageBreak/>
         <w:t>Appendi</w:t>
@@ -6104,7 +6102,7 @@
       <w:r>
         <w:t>x A – The commented code for deliverable A</w:t>
       </w:r>
-      <w:bookmarkEnd w:id="9"/>
+      <w:bookmarkEnd w:id="8"/>
     </w:p>
     <w:p>
       <w:pPr>
@@ -7112,7 +7110,14 @@
           <w:rFonts w:ascii="Courier New" w:hAnsi="Courier New" w:cs="Courier New"/>
           <w:sz w:val="20"/>
         </w:rPr>
-        <w:t xml:space="preserve">        //This is for disposing </w:t>
+        <w:t xml:space="preserve">        //</w:t>
+      </w:r>
+      <w:r>
+        <w:rPr>
+          <w:rFonts w:ascii="Courier New" w:hAnsi="Courier New" w:cs="Courier New"/>
+          <w:sz w:val="20"/>
+        </w:rPr>
+        <w:t xml:space="preserve">This is for disposing </w:t>
       </w:r>
       <w:proofErr w:type="spellStart"/>
       <w:r>
@@ -7128,7 +7133,14 @@
           <w:rFonts w:ascii="Courier New" w:hAnsi="Courier New" w:cs="Courier New"/>
           <w:sz w:val="20"/>
         </w:rPr>
-        <w:t xml:space="preserve"> but clicking the X button</w:t>
+        <w:t xml:space="preserve"> by</w:t>
+      </w:r>
+      <w:r>
+        <w:rPr>
+          <w:rFonts w:ascii="Courier New" w:hAnsi="Courier New" w:cs="Courier New"/>
+          <w:sz w:val="20"/>
+        </w:rPr>
+        <w:t xml:space="preserve"> clicking the X button</w:t>
       </w:r>
     </w:p>
     <w:p>
@@ -9374,12 +9386,12 @@
       <w:pPr>
         <w:pStyle w:val="Heading1"/>
       </w:pPr>
-      <w:bookmarkStart w:id="10" w:name="_Toc476222536"/>
+      <w:bookmarkStart w:id="9" w:name="_Toc476222536"/>
       <w:r>
         <w:lastRenderedPageBreak/>
         <w:t>Appendix B – White Box Testing</w:t>
       </w:r>
-      <w:bookmarkEnd w:id="10"/>
+      <w:bookmarkEnd w:id="9"/>
     </w:p>
     <w:p>
       <w:pPr>
@@ -9573,7 +9585,10 @@
               <w:cnfStyle w:val="000000100000" w:firstRow="0" w:lastRow="0" w:firstColumn="0" w:lastColumn="0" w:oddVBand="0" w:evenVBand="0" w:oddHBand="1" w:evenHBand="0" w:firstRowFirstColumn="0" w:firstRowLastColumn="0" w:lastRowFirstColumn="0" w:lastRowLastColumn="0"/>
             </w:pPr>
             <w:r>
-              <w:t>check</w:t>
+              <w:t>C</w:t>
+            </w:r>
+            <w:r>
+              <w:t>heck</w:t>
             </w:r>
           </w:p>
         </w:tc>
@@ -9701,7 +9716,10 @@
               <w:cnfStyle w:val="000000000000" w:firstRow="0" w:lastRow="0" w:firstColumn="0" w:lastColumn="0" w:oddVBand="0" w:evenVBand="0" w:oddHBand="0" w:evenHBand="0" w:firstRowFirstColumn="0" w:firstRowLastColumn="0" w:lastRowFirstColumn="0" w:lastRowLastColumn="0"/>
             </w:pPr>
             <w:r>
-              <w:t>check</w:t>
+              <w:t>C</w:t>
+            </w:r>
+            <w:r>
+              <w:t>heck</w:t>
             </w:r>
           </w:p>
         </w:tc>
@@ -9874,7 +9892,10 @@
               <w:cnfStyle w:val="000000000000" w:firstRow="0" w:lastRow="0" w:firstColumn="0" w:lastColumn="0" w:oddVBand="0" w:evenVBand="0" w:oddHBand="0" w:evenHBand="0" w:firstRowFirstColumn="0" w:firstRowLastColumn="0" w:lastRowFirstColumn="0" w:lastRowLastColumn="0"/>
             </w:pPr>
             <w:r>
-              <w:t>list</w:t>
+              <w:t>L</w:t>
+            </w:r>
+            <w:r>
+              <w:t>ist</w:t>
             </w:r>
           </w:p>
         </w:tc>
@@ -11325,7 +11346,10 @@
         </w:tc>
       </w:tr>
     </w:tbl>
-    <w:p/>
+    <w:p>
+      <w:bookmarkStart w:id="10" w:name="_GoBack"/>
+      <w:bookmarkEnd w:id="10"/>
+    </w:p>
     <w:sectPr>
       <w:pgSz w:w="12240" w:h="15840"/>
       <w:pgMar w:top="1440" w:right="1440" w:bottom="1440" w:left="1440" w:header="720" w:footer="720" w:gutter="0"/>
@@ -11424,7 +11448,7 @@
                 <w:bCs/>
                 <w:noProof/>
               </w:rPr>
-              <w:t>12</w:t>
+              <w:t>18</w:t>
             </w:r>
             <w:r>
               <w:rPr>
@@ -11546,7 +11570,7 @@
                 <w:bCs/>
                 <w:noProof/>
               </w:rPr>
-              <w:t>11</w:t>
+              <w:t>17</w:t>
             </w:r>
             <w:r>
               <w:rPr>
@@ -14262,7 +14286,7 @@
 </file>
 
 <file path=customXml/itemProps2.xml><?xml version="1.0" encoding="utf-8"?>
-<ds:datastoreItem xmlns:ds="http://schemas.openxmlformats.org/officeDocument/2006/customXml" ds:itemID="{0AB6EF58-5719-4D75-9229-16B32DBBA465}">
+<ds:datastoreItem xmlns:ds="http://schemas.openxmlformats.org/officeDocument/2006/customXml" ds:itemID="{C259BEEF-0DE9-4921-A7EC-F9393C2B2DEE}">
   <ds:schemaRefs>
     <ds:schemaRef ds:uri="http://schemas.openxmlformats.org/officeDocument/2006/bibliography"/>
   </ds:schemaRefs>

</xml_diff>